<commit_message>
Correcção do "Indice Inicial"
Inserção de nova Secção Comentários
</commit_message>
<xml_diff>
--- a/Fluxo/Formas/Formas-Geral.docx
+++ b/Fluxo/Formas/Formas-Geral.docx
@@ -309,13 +309,15 @@
         <w:rPr>
           <w:sz w:val="24"/>
           <w:szCs w:val="24"/>
-        </w:rPr>
-      </w:pPr>
-      <w:r>
-        <w:rPr>
-          <w:b/>
-          <w:sz w:val="24"/>
-          <w:szCs w:val="24"/>
+          <w:lang w:val="pt-PT"/>
+        </w:rPr>
+      </w:pPr>
+      <w:r>
+        <w:rPr>
+          <w:b/>
+          <w:sz w:val="24"/>
+          <w:szCs w:val="24"/>
+          <w:lang w:val="pt-PT"/>
         </w:rPr>
         <w:t>FLUX.08</w:t>
       </w:r>
@@ -323,177 +325,225 @@
         <w:rPr>
           <w:sz w:val="24"/>
           <w:szCs w:val="24"/>
+          <w:lang w:val="pt-PT"/>
+        </w:rPr>
+        <w:t xml:space="preserve"> – Ligações.</w:t>
+      </w:r>
+    </w:p>
+    <w:p>
+      <w:pPr>
+        <w:jc w:val="both"/>
+        <w:rPr>
+          <w:sz w:val="24"/>
+          <w:szCs w:val="24"/>
+          <w:lang w:val="pt-PT"/>
+        </w:rPr>
+      </w:pPr>
+      <w:r>
+        <w:rPr>
+          <w:b/>
+          <w:sz w:val="24"/>
+          <w:szCs w:val="24"/>
+          <w:lang w:val="pt-PT"/>
+        </w:rPr>
+        <w:t>FLUX.09</w:t>
+      </w:r>
+      <w:r>
+        <w:rPr>
+          <w:sz w:val="24"/>
+          <w:szCs w:val="24"/>
+          <w:lang w:val="pt-PT"/>
+        </w:rPr>
+        <w:t xml:space="preserve"> – Switch Case.</w:t>
+      </w:r>
+    </w:p>
+    <w:p>
+      <w:pPr>
+        <w:jc w:val="both"/>
+        <w:rPr>
+          <w:sz w:val="24"/>
+          <w:szCs w:val="24"/>
+          <w:lang w:val="pt-PT"/>
+        </w:rPr>
+      </w:pPr>
+      <w:r>
+        <w:rPr>
+          <w:b/>
+          <w:sz w:val="24"/>
+          <w:szCs w:val="24"/>
+          <w:lang w:val="pt-PT"/>
+        </w:rPr>
+        <w:t>FLUX.</w:t>
+      </w:r>
+      <w:r>
+        <w:rPr>
+          <w:b/>
+          <w:sz w:val="24"/>
+          <w:szCs w:val="24"/>
+          <w:lang w:val="pt-PT"/>
+        </w:rPr>
+        <w:t>10</w:t>
+      </w:r>
+      <w:r>
+        <w:rPr>
+          <w:sz w:val="24"/>
+          <w:szCs w:val="24"/>
+          <w:lang w:val="pt-PT"/>
+        </w:rPr>
+        <w:t xml:space="preserve"> – For.</w:t>
+      </w:r>
+    </w:p>
+    <w:p>
+      <w:pPr>
+        <w:jc w:val="both"/>
+        <w:rPr>
+          <w:sz w:val="24"/>
+          <w:szCs w:val="24"/>
+          <w:lang w:val="pt-PT"/>
+        </w:rPr>
+      </w:pPr>
+      <w:r>
+        <w:rPr>
+          <w:b/>
+          <w:sz w:val="24"/>
+          <w:szCs w:val="24"/>
+          <w:lang w:val="pt-PT"/>
+        </w:rPr>
+        <w:t>FLUX.</w:t>
+      </w:r>
+      <w:r>
+        <w:rPr>
+          <w:b/>
+          <w:sz w:val="24"/>
+          <w:szCs w:val="24"/>
+          <w:lang w:val="pt-PT"/>
+        </w:rPr>
+        <w:t>11</w:t>
+      </w:r>
+      <w:r>
+        <w:rPr>
+          <w:sz w:val="24"/>
+          <w:szCs w:val="24"/>
+          <w:lang w:val="pt-PT"/>
         </w:rPr>
         <w:t xml:space="preserve"> – </w:t>
       </w:r>
-      <w:proofErr w:type="spellStart"/>
-      <w:r>
-        <w:rPr>
-          <w:sz w:val="24"/>
-          <w:szCs w:val="24"/>
-        </w:rPr>
-        <w:t>Ligações</w:t>
-      </w:r>
-      <w:proofErr w:type="spellEnd"/>
-      <w:r>
-        <w:rPr>
-          <w:sz w:val="24"/>
-          <w:szCs w:val="24"/>
-        </w:rPr>
-        <w:t>.</w:t>
-      </w:r>
-    </w:p>
-    <w:p>
-      <w:pPr>
-        <w:jc w:val="both"/>
-        <w:rPr>
-          <w:sz w:val="24"/>
-          <w:szCs w:val="24"/>
-        </w:rPr>
-      </w:pPr>
-      <w:r>
-        <w:rPr>
-          <w:b/>
-          <w:sz w:val="24"/>
-          <w:szCs w:val="24"/>
-        </w:rPr>
-        <w:t>FLUX.09</w:t>
-      </w:r>
-      <w:r>
-        <w:rPr>
-          <w:sz w:val="24"/>
-          <w:szCs w:val="24"/>
-        </w:rPr>
-        <w:t xml:space="preserve"> – Switch Case.</w:t>
-      </w:r>
-    </w:p>
-    <w:p>
-      <w:pPr>
-        <w:jc w:val="both"/>
-        <w:rPr>
-          <w:sz w:val="24"/>
-          <w:szCs w:val="24"/>
-        </w:rPr>
-      </w:pPr>
-      <w:r>
-        <w:rPr>
-          <w:b/>
-          <w:sz w:val="24"/>
-          <w:szCs w:val="24"/>
-        </w:rPr>
-        <w:t>FLUX.08</w:t>
-      </w:r>
-      <w:r>
-        <w:rPr>
-          <w:sz w:val="24"/>
-          <w:szCs w:val="24"/>
-        </w:rPr>
-        <w:t xml:space="preserve"> – </w:t>
-      </w:r>
-      <w:r>
-        <w:rPr>
-          <w:sz w:val="24"/>
-          <w:szCs w:val="24"/>
-        </w:rPr>
-        <w:t>For</w:t>
-      </w:r>
-      <w:r>
-        <w:rPr>
-          <w:sz w:val="24"/>
-          <w:szCs w:val="24"/>
-        </w:rPr>
-        <w:t>.</w:t>
-      </w:r>
-    </w:p>
-    <w:p>
-      <w:pPr>
-        <w:rPr>
-          <w:sz w:val="24"/>
-          <w:szCs w:val="24"/>
-        </w:rPr>
-      </w:pPr>
-    </w:p>
-    <w:p>
-      <w:pPr>
-        <w:rPr>
-          <w:sz w:val="24"/>
-          <w:szCs w:val="24"/>
-        </w:rPr>
-      </w:pPr>
-    </w:p>
-    <w:p>
-      <w:pPr>
-        <w:rPr>
-          <w:sz w:val="24"/>
-          <w:szCs w:val="24"/>
-        </w:rPr>
-      </w:pPr>
-    </w:p>
-    <w:p>
-      <w:pPr>
-        <w:rPr>
-          <w:sz w:val="24"/>
-          <w:szCs w:val="24"/>
-        </w:rPr>
-      </w:pPr>
-    </w:p>
-    <w:p>
-      <w:pPr>
-        <w:rPr>
-          <w:sz w:val="24"/>
-          <w:szCs w:val="24"/>
-        </w:rPr>
-      </w:pPr>
-    </w:p>
-    <w:p>
-      <w:pPr>
-        <w:rPr>
-          <w:sz w:val="24"/>
-          <w:szCs w:val="24"/>
-        </w:rPr>
-      </w:pPr>
-    </w:p>
-    <w:p>
-      <w:pPr>
-        <w:rPr>
-          <w:sz w:val="24"/>
-          <w:szCs w:val="24"/>
-        </w:rPr>
-      </w:pPr>
-    </w:p>
-    <w:p>
-      <w:pPr>
-        <w:rPr>
-          <w:sz w:val="24"/>
-          <w:szCs w:val="24"/>
-        </w:rPr>
-      </w:pPr>
-    </w:p>
-    <w:p>
-      <w:pPr>
-        <w:rPr>
-          <w:sz w:val="24"/>
-          <w:szCs w:val="24"/>
-        </w:rPr>
-      </w:pPr>
-    </w:p>
-    <w:p>
-      <w:pPr>
-        <w:jc w:val="both"/>
-        <w:rPr>
-          <w:sz w:val="24"/>
-          <w:szCs w:val="24"/>
-          <w:lang w:val="pt-PT"/>
-        </w:rPr>
-      </w:pPr>
-      <w:r>
-        <w:rPr>
-          <w:b/>
-          <w:sz w:val="24"/>
-          <w:szCs w:val="24"/>
-          <w:lang w:val="pt-PT"/>
-        </w:rPr>
-        <w:lastRenderedPageBreak/>
+      <w:r>
+        <w:rPr>
+          <w:sz w:val="24"/>
+          <w:szCs w:val="24"/>
+          <w:lang w:val="pt-PT"/>
+        </w:rPr>
+        <w:t>Comentários</w:t>
+      </w:r>
+    </w:p>
+    <w:p>
+      <w:pPr>
+        <w:jc w:val="both"/>
+        <w:rPr>
+          <w:sz w:val="24"/>
+          <w:szCs w:val="24"/>
+          <w:lang w:val="pt-PT"/>
+        </w:rPr>
+      </w:pPr>
+    </w:p>
+    <w:p>
+      <w:pPr>
+        <w:rPr>
+          <w:sz w:val="24"/>
+          <w:szCs w:val="24"/>
+          <w:lang w:val="pt-PT"/>
+        </w:rPr>
+      </w:pPr>
+    </w:p>
+    <w:p>
+      <w:pPr>
+        <w:rPr>
+          <w:sz w:val="24"/>
+          <w:szCs w:val="24"/>
+          <w:lang w:val="pt-PT"/>
+        </w:rPr>
+      </w:pPr>
+    </w:p>
+    <w:p>
+      <w:pPr>
+        <w:rPr>
+          <w:sz w:val="24"/>
+          <w:szCs w:val="24"/>
+          <w:lang w:val="pt-PT"/>
+        </w:rPr>
+      </w:pPr>
+    </w:p>
+    <w:p>
+      <w:pPr>
+        <w:rPr>
+          <w:sz w:val="24"/>
+          <w:szCs w:val="24"/>
+          <w:lang w:val="pt-PT"/>
+        </w:rPr>
+      </w:pPr>
+    </w:p>
+    <w:p>
+      <w:pPr>
+        <w:rPr>
+          <w:sz w:val="24"/>
+          <w:szCs w:val="24"/>
+          <w:lang w:val="pt-PT"/>
+        </w:rPr>
+      </w:pPr>
+    </w:p>
+    <w:p>
+      <w:pPr>
+        <w:rPr>
+          <w:sz w:val="24"/>
+          <w:szCs w:val="24"/>
+          <w:lang w:val="pt-PT"/>
+        </w:rPr>
+      </w:pPr>
+    </w:p>
+    <w:p>
+      <w:pPr>
+        <w:rPr>
+          <w:sz w:val="24"/>
+          <w:szCs w:val="24"/>
+          <w:lang w:val="pt-PT"/>
+        </w:rPr>
+      </w:pPr>
+    </w:p>
+    <w:p>
+      <w:pPr>
+        <w:rPr>
+          <w:sz w:val="24"/>
+          <w:szCs w:val="24"/>
+          <w:lang w:val="pt-PT"/>
+        </w:rPr>
+      </w:pPr>
+    </w:p>
+    <w:p>
+      <w:pPr>
+        <w:rPr>
+          <w:sz w:val="24"/>
+          <w:szCs w:val="24"/>
+          <w:lang w:val="pt-PT"/>
+        </w:rPr>
+      </w:pPr>
+    </w:p>
+    <w:p>
+      <w:pPr>
+        <w:jc w:val="both"/>
+        <w:rPr>
+          <w:sz w:val="24"/>
+          <w:szCs w:val="24"/>
+          <w:lang w:val="pt-PT"/>
+        </w:rPr>
+      </w:pPr>
+      <w:r>
+        <w:rPr>
+          <w:b/>
+          <w:sz w:val="24"/>
+          <w:szCs w:val="24"/>
+          <w:lang w:val="pt-PT"/>
+        </w:rPr>
         <w:t>FLUX.00.01</w:t>
       </w:r>
       <w:r>
@@ -1071,6 +1121,7 @@
           <w:szCs w:val="24"/>
           <w:lang w:val="pt-PT"/>
         </w:rPr>
+        <w:lastRenderedPageBreak/>
         <w:br/>
       </w:r>
     </w:p>
@@ -1121,7 +1172,6 @@
           <w:szCs w:val="24"/>
           <w:lang w:val="pt-PT"/>
         </w:rPr>
-        <w:lastRenderedPageBreak/>
         <w:t>FLUX.01.02</w:t>
       </w:r>
       <w:r>
@@ -1777,6 +1827,7 @@
           <w:szCs w:val="24"/>
           <w:lang w:val="pt-PT"/>
         </w:rPr>
+        <w:lastRenderedPageBreak/>
         <w:t>FLUX.03.05</w:t>
       </w:r>
       <w:r>
@@ -1831,7 +1882,6 @@
           <w:szCs w:val="24"/>
           <w:lang w:val="pt-PT"/>
         </w:rPr>
-        <w:lastRenderedPageBreak/>
         <w:t>FLUX.03.07</w:t>
       </w:r>
       <w:r>
@@ -2174,7 +2224,7 @@
             <v:imagedata r:id="rId12" o:title=""/>
             <w10:wrap type="tight"/>
           </v:shape>
-          <o:OLEObject Type="Embed" ProgID="PBrush" ShapeID="_x0000_s1046" DrawAspect="Content" ObjectID="_1429947684" r:id="rId13"/>
+          <o:OLEObject Type="Embed" ProgID="PBrush" ShapeID="_x0000_s1046" DrawAspect="Content" ObjectID="_1429949832" r:id="rId13"/>
         </w:object>
       </w:r>
       <w:r>
@@ -2484,7 +2534,7 @@
             <v:imagedata r:id="rId14" o:title=""/>
             <w10:wrap type="tight"/>
           </v:shape>
-          <o:OLEObject Type="Embed" ProgID="PBrush" ShapeID="_x0000_s1045" DrawAspect="Content" ObjectID="_1429947685" r:id="rId15"/>
+          <o:OLEObject Type="Embed" ProgID="PBrush" ShapeID="_x0000_s1045" DrawAspect="Content" ObjectID="_1429949833" r:id="rId15"/>
         </w:object>
       </w:r>
     </w:p>
@@ -2665,7 +2715,7 @@
             <v:imagedata r:id="rId16" o:title=""/>
             <w10:wrap type="tight"/>
           </v:shape>
-          <o:OLEObject Type="Embed" ProgID="PBrush" ShapeID="_x0000_s1044" DrawAspect="Content" ObjectID="_1429947686" r:id="rId17"/>
+          <o:OLEObject Type="Embed" ProgID="PBrush" ShapeID="_x0000_s1044" DrawAspect="Content" ObjectID="_1429949834" r:id="rId17"/>
         </w:object>
       </w:r>
       <w:r>
@@ -2995,6 +3045,7 @@
           <w:szCs w:val="24"/>
           <w:lang w:val="pt-PT"/>
         </w:rPr>
+        <w:lastRenderedPageBreak/>
         <w:t xml:space="preserve">                        Percentagem  ' % '  </w:t>
       </w:r>
     </w:p>
@@ -3030,8 +3081,6 @@
         </w:rPr>
         <w:t xml:space="preserve">                  Potência   ' **</w:t>
       </w:r>
-      <w:bookmarkStart w:id="0" w:name="_GoBack"/>
-      <w:bookmarkEnd w:id="0"/>
       <w:r>
         <w:rPr>
           <w:rFonts w:cs="Calibri"/>
@@ -3064,7 +3113,6 @@
           <w:szCs w:val="24"/>
           <w:lang w:val="pt-PT"/>
         </w:rPr>
-        <w:lastRenderedPageBreak/>
         <w:t>FLUX.04.09</w:t>
       </w:r>
       <w:r>
@@ -3188,7 +3236,7 @@
             <v:imagedata r:id="rId18" o:title=""/>
             <w10:wrap type="tight"/>
           </v:shape>
-          <o:OLEObject Type="Embed" ProgID="PBrush" ShapeID="_x0000_s1043" DrawAspect="Content" ObjectID="_1429947687" r:id="rId19"/>
+          <o:OLEObject Type="Embed" ProgID="PBrush" ShapeID="_x0000_s1043" DrawAspect="Content" ObjectID="_1429949835" r:id="rId19"/>
         </w:object>
       </w:r>
     </w:p>
@@ -3645,6 +3693,7 @@
           <w:szCs w:val="24"/>
           <w:lang w:val="pt-PT"/>
         </w:rPr>
+        <w:lastRenderedPageBreak/>
         <w:t>FLUX.05.05</w:t>
       </w:r>
       <w:r>
@@ -3682,7 +3731,6 @@
           <w:szCs w:val="24"/>
           <w:lang w:val="pt-PT" w:eastAsia="pt-PT"/>
         </w:rPr>
-        <w:lastRenderedPageBreak/>
         <mc:AlternateContent>
           <mc:Choice Requires="wpg">
             <w:drawing>
@@ -3800,7 +3848,7 @@
           </mc:Choice>
           <mc:Fallback>
             <w:pict>
-              <v:group w14:anchorId="57E51741" id="Grupo 15" o:spid="_x0000_s1026" style="position:absolute;margin-left:162.45pt;margin-top:6.4pt;width:82.5pt;height:103.5pt;z-index:251645440;mso-width-relative:margin;mso-height-relative:margin" coordsize="11906,14573" o:gfxdata="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">
+              <v:group w14:anchorId="6C922D2E" id="Grupo 15" o:spid="_x0000_s1026" style="position:absolute;margin-left:162.45pt;margin-top:6.4pt;width:82.5pt;height:103.5pt;z-index:251645440;mso-width-relative:margin;mso-height-relative:margin" coordsize="11906,14573" o:gfxdata="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">
                 <v:shapetype id="_x0000_t32" coordsize="21600,21600" o:spt="32" o:oned="t" path="m,l21600,21600e" filled="f">
                   <v:path arrowok="t" fillok="f" o:connecttype="none"/>
                   <o:lock v:ext="edit" shapetype="t"/>
@@ -5140,7 +5188,7 @@
           </mc:Choice>
           <mc:Fallback>
             <w:pict>
-              <v:group w14:anchorId="40416EB3" id="Grupo 14" o:spid="_x0000_s1026" style="position:absolute;margin-left:147.45pt;margin-top:5.15pt;width:117pt;height:79.5pt;z-index:251648512" coordsize="14859,10096" o:gfxdata="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">
+              <v:group w14:anchorId="5A906C9F" id="Grupo 14" o:spid="_x0000_s1026" style="position:absolute;margin-left:147.45pt;margin-top:5.15pt;width:117pt;height:79.5pt;z-index:251648512" coordsize="14859,10096" o:gfxdata="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">
                 <v:shape id="Losango 36" o:spid="_x0000_s1027" type="#_x0000_t4" style="position:absolute;width:6858;height:6762;visibility:visible;mso-wrap-style:square;v-text-anchor:middle" o:gfxdata="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" fillcolor="white [3201]" strokecolor="black [3200]" strokeweight="2pt"/>
                 <v:line id="Conexão recta 35" o:spid="_x0000_s1028" style="position:absolute;visibility:visible;mso-wrap-style:square" from="6858,3238" to="14859,3238" o:connectortype="straight" o:gfxdata="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" strokecolor="black [3040]"/>
                 <v:line id="Conexão recta 34" o:spid="_x0000_s1029" style="position:absolute;visibility:visible;mso-wrap-style:square" from="14859,3238" to="14859,10001" o:connectortype="straight" o:gfxdata="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" strokecolor="black [3040]"/>
@@ -5294,7 +5342,6 @@
           <w:szCs w:val="32"/>
           <w:lang w:val="pt-PT"/>
         </w:rPr>
-        <w:lastRenderedPageBreak/>
         <w:t>FLUX.06.01</w:t>
       </w:r>
       <w:r>
@@ -5971,6 +6018,7 @@
           <w:szCs w:val="24"/>
           <w:lang w:val="pt-PT"/>
         </w:rPr>
+        <w:lastRenderedPageBreak/>
         <w:t>Vários tipos normais de variáveis</w:t>
       </w:r>
       <w:r>
@@ -6080,7 +6128,6 @@
           <w:szCs w:val="24"/>
           <w:lang w:val="pt-PT"/>
         </w:rPr>
-        <w:lastRenderedPageBreak/>
         <w:t>Operações matemáticas</w:t>
       </w:r>
       <w:r>
@@ -6353,7 +6400,7 @@
           </mc:Choice>
           <mc:Fallback>
             <w:pict>
-              <v:rect w14:anchorId="3B7A5713" id="Rectângulo 61" o:spid="_x0000_s1026" style="position:absolute;margin-left:144.45pt;margin-top:3.4pt;width:168pt;height:57pt;z-index:-251665920;visibility:visible;mso-wrap-style:square;mso-width-percent:0;mso-height-percent:0;mso-wrap-distance-left:9pt;mso-wrap-distance-top:0;mso-wrap-distance-right:9pt;mso-wrap-distance-bottom:0;mso-position-horizontal:absolute;mso-position-horizontal-relative:text;mso-position-vertical:absolute;mso-position-vertical-relative:text;mso-width-percent:0;mso-height-percent:0;mso-width-relative:page;mso-height-relative:margin;v-text-anchor:middle" o:gfxdata="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" fillcolor="white [3201]" strokecolor="black [3213]" strokeweight="2pt"/>
+              <v:rect w14:anchorId="112EB0E7" id="Rectângulo 61" o:spid="_x0000_s1026" style="position:absolute;margin-left:144.45pt;margin-top:3.4pt;width:168pt;height:57pt;z-index:-251665920;visibility:visible;mso-wrap-style:square;mso-width-percent:0;mso-height-percent:0;mso-wrap-distance-left:9pt;mso-wrap-distance-top:0;mso-wrap-distance-right:9pt;mso-wrap-distance-bottom:0;mso-position-horizontal:absolute;mso-position-horizontal-relative:text;mso-position-vertical:absolute;mso-position-vertical-relative:text;mso-width-percent:0;mso-height-percent:0;mso-width-relative:page;mso-height-relative:margin;v-text-anchor:middle" o:gfxdata="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" fillcolor="white [3201]" strokecolor="black [3213]" strokeweight="2pt"/>
             </w:pict>
           </mc:Fallback>
         </mc:AlternateContent>
@@ -6446,7 +6493,7 @@
           </mc:Choice>
           <mc:Fallback>
             <w:pict>
-              <v:shape w14:anchorId="59F0C349" id="Conexão recta unidireccional 52" o:spid="_x0000_s1026" type="#_x0000_t32" style="position:absolute;margin-left:227.55pt;margin-top:5.95pt;width:0;height:63pt;z-index:251651584;visibility:visible;mso-wrap-style:square;mso-width-percent:0;mso-height-percent:0;mso-wrap-distance-left:9pt;mso-wrap-distance-top:0;mso-wrap-distance-right:9pt;mso-wrap-distance-bottom:0;mso-position-horizontal:absolute;mso-position-horizontal-relative:text;mso-position-vertical:absolute;mso-position-vertical-relative:text;mso-width-percent:0;mso-height-percent:0;mso-width-relative:margin;mso-height-relative:margin" o:gfxdata="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" strokecolor="black [3040]">
+              <v:shape w14:anchorId="3D16AD9F" id="Conexão recta unidireccional 52" o:spid="_x0000_s1026" type="#_x0000_t32" style="position:absolute;margin-left:227.55pt;margin-top:5.95pt;width:0;height:63pt;z-index:251651584;visibility:visible;mso-wrap-style:square;mso-width-percent:0;mso-height-percent:0;mso-wrap-distance-left:9pt;mso-wrap-distance-top:0;mso-wrap-distance-right:9pt;mso-wrap-distance-bottom:0;mso-position-horizontal:absolute;mso-position-horizontal-relative:text;mso-position-vertical:absolute;mso-position-vertical-relative:text;mso-width-percent:0;mso-height-percent:0;mso-width-relative:margin;mso-height-relative:margin" o:gfxdata="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" strokecolor="black [3040]">
                 <v:stroke endarrow="block"/>
                 <o:lock v:ext="edit" shapetype="f"/>
               </v:shape>
@@ -6813,7 +6860,7 @@
           </mc:Choice>
           <mc:Fallback>
             <w:pict>
-              <v:shape w14:anchorId="4C5A310E" id="Conexão recta unidireccional 67" o:spid="_x0000_s1026" type="#_x0000_t32" style="position:absolute;margin-left:177.75pt;margin-top:12.35pt;width:78.75pt;height:0;flip:x;z-index:251654656;visibility:visible;mso-wrap-style:square;mso-width-percent:0;mso-height-percent:0;mso-wrap-distance-left:9pt;mso-wrap-distance-top:0;mso-wrap-distance-right:9pt;mso-wrap-distance-bottom:0;mso-position-horizontal:absolute;mso-position-horizontal-relative:text;mso-position-vertical:absolute;mso-position-vertical-relative:text;mso-width-percent:0;mso-height-percent:0;mso-width-relative:page;mso-height-relative:page" o:gfxdata="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" strokecolor="black [3040]">
+              <v:shape w14:anchorId="1CF3AF61" id="Conexão recta unidireccional 67" o:spid="_x0000_s1026" type="#_x0000_t32" style="position:absolute;margin-left:177.75pt;margin-top:12.35pt;width:78.75pt;height:0;flip:x;z-index:251654656;visibility:visible;mso-wrap-style:square;mso-width-percent:0;mso-height-percent:0;mso-wrap-distance-left:9pt;mso-wrap-distance-top:0;mso-wrap-distance-right:9pt;mso-wrap-distance-bottom:0;mso-position-horizontal:absolute;mso-position-horizontal-relative:text;mso-position-vertical:absolute;mso-position-vertical-relative:text;mso-width-percent:0;mso-height-percent:0;mso-width-relative:page;mso-height-relative:page" o:gfxdata="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" strokecolor="black [3040]">
                 <v:stroke endarrow="block"/>
               </v:shape>
             </w:pict>
@@ -6896,6 +6943,7 @@
           <w:szCs w:val="24"/>
           <w:lang w:val="pt-PT" w:eastAsia="pt-PT"/>
         </w:rPr>
+        <w:lastRenderedPageBreak/>
         <mc:AlternateContent>
           <mc:Choice Requires="wps">
             <w:drawing>
@@ -6953,7 +7001,7 @@
           </mc:Choice>
           <mc:Fallback>
             <w:pict>
-              <v:shape w14:anchorId="325D5E8D" id="Heptagon 1" o:spid="_x0000_s1026" style="position:absolute;margin-left:152.7pt;margin-top:22.75pt;width:115.5pt;height:105.75pt;z-index:251672064;visibility:visible;mso-wrap-style:square;mso-wrap-distance-left:9pt;mso-wrap-distance-top:0;mso-wrap-distance-right:9pt;mso-wrap-distance-bottom:0;mso-position-horizontal:absolute;mso-position-horizontal-relative:text;mso-position-vertical:absolute;mso-position-vertical-relative:text;v-text-anchor:middle" coordsize="1466850,1343025" o:gfxdata="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" path="m-4,863708l145263,266004,733425,r588162,266004l1466854,863708r-407026,479324l407022,1343032,-4,863708xe" fillcolor="white [3201]" strokecolor="black [3200]" strokeweight="2pt">
+              <v:shape w14:anchorId="60D0BBF3" id="Heptagon 1" o:spid="_x0000_s1026" style="position:absolute;margin-left:152.7pt;margin-top:22.75pt;width:115.5pt;height:105.75pt;z-index:251672064;visibility:visible;mso-wrap-style:square;mso-wrap-distance-left:9pt;mso-wrap-distance-top:0;mso-wrap-distance-right:9pt;mso-wrap-distance-bottom:0;mso-position-horizontal:absolute;mso-position-horizontal-relative:text;mso-position-vertical:absolute;mso-position-vertical-relative:text;v-text-anchor:middle" coordsize="1466850,1343025" o:gfxdata="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" path="m-4,863708l145263,266004,733425,r588162,266004l1466854,863708r-407026,479324l407022,1343032,-4,863708xe" fillcolor="white [3201]" strokecolor="black [3200]" strokeweight="2pt">
                 <v:path arrowok="t" o:connecttype="custom" o:connectlocs="-4,863708;145263,266004;733425,0;1321587,266004;1466854,863708;1059828,1343032;407022,1343032;-4,863708" o:connectangles="0,0,0,0,0,0,0,0"/>
                 <w10:wrap type="topAndBottom"/>
               </v:shape>
@@ -7769,6 +7817,7 @@
           <w:szCs w:val="24"/>
           <w:lang w:val="pt-PT"/>
         </w:rPr>
+        <w:lastRenderedPageBreak/>
         <w:t xml:space="preserve">FLUX.09.03 </w:t>
       </w:r>
       <w:r>
@@ -7814,7 +7863,6 @@
           <w:szCs w:val="24"/>
           <w:lang w:val="pt-PT" w:eastAsia="pt-PT"/>
         </w:rPr>
-        <w:lastRenderedPageBreak/>
         <mc:AlternateContent>
           <mc:Choice Requires="wpg">
             <w:drawing>
@@ -9178,6 +9226,7 @@
           <w:b/>
           <w:lang w:val="pt-PT"/>
         </w:rPr>
+        <w:lastRenderedPageBreak/>
         <w:t xml:space="preserve">FLUX.10.01 – </w:t>
       </w:r>
       <w:r>
@@ -9211,7 +9260,6 @@
           <w:noProof/>
           <w:lang w:val="pt-PT" w:eastAsia="pt-PT"/>
         </w:rPr>
-        <w:lastRenderedPageBreak/>
         <w:drawing>
           <wp:anchor distT="0" distB="0" distL="114300" distR="114300" simplePos="0" relativeHeight="251664896" behindDoc="0" locked="0" layoutInCell="1" allowOverlap="1" wp14:anchorId="5890844A" wp14:editId="3B2FF488">
             <wp:simplePos x="0" y="0"/>
@@ -10119,6 +10167,3043 @@
     </w:p>
     <w:p>
       <w:pPr>
+        <w:pStyle w:val="ListParagraph"/>
+        <w:rPr>
+          <w:sz w:val="24"/>
+          <w:szCs w:val="24"/>
+          <w:lang w:val="pt-PT"/>
+        </w:rPr>
+      </w:pPr>
+    </w:p>
+    <w:p>
+      <w:pPr>
+        <w:jc w:val="center"/>
+        <w:rPr>
+          <w:sz w:val="40"/>
+          <w:szCs w:val="40"/>
+        </w:rPr>
+      </w:pPr>
+    </w:p>
+    <w:p>
+      <w:pPr>
+        <w:rPr>
+          <w:sz w:val="24"/>
+          <w:szCs w:val="24"/>
+          <w:lang w:val="pt-PT"/>
+        </w:rPr>
+      </w:pPr>
+      <w:r>
+        <w:rPr>
+          <w:noProof/>
+          <w:lang w:eastAsia="pt-PT"/>
+        </w:rPr>
+        <mc:AlternateContent>
+          <mc:Choice Requires="wps">
+            <w:drawing>
+              <wp:anchor distT="0" distB="0" distL="114300" distR="114300" simplePos="0" relativeHeight="251662848" behindDoc="0" locked="0" layoutInCell="1" allowOverlap="1" wp14:anchorId="2B4A88AB" wp14:editId="6569C3E9">
+                <wp:simplePos x="0" y="0"/>
+                <wp:positionH relativeFrom="margin">
+                  <wp:posOffset>2138045</wp:posOffset>
+                </wp:positionH>
+                <wp:positionV relativeFrom="paragraph">
+                  <wp:posOffset>1106805</wp:posOffset>
+                </wp:positionV>
+                <wp:extent cx="1121410" cy="635"/>
+                <wp:effectExtent l="0" t="0" r="2540" b="8255"/>
+                <wp:wrapTopAndBottom/>
+                <wp:docPr id="76" name="Text Box 76"/>
+                <wp:cNvGraphicFramePr/>
+                <a:graphic xmlns:a="http://schemas.openxmlformats.org/drawingml/2006/main">
+                  <a:graphicData uri="http://schemas.microsoft.com/office/word/2010/wordprocessingShape">
+                    <wps:wsp>
+                      <wps:cNvSpPr txBox="1"/>
+                      <wps:spPr>
+                        <a:xfrm>
+                          <a:off x="0" y="0"/>
+                          <a:ext cx="1121410" cy="635"/>
+                        </a:xfrm>
+                        <a:prstGeom prst="rect">
+                          <a:avLst/>
+                        </a:prstGeom>
+                        <a:solidFill>
+                          <a:prstClr val="white"/>
+                        </a:solidFill>
+                        <a:ln>
+                          <a:noFill/>
+                        </a:ln>
+                        <a:effectLst/>
+                      </wps:spPr>
+                      <wps:txbx>
+                        <w:txbxContent>
+                          <w:p>
+                            <w:pPr>
+                              <w:pStyle w:val="Caption"/>
+                              <w:jc w:val="center"/>
+                              <w:rPr>
+                                <w:noProof/>
+                                <w:sz w:val="22"/>
+                                <w:szCs w:val="22"/>
+                              </w:rPr>
+                            </w:pPr>
+                            <w:r>
+                              <w:rPr>
+                                <w:sz w:val="22"/>
+                                <w:szCs w:val="22"/>
+                              </w:rPr>
+                              <w:t xml:space="preserve">Figura </w:t>
+                            </w:r>
+                            <w:r>
+                              <w:rPr>
+                                <w:sz w:val="22"/>
+                                <w:szCs w:val="22"/>
+                              </w:rPr>
+                              <w:fldChar w:fldCharType="begin"/>
+                            </w:r>
+                            <w:r>
+                              <w:rPr>
+                                <w:sz w:val="22"/>
+                                <w:szCs w:val="22"/>
+                              </w:rPr>
+                              <w:instrText xml:space="preserve"> SEQ Figura \* ARABIC </w:instrText>
+                            </w:r>
+                            <w:r>
+                              <w:rPr>
+                                <w:sz w:val="22"/>
+                                <w:szCs w:val="22"/>
+                              </w:rPr>
+                              <w:fldChar w:fldCharType="separate"/>
+                            </w:r>
+                            <w:r>
+                              <w:rPr>
+                                <w:noProof/>
+                                <w:sz w:val="22"/>
+                                <w:szCs w:val="22"/>
+                              </w:rPr>
+                              <w:t>1</w:t>
+                            </w:r>
+                            <w:r>
+                              <w:rPr>
+                                <w:sz w:val="22"/>
+                                <w:szCs w:val="22"/>
+                              </w:rPr>
+                              <w:fldChar w:fldCharType="end"/>
+                            </w:r>
+                            <w:r>
+                              <w:rPr>
+                                <w:sz w:val="22"/>
+                                <w:szCs w:val="22"/>
+                              </w:rPr>
+                              <w:t xml:space="preserve"> </w:t>
+                            </w:r>
+                            <w:r>
+                              <w:rPr>
+                                <w:sz w:val="22"/>
+                                <w:szCs w:val="22"/>
+                              </w:rPr>
+                              <w:t>- Forma escrita</w:t>
+                            </w:r>
+                          </w:p>
+                        </w:txbxContent>
+                      </wps:txbx>
+                      <wps:bodyPr rot="0" spcFirstLastPara="0" vertOverflow="overflow" horzOverflow="overflow" vert="horz" wrap="square" lIns="0" tIns="0" rIns="0" bIns="0" numCol="1" spcCol="0" rtlCol="0" fromWordArt="0" anchor="t" anchorCtr="0" forceAA="0" compatLnSpc="1">
+                        <a:prstTxWarp prst="textNoShape">
+                          <a:avLst/>
+                        </a:prstTxWarp>
+                        <a:spAutoFit/>
+                      </wps:bodyPr>
+                    </wps:wsp>
+                  </a:graphicData>
+                </a:graphic>
+                <wp14:sizeRelH relativeFrom="margin">
+                  <wp14:pctWidth>0</wp14:pctWidth>
+                </wp14:sizeRelH>
+              </wp:anchor>
+            </w:drawing>
+          </mc:Choice>
+          <mc:Fallback>
+            <w:pict>
+              <v:shape w14:anchorId="2B4A88AB" id="Text Box 76" o:spid="_x0000_s1042" type="#_x0000_t202" style="position:absolute;margin-left:168.35pt;margin-top:87.15pt;width:88.3pt;height:.05pt;z-index:251662848;visibility:visible;mso-wrap-style:square;mso-width-percent:0;mso-wrap-distance-left:9pt;mso-wrap-distance-top:0;mso-wrap-distance-right:9pt;mso-wrap-distance-bottom:0;mso-position-horizontal:absolute;mso-position-horizontal-relative:margin;mso-position-vertical:absolute;mso-position-vertical-relative:text;mso-width-percent:0;mso-width-relative:margin;v-text-anchor:top" o:gfxdata="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" stroked="f">
+                <v:textbox style="mso-fit-shape-to-text:t" inset="0,0,0,0">
+                  <w:txbxContent>
+                    <w:p>
+                      <w:pPr>
+                        <w:pStyle w:val="Caption"/>
+                        <w:jc w:val="center"/>
+                        <w:rPr>
+                          <w:noProof/>
+                          <w:sz w:val="22"/>
+                          <w:szCs w:val="22"/>
+                        </w:rPr>
+                      </w:pPr>
+                      <w:r>
+                        <w:rPr>
+                          <w:sz w:val="22"/>
+                          <w:szCs w:val="22"/>
+                        </w:rPr>
+                        <w:t xml:space="preserve">Figura </w:t>
+                      </w:r>
+                      <w:r>
+                        <w:rPr>
+                          <w:sz w:val="22"/>
+                          <w:szCs w:val="22"/>
+                        </w:rPr>
+                        <w:fldChar w:fldCharType="begin"/>
+                      </w:r>
+                      <w:r>
+                        <w:rPr>
+                          <w:sz w:val="22"/>
+                          <w:szCs w:val="22"/>
+                        </w:rPr>
+                        <w:instrText xml:space="preserve"> SEQ Figura \* ARABIC </w:instrText>
+                      </w:r>
+                      <w:r>
+                        <w:rPr>
+                          <w:sz w:val="22"/>
+                          <w:szCs w:val="22"/>
+                        </w:rPr>
+                        <w:fldChar w:fldCharType="separate"/>
+                      </w:r>
+                      <w:r>
+                        <w:rPr>
+                          <w:noProof/>
+                          <w:sz w:val="22"/>
+                          <w:szCs w:val="22"/>
+                        </w:rPr>
+                        <w:t>1</w:t>
+                      </w:r>
+                      <w:r>
+                        <w:rPr>
+                          <w:sz w:val="22"/>
+                          <w:szCs w:val="22"/>
+                        </w:rPr>
+                        <w:fldChar w:fldCharType="end"/>
+                      </w:r>
+                      <w:r>
+                        <w:rPr>
+                          <w:sz w:val="22"/>
+                          <w:szCs w:val="22"/>
+                        </w:rPr>
+                        <w:t xml:space="preserve"> </w:t>
+                      </w:r>
+                      <w:r>
+                        <w:rPr>
+                          <w:sz w:val="22"/>
+                          <w:szCs w:val="22"/>
+                        </w:rPr>
+                        <w:t>- Forma escrita</w:t>
+                      </w:r>
+                    </w:p>
+                  </w:txbxContent>
+                </v:textbox>
+                <w10:wrap type="topAndBottom" anchorx="margin"/>
+              </v:shape>
+            </w:pict>
+          </mc:Fallback>
+        </mc:AlternateContent>
+      </w:r>
+      <w:r>
+        <w:rPr>
+          <w:noProof/>
+          <w:lang w:eastAsia="pt-PT"/>
+        </w:rPr>
+        <mc:AlternateContent>
+          <mc:Choice Requires="wps">
+            <w:drawing>
+              <wp:anchor distT="0" distB="0" distL="114300" distR="114300" simplePos="0" relativeHeight="251655680" behindDoc="0" locked="0" layoutInCell="1" allowOverlap="1" wp14:anchorId="225ABBB2" wp14:editId="0DDF4FE4">
+                <wp:simplePos x="0" y="0"/>
+                <wp:positionH relativeFrom="margin">
+                  <wp:posOffset>2205355</wp:posOffset>
+                </wp:positionH>
+                <wp:positionV relativeFrom="paragraph">
+                  <wp:posOffset>365760</wp:posOffset>
+                </wp:positionV>
+                <wp:extent cx="878840" cy="622935"/>
+                <wp:effectExtent l="0" t="0" r="16510" b="120015"/>
+                <wp:wrapTopAndBottom/>
+                <wp:docPr id="75" name="Rectangular Callout 75"/>
+                <wp:cNvGraphicFramePr/>
+                <a:graphic xmlns:a="http://schemas.openxmlformats.org/drawingml/2006/main">
+                  <a:graphicData uri="http://schemas.microsoft.com/office/word/2010/wordprocessingShape">
+                    <wps:wsp>
+                      <wps:cNvSpPr/>
+                      <wps:spPr>
+                        <a:xfrm>
+                          <a:off x="0" y="0"/>
+                          <a:ext cx="878840" cy="622935"/>
+                        </a:xfrm>
+                        <a:prstGeom prst="wedgeRectCallout">
+                          <a:avLst/>
+                        </a:prstGeom>
+                      </wps:spPr>
+                      <wps:style>
+                        <a:lnRef idx="2">
+                          <a:schemeClr val="dk1"/>
+                        </a:lnRef>
+                        <a:fillRef idx="1">
+                          <a:schemeClr val="lt1"/>
+                        </a:fillRef>
+                        <a:effectRef idx="0">
+                          <a:schemeClr val="dk1"/>
+                        </a:effectRef>
+                        <a:fontRef idx="minor">
+                          <a:schemeClr val="dk1"/>
+                        </a:fontRef>
+                      </wps:style>
+                      <wps:txbx>
+                        <w:txbxContent>
+                          <w:p>
+                            <w:pPr>
+                              <w:jc w:val="center"/>
+                            </w:pPr>
+                          </w:p>
+                        </w:txbxContent>
+                      </wps:txbx>
+                      <wps:bodyPr rot="0" spcFirstLastPara="0" vertOverflow="overflow" horzOverflow="overflow" vert="horz" wrap="square" lIns="91440" tIns="45720" rIns="91440" bIns="45720" numCol="1" spcCol="0" rtlCol="0" fromWordArt="0" anchor="ctr" anchorCtr="0" forceAA="0" compatLnSpc="1">
+                        <a:prstTxWarp prst="textNoShape">
+                          <a:avLst/>
+                        </a:prstTxWarp>
+                        <a:noAutofit/>
+                      </wps:bodyPr>
+                    </wps:wsp>
+                  </a:graphicData>
+                </a:graphic>
+                <wp14:sizeRelH relativeFrom="margin">
+                  <wp14:pctWidth>0</wp14:pctWidth>
+                </wp14:sizeRelH>
+                <wp14:sizeRelV relativeFrom="margin">
+                  <wp14:pctHeight>0</wp14:pctHeight>
+                </wp14:sizeRelV>
+              </wp:anchor>
+            </w:drawing>
+          </mc:Choice>
+          <mc:Fallback>
+            <w:pict>
+              <v:shapetype w14:anchorId="225ABBB2" id="_x0000_t61" coordsize="21600,21600" o:spt="61" adj="1350,25920" path="m,l0@8@12@24,0@9,,21600@6,21600@15@27@7,21600,21600,21600,21600@9@18@30,21600@8,21600,0@7,0@21@33@6,xe">
+                <v:stroke joinstyle="miter"/>
+                <v:formulas>
+                  <v:f eqn="sum 10800 0 #0"/>
+                  <v:f eqn="sum 10800 0 #1"/>
+                  <v:f eqn="sum #0 0 #1"/>
+                  <v:f eqn="sum @0 @1 0"/>
+                  <v:f eqn="sum 21600 0 #0"/>
+                  <v:f eqn="sum 21600 0 #1"/>
+                  <v:f eqn="if @0 3600 12600"/>
+                  <v:f eqn="if @0 9000 18000"/>
+                  <v:f eqn="if @1 3600 12600"/>
+                  <v:f eqn="if @1 9000 18000"/>
+                  <v:f eqn="if @2 0 #0"/>
+                  <v:f eqn="if @3 @10 0"/>
+                  <v:f eqn="if #0 0 @11"/>
+                  <v:f eqn="if @2 @6 #0"/>
+                  <v:f eqn="if @3 @6 @13"/>
+                  <v:f eqn="if @5 @6 @14"/>
+                  <v:f eqn="if @2 #0 21600"/>
+                  <v:f eqn="if @3 21600 @16"/>
+                  <v:f eqn="if @4 21600 @17"/>
+                  <v:f eqn="if @2 #0 @6"/>
+                  <v:f eqn="if @3 @19 @6"/>
+                  <v:f eqn="if #1 @6 @20"/>
+                  <v:f eqn="if @2 @8 #1"/>
+                  <v:f eqn="if @3 @22 @8"/>
+                  <v:f eqn="if #0 @8 @23"/>
+                  <v:f eqn="if @2 21600 #1"/>
+                  <v:f eqn="if @3 21600 @25"/>
+                  <v:f eqn="if @5 21600 @26"/>
+                  <v:f eqn="if @2 #1 @8"/>
+                  <v:f eqn="if @3 @8 @28"/>
+                  <v:f eqn="if @4 @8 @29"/>
+                  <v:f eqn="if @2 #1 0"/>
+                  <v:f eqn="if @3 @31 0"/>
+                  <v:f eqn="if #1 0 @32"/>
+                  <v:f eqn="val #0"/>
+                  <v:f eqn="val #1"/>
+                </v:formulas>
+                <v:path o:connecttype="custom" o:connectlocs="10800,0;0,10800;10800,21600;21600,10800;@34,@35"/>
+                <v:handles>
+                  <v:h position="#0,#1"/>
+                </v:handles>
+              </v:shapetype>
+              <v:shape id="Rectangular Callout 75" o:spid="_x0000_s1043" type="#_x0000_t61" style="position:absolute;margin-left:173.65pt;margin-top:28.8pt;width:69.2pt;height:49.05pt;z-index:251655680;visibility:visible;mso-wrap-style:square;mso-width-percent:0;mso-height-percent:0;mso-wrap-distance-left:9pt;mso-wrap-distance-top:0;mso-wrap-distance-right:9pt;mso-wrap-distance-bottom:0;mso-position-horizontal:absolute;mso-position-horizontal-relative:margin;mso-position-vertical:absolute;mso-position-vertical-relative:text;mso-width-percent:0;mso-height-percent:0;mso-width-relative:margin;mso-height-relative:margin;v-text-anchor:middle" o:gfxdata="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" adj="6300,24300" fillcolor="white [3201]" strokecolor="black [3200]" strokeweight="2pt">
+                <v:textbox>
+                  <w:txbxContent>
+                    <w:p>
+                      <w:pPr>
+                        <w:jc w:val="center"/>
+                      </w:pPr>
+                    </w:p>
+                  </w:txbxContent>
+                </v:textbox>
+                <w10:wrap type="topAndBottom" anchorx="margin"/>
+              </v:shape>
+            </w:pict>
+          </mc:Fallback>
+        </mc:AlternateContent>
+      </w:r>
+      <w:r>
+        <w:rPr>
+          <w:b/>
+          <w:sz w:val="24"/>
+          <w:szCs w:val="24"/>
+          <w:lang w:val="pt-PT"/>
+        </w:rPr>
+        <w:t xml:space="preserve">FLUX.11.00 - </w:t>
+      </w:r>
+      <w:r>
+        <w:rPr>
+          <w:sz w:val="24"/>
+          <w:szCs w:val="40"/>
+          <w:lang w:val="pt-PT"/>
+        </w:rPr>
+        <w:t>O sistema deve permitir a introdução de comentários mediante</w:t>
+      </w:r>
+    </w:p>
+    <w:p>
+      <w:pPr>
+        <w:rPr>
+          <w:sz w:val="24"/>
+          <w:szCs w:val="40"/>
+          <w:lang w:val="pt-PT"/>
+        </w:rPr>
+      </w:pPr>
+      <w:r>
+        <w:rPr>
+          <w:b/>
+          <w:sz w:val="24"/>
+          <w:szCs w:val="24"/>
+          <w:lang w:val="pt-PT"/>
+        </w:rPr>
+        <w:t xml:space="preserve">FLUX.11.01 - </w:t>
+      </w:r>
+      <w:r>
+        <w:rPr>
+          <w:sz w:val="24"/>
+          <w:szCs w:val="40"/>
+          <w:lang w:val="pt-PT"/>
+        </w:rPr>
+        <w:t xml:space="preserve">O sistema deve permitir a introdução de texto dentro da forma </w:t>
+      </w:r>
+    </w:p>
+    <w:p>
+      <w:pPr>
+        <w:rPr>
+          <w:sz w:val="24"/>
+          <w:szCs w:val="40"/>
+        </w:rPr>
+      </w:pPr>
+      <w:proofErr w:type="spellStart"/>
+      <w:proofErr w:type="gramStart"/>
+      <w:r>
+        <w:rPr>
+          <w:sz w:val="24"/>
+          <w:szCs w:val="40"/>
+        </w:rPr>
+        <w:t>comentário</w:t>
+      </w:r>
+      <w:proofErr w:type="spellEnd"/>
+      <w:proofErr w:type="gramEnd"/>
+      <w:r>
+        <w:rPr>
+          <w:sz w:val="24"/>
+          <w:szCs w:val="40"/>
+        </w:rPr>
+        <w:t>:</w:t>
+      </w:r>
+    </w:p>
+    <w:p>
+      <w:pPr>
+        <w:rPr>
+          <w:sz w:val="24"/>
+          <w:szCs w:val="40"/>
+        </w:rPr>
+      </w:pPr>
+      <w:r>
+        <w:rPr>
+          <w:noProof/>
+          <w:sz w:val="24"/>
+          <w:szCs w:val="40"/>
+          <w:lang w:eastAsia="pt-PT"/>
+        </w:rPr>
+        <mc:AlternateContent>
+          <mc:Choice Requires="wps">
+            <w:drawing>
+              <wp:anchor distT="0" distB="0" distL="114300" distR="114300" simplePos="0" relativeHeight="251663872" behindDoc="1" locked="0" layoutInCell="1" allowOverlap="1" wp14:anchorId="4C26F7B7" wp14:editId="0DF9F46F">
+                <wp:simplePos x="0" y="0"/>
+                <wp:positionH relativeFrom="margin">
+                  <wp:posOffset>2063079</wp:posOffset>
+                </wp:positionH>
+                <wp:positionV relativeFrom="paragraph">
+                  <wp:posOffset>12065</wp:posOffset>
+                </wp:positionV>
+                <wp:extent cx="1328420" cy="767715"/>
+                <wp:effectExtent l="0" t="0" r="24130" b="127635"/>
+                <wp:wrapTight wrapText="bothSides">
+                  <wp:wrapPolygon edited="0">
+                    <wp:start x="0" y="0"/>
+                    <wp:lineTo x="0" y="21975"/>
+                    <wp:lineTo x="5266" y="24655"/>
+                    <wp:lineTo x="7434" y="24655"/>
+                    <wp:lineTo x="21683" y="21975"/>
+                    <wp:lineTo x="21683" y="0"/>
+                    <wp:lineTo x="0" y="0"/>
+                  </wp:wrapPolygon>
+                </wp:wrapTight>
+                <wp:docPr id="77" name="Rectangular Callout 77"/>
+                <wp:cNvGraphicFramePr/>
+                <a:graphic xmlns:a="http://schemas.openxmlformats.org/drawingml/2006/main">
+                  <a:graphicData uri="http://schemas.microsoft.com/office/word/2010/wordprocessingShape">
+                    <wps:wsp>
+                      <wps:cNvSpPr/>
+                      <wps:spPr>
+                        <a:xfrm>
+                          <a:off x="0" y="0"/>
+                          <a:ext cx="1328420" cy="767715"/>
+                        </a:xfrm>
+                        <a:prstGeom prst="wedgeRectCallout">
+                          <a:avLst/>
+                        </a:prstGeom>
+                      </wps:spPr>
+                      <wps:style>
+                        <a:lnRef idx="2">
+                          <a:schemeClr val="dk1"/>
+                        </a:lnRef>
+                        <a:fillRef idx="1">
+                          <a:schemeClr val="lt1"/>
+                        </a:fillRef>
+                        <a:effectRef idx="0">
+                          <a:schemeClr val="dk1"/>
+                        </a:effectRef>
+                        <a:fontRef idx="minor">
+                          <a:schemeClr val="dk1"/>
+                        </a:fontRef>
+                      </wps:style>
+                      <wps:txbx>
+                        <w:txbxContent>
+                          <w:p>
+                            <w:pPr>
+                              <w:spacing w:after="0"/>
+                            </w:pPr>
+                            <w:proofErr w:type="spellStart"/>
+                            <w:r>
+                              <w:t>Inserir</w:t>
+                            </w:r>
+                            <w:proofErr w:type="spellEnd"/>
+                            <w:r>
+                              <w:t xml:space="preserve"> </w:t>
+                            </w:r>
+                            <w:proofErr w:type="spellStart"/>
+                            <w:r>
+                              <w:t>algum</w:t>
+                            </w:r>
+                            <w:proofErr w:type="spellEnd"/>
+                            <w:r>
+                              <w:t xml:space="preserve"> </w:t>
+                            </w:r>
+                            <w:proofErr w:type="spellStart"/>
+                            <w:r>
+                              <w:t>texto</w:t>
+                            </w:r>
+                            <w:proofErr w:type="spellEnd"/>
+                            <w:r>
+                              <w:t xml:space="preserve"> </w:t>
+                            </w:r>
+                            <w:proofErr w:type="spellStart"/>
+                            <w:r>
+                              <w:t>aqui</w:t>
+                            </w:r>
+                            <w:proofErr w:type="spellEnd"/>
+                          </w:p>
+                        </w:txbxContent>
+                      </wps:txbx>
+                      <wps:bodyPr rot="0" spcFirstLastPara="0" vertOverflow="overflow" horzOverflow="overflow" vert="horz" wrap="square" lIns="91440" tIns="45720" rIns="91440" bIns="45720" numCol="1" spcCol="0" rtlCol="0" fromWordArt="0" anchor="t" anchorCtr="0" forceAA="0" compatLnSpc="1">
+                        <a:prstTxWarp prst="textNoShape">
+                          <a:avLst/>
+                        </a:prstTxWarp>
+                        <a:noAutofit/>
+                      </wps:bodyPr>
+                    </wps:wsp>
+                  </a:graphicData>
+                </a:graphic>
+                <wp14:sizeRelH relativeFrom="margin">
+                  <wp14:pctWidth>0</wp14:pctWidth>
+                </wp14:sizeRelH>
+                <wp14:sizeRelV relativeFrom="margin">
+                  <wp14:pctHeight>0</wp14:pctHeight>
+                </wp14:sizeRelV>
+              </wp:anchor>
+            </w:drawing>
+          </mc:Choice>
+          <mc:Fallback>
+            <w:pict>
+              <v:shape w14:anchorId="4C26F7B7" id="Rectangular Callout 77" o:spid="_x0000_s1044" type="#_x0000_t61" style="position:absolute;margin-left:162.45pt;margin-top:.95pt;width:104.6pt;height:60.45pt;z-index:-251652608;visibility:visible;mso-wrap-style:square;mso-width-percent:0;mso-height-percent:0;mso-wrap-distance-left:9pt;mso-wrap-distance-top:0;mso-wrap-distance-right:9pt;mso-wrap-distance-bottom:0;mso-position-horizontal:absolute;mso-position-horizontal-relative:margin;mso-position-vertical:absolute;mso-position-vertical-relative:text;mso-width-percent:0;mso-height-percent:0;mso-width-relative:margin;mso-height-relative:margin;v-text-anchor:top" o:gfxdata="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" adj="6300,24300" fillcolor="white [3201]" strokecolor="black [3200]" strokeweight="2pt">
+                <v:textbox>
+                  <w:txbxContent>
+                    <w:p>
+                      <w:pPr>
+                        <w:spacing w:after="0"/>
+                      </w:pPr>
+                      <w:proofErr w:type="spellStart"/>
+                      <w:r>
+                        <w:t>Inserir</w:t>
+                      </w:r>
+                      <w:proofErr w:type="spellEnd"/>
+                      <w:r>
+                        <w:t xml:space="preserve"> </w:t>
+                      </w:r>
+                      <w:proofErr w:type="spellStart"/>
+                      <w:r>
+                        <w:t>algum</w:t>
+                      </w:r>
+                      <w:proofErr w:type="spellEnd"/>
+                      <w:r>
+                        <w:t xml:space="preserve"> </w:t>
+                      </w:r>
+                      <w:proofErr w:type="spellStart"/>
+                      <w:r>
+                        <w:t>texto</w:t>
+                      </w:r>
+                      <w:proofErr w:type="spellEnd"/>
+                      <w:r>
+                        <w:t xml:space="preserve"> </w:t>
+                      </w:r>
+                      <w:proofErr w:type="spellStart"/>
+                      <w:r>
+                        <w:t>aqui</w:t>
+                      </w:r>
+                      <w:proofErr w:type="spellEnd"/>
+                    </w:p>
+                  </w:txbxContent>
+                </v:textbox>
+                <w10:wrap type="tight" anchorx="margin"/>
+              </v:shape>
+            </w:pict>
+          </mc:Fallback>
+        </mc:AlternateContent>
+      </w:r>
+    </w:p>
+    <w:p>
+      <w:pPr>
+        <w:rPr>
+          <w:sz w:val="24"/>
+          <w:szCs w:val="40"/>
+        </w:rPr>
+      </w:pPr>
+    </w:p>
+    <w:p>
+      <w:pPr>
+        <w:pStyle w:val="ListParagraph"/>
+        <w:rPr>
+          <w:sz w:val="24"/>
+          <w:szCs w:val="24"/>
+          <w:lang w:val="pt-PT"/>
+        </w:rPr>
+      </w:pPr>
+      <w:r>
+        <w:rPr>
+          <w:noProof/>
+          <w:lang w:eastAsia="pt-PT"/>
+        </w:rPr>
+        <mc:AlternateContent>
+          <mc:Choice Requires="wps">
+            <w:drawing>
+              <wp:anchor distT="0" distB="0" distL="114300" distR="114300" simplePos="0" relativeHeight="251667968" behindDoc="0" locked="0" layoutInCell="1" allowOverlap="1" wp14:anchorId="2496BF7C" wp14:editId="463CBF61">
+                <wp:simplePos x="0" y="0"/>
+                <wp:positionH relativeFrom="margin">
+                  <wp:posOffset>2076450</wp:posOffset>
+                </wp:positionH>
+                <wp:positionV relativeFrom="paragraph">
+                  <wp:posOffset>287655</wp:posOffset>
+                </wp:positionV>
+                <wp:extent cx="1345565" cy="635"/>
+                <wp:effectExtent l="0" t="0" r="6985" b="6985"/>
+                <wp:wrapTopAndBottom/>
+                <wp:docPr id="78" name="Text Box 78"/>
+                <wp:cNvGraphicFramePr/>
+                <a:graphic xmlns:a="http://schemas.openxmlformats.org/drawingml/2006/main">
+                  <a:graphicData uri="http://schemas.microsoft.com/office/word/2010/wordprocessingShape">
+                    <wps:wsp>
+                      <wps:cNvSpPr txBox="1"/>
+                      <wps:spPr>
+                        <a:xfrm>
+                          <a:off x="0" y="0"/>
+                          <a:ext cx="1345565" cy="635"/>
+                        </a:xfrm>
+                        <a:prstGeom prst="rect">
+                          <a:avLst/>
+                        </a:prstGeom>
+                        <a:solidFill>
+                          <a:prstClr val="white"/>
+                        </a:solidFill>
+                        <a:ln>
+                          <a:noFill/>
+                        </a:ln>
+                        <a:effectLst/>
+                      </wps:spPr>
+                      <wps:txbx>
+                        <w:txbxContent>
+                          <w:p>
+                            <w:pPr>
+                              <w:pStyle w:val="Caption"/>
+                              <w:rPr>
+                                <w:noProof/>
+                                <w:sz w:val="22"/>
+                                <w:szCs w:val="22"/>
+                              </w:rPr>
+                            </w:pPr>
+                            <w:r>
+                              <w:rPr>
+                                <w:sz w:val="22"/>
+                                <w:szCs w:val="22"/>
+                              </w:rPr>
+                              <w:t xml:space="preserve">Figura </w:t>
+                            </w:r>
+                            <w:r>
+                              <w:rPr>
+                                <w:sz w:val="22"/>
+                                <w:szCs w:val="22"/>
+                              </w:rPr>
+                              <w:fldChar w:fldCharType="begin"/>
+                            </w:r>
+                            <w:r>
+                              <w:rPr>
+                                <w:sz w:val="22"/>
+                                <w:szCs w:val="22"/>
+                              </w:rPr>
+                              <w:instrText xml:space="preserve"> SEQ Figura \* ARABIC </w:instrText>
+                            </w:r>
+                            <w:r>
+                              <w:rPr>
+                                <w:sz w:val="22"/>
+                                <w:szCs w:val="22"/>
+                              </w:rPr>
+                              <w:fldChar w:fldCharType="separate"/>
+                            </w:r>
+                            <w:r>
+                              <w:rPr>
+                                <w:noProof/>
+                                <w:sz w:val="22"/>
+                                <w:szCs w:val="22"/>
+                              </w:rPr>
+                              <w:t>2</w:t>
+                            </w:r>
+                            <w:r>
+                              <w:rPr>
+                                <w:sz w:val="22"/>
+                                <w:szCs w:val="22"/>
+                              </w:rPr>
+                              <w:fldChar w:fldCharType="end"/>
+                            </w:r>
+                            <w:r>
+                              <w:rPr>
+                                <w:sz w:val="22"/>
+                                <w:szCs w:val="22"/>
+                              </w:rPr>
+                              <w:t xml:space="preserve"> - Forma escrita</w:t>
+                            </w:r>
+                          </w:p>
+                        </w:txbxContent>
+                      </wps:txbx>
+                      <wps:bodyPr rot="0" spcFirstLastPara="0" vertOverflow="overflow" horzOverflow="overflow" vert="horz" wrap="square" lIns="0" tIns="0" rIns="0" bIns="0" numCol="1" spcCol="0" rtlCol="0" fromWordArt="0" anchor="t" anchorCtr="0" forceAA="0" compatLnSpc="1">
+                        <a:prstTxWarp prst="textNoShape">
+                          <a:avLst/>
+                        </a:prstTxWarp>
+                        <a:spAutoFit/>
+                      </wps:bodyPr>
+                    </wps:wsp>
+                  </a:graphicData>
+                </a:graphic>
+                <wp14:sizeRelH relativeFrom="margin">
+                  <wp14:pctWidth>0</wp14:pctWidth>
+                </wp14:sizeRelH>
+              </wp:anchor>
+            </w:drawing>
+          </mc:Choice>
+          <mc:Fallback>
+            <w:pict>
+              <v:shape w14:anchorId="2496BF7C" id="Text Box 78" o:spid="_x0000_s1045" type="#_x0000_t202" style="position:absolute;left:0;text-align:left;margin-left:163.5pt;margin-top:22.65pt;width:105.95pt;height:.05pt;z-index:251667968;visibility:visible;mso-wrap-style:square;mso-width-percent:0;mso-wrap-distance-left:9pt;mso-wrap-distance-top:0;mso-wrap-distance-right:9pt;mso-wrap-distance-bottom:0;mso-position-horizontal:absolute;mso-position-horizontal-relative:margin;mso-position-vertical:absolute;mso-position-vertical-relative:text;mso-width-percent:0;mso-width-relative:margin;v-text-anchor:top" o:gfxdata="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" stroked="f">
+                <v:textbox style="mso-fit-shape-to-text:t" inset="0,0,0,0">
+                  <w:txbxContent>
+                    <w:p>
+                      <w:pPr>
+                        <w:pStyle w:val="Caption"/>
+                        <w:rPr>
+                          <w:noProof/>
+                          <w:sz w:val="22"/>
+                          <w:szCs w:val="22"/>
+                        </w:rPr>
+                      </w:pPr>
+                      <w:r>
+                        <w:rPr>
+                          <w:sz w:val="22"/>
+                          <w:szCs w:val="22"/>
+                        </w:rPr>
+                        <w:t xml:space="preserve">Figura </w:t>
+                      </w:r>
+                      <w:r>
+                        <w:rPr>
+                          <w:sz w:val="22"/>
+                          <w:szCs w:val="22"/>
+                        </w:rPr>
+                        <w:fldChar w:fldCharType="begin"/>
+                      </w:r>
+                      <w:r>
+                        <w:rPr>
+                          <w:sz w:val="22"/>
+                          <w:szCs w:val="22"/>
+                        </w:rPr>
+                        <w:instrText xml:space="preserve"> SEQ Figura \* ARABIC </w:instrText>
+                      </w:r>
+                      <w:r>
+                        <w:rPr>
+                          <w:sz w:val="22"/>
+                          <w:szCs w:val="22"/>
+                        </w:rPr>
+                        <w:fldChar w:fldCharType="separate"/>
+                      </w:r>
+                      <w:r>
+                        <w:rPr>
+                          <w:noProof/>
+                          <w:sz w:val="22"/>
+                          <w:szCs w:val="22"/>
+                        </w:rPr>
+                        <w:t>2</w:t>
+                      </w:r>
+                      <w:r>
+                        <w:rPr>
+                          <w:sz w:val="22"/>
+                          <w:szCs w:val="22"/>
+                        </w:rPr>
+                        <w:fldChar w:fldCharType="end"/>
+                      </w:r>
+                      <w:r>
+                        <w:rPr>
+                          <w:sz w:val="22"/>
+                          <w:szCs w:val="22"/>
+                        </w:rPr>
+                        <w:t xml:space="preserve"> - Forma escrita</w:t>
+                      </w:r>
+                    </w:p>
+                  </w:txbxContent>
+                </v:textbox>
+                <w10:wrap type="topAndBottom" anchorx="margin"/>
+              </v:shape>
+            </w:pict>
+          </mc:Fallback>
+        </mc:AlternateContent>
+      </w:r>
+    </w:p>
+    <w:p>
+      <w:pPr>
+        <w:pStyle w:val="ListParagraph"/>
+        <w:rPr>
+          <w:sz w:val="24"/>
+          <w:szCs w:val="24"/>
+          <w:lang w:val="pt-PT"/>
+        </w:rPr>
+      </w:pPr>
+    </w:p>
+    <w:p>
+      <w:pPr>
+        <w:pStyle w:val="ListParagraph"/>
+        <w:rPr>
+          <w:sz w:val="24"/>
+          <w:szCs w:val="24"/>
+          <w:lang w:val="pt-PT"/>
+        </w:rPr>
+      </w:pPr>
+    </w:p>
+    <w:p>
+      <w:pPr>
+        <w:pStyle w:val="ListParagraph"/>
+        <w:rPr>
+          <w:sz w:val="24"/>
+          <w:szCs w:val="24"/>
+          <w:lang w:val="pt-PT"/>
+        </w:rPr>
+      </w:pPr>
+    </w:p>
+    <w:p>
+      <w:pPr>
+        <w:pStyle w:val="ListParagraph"/>
+        <w:rPr>
+          <w:sz w:val="24"/>
+          <w:szCs w:val="24"/>
+          <w:lang w:val="pt-PT"/>
+        </w:rPr>
+      </w:pPr>
+    </w:p>
+    <w:p>
+      <w:pPr>
+        <w:pStyle w:val="ListParagraph"/>
+        <w:rPr>
+          <w:sz w:val="24"/>
+          <w:szCs w:val="24"/>
+          <w:lang w:val="pt-PT"/>
+        </w:rPr>
+      </w:pPr>
+    </w:p>
+    <w:p>
+      <w:pPr>
+        <w:pStyle w:val="ListParagraph"/>
+        <w:rPr>
+          <w:sz w:val="24"/>
+          <w:szCs w:val="24"/>
+          <w:lang w:val="pt-PT"/>
+        </w:rPr>
+      </w:pPr>
+    </w:p>
+    <w:p>
+      <w:pPr>
+        <w:pStyle w:val="ListParagraph"/>
+        <w:rPr>
+          <w:sz w:val="24"/>
+          <w:szCs w:val="24"/>
+          <w:lang w:val="pt-PT"/>
+        </w:rPr>
+      </w:pPr>
+    </w:p>
+    <w:p>
+      <w:pPr>
+        <w:pStyle w:val="ListParagraph"/>
+        <w:rPr>
+          <w:sz w:val="24"/>
+          <w:szCs w:val="24"/>
+          <w:lang w:val="pt-PT"/>
+        </w:rPr>
+      </w:pPr>
+    </w:p>
+    <w:p>
+      <w:pPr>
+        <w:pStyle w:val="ListParagraph"/>
+        <w:rPr>
+          <w:sz w:val="24"/>
+          <w:szCs w:val="24"/>
+          <w:lang w:val="pt-PT"/>
+        </w:rPr>
+      </w:pPr>
+    </w:p>
+    <w:p>
+      <w:pPr>
+        <w:pStyle w:val="ListParagraph"/>
+        <w:rPr>
+          <w:sz w:val="24"/>
+          <w:szCs w:val="24"/>
+          <w:lang w:val="pt-PT"/>
+        </w:rPr>
+      </w:pPr>
+    </w:p>
+    <w:p>
+      <w:pPr>
+        <w:pStyle w:val="ListParagraph"/>
+        <w:rPr>
+          <w:sz w:val="24"/>
+          <w:szCs w:val="24"/>
+          <w:lang w:val="pt-PT"/>
+        </w:rPr>
+      </w:pPr>
+    </w:p>
+    <w:p>
+      <w:pPr>
+        <w:pStyle w:val="ListParagraph"/>
+        <w:rPr>
+          <w:sz w:val="24"/>
+          <w:szCs w:val="24"/>
+          <w:lang w:val="pt-PT"/>
+        </w:rPr>
+      </w:pPr>
+    </w:p>
+    <w:p>
+      <w:pPr>
+        <w:pStyle w:val="ListParagraph"/>
+        <w:rPr>
+          <w:sz w:val="24"/>
+          <w:szCs w:val="24"/>
+          <w:lang w:val="pt-PT"/>
+        </w:rPr>
+      </w:pPr>
+    </w:p>
+    <w:p>
+      <w:pPr>
+        <w:pStyle w:val="ListParagraph"/>
+        <w:rPr>
+          <w:sz w:val="24"/>
+          <w:szCs w:val="24"/>
+          <w:lang w:val="pt-PT"/>
+        </w:rPr>
+      </w:pPr>
+    </w:p>
+    <w:p>
+      <w:pPr>
+        <w:pStyle w:val="ListParagraph"/>
+        <w:rPr>
+          <w:sz w:val="24"/>
+          <w:szCs w:val="24"/>
+          <w:lang w:val="pt-PT"/>
+        </w:rPr>
+      </w:pPr>
+    </w:p>
+    <w:p>
+      <w:pPr>
+        <w:pStyle w:val="ListParagraph"/>
+        <w:rPr>
+          <w:sz w:val="24"/>
+          <w:szCs w:val="24"/>
+          <w:lang w:val="pt-PT"/>
+        </w:rPr>
+      </w:pPr>
+    </w:p>
+    <w:p>
+      <w:pPr>
+        <w:rPr>
+          <w:sz w:val="24"/>
+          <w:szCs w:val="40"/>
+          <w:lang w:val="pt-PT"/>
+        </w:rPr>
+      </w:pPr>
+      <w:r>
+        <w:rPr>
+          <w:b/>
+          <w:sz w:val="24"/>
+          <w:szCs w:val="24"/>
+          <w:lang w:val="pt-PT"/>
+        </w:rPr>
+        <w:lastRenderedPageBreak/>
+        <w:t xml:space="preserve">FLUX.11.02 - </w:t>
+      </w:r>
+      <w:r>
+        <w:rPr>
+          <w:sz w:val="24"/>
+          <w:szCs w:val="40"/>
+          <w:lang w:val="pt-PT"/>
+        </w:rPr>
+        <w:t>O comentário pode estar ao lado do grafo ou associado a um nó:</w:t>
+      </w:r>
+    </w:p>
+    <w:p>
+      <w:pPr>
+        <w:rPr>
+          <w:sz w:val="24"/>
+          <w:szCs w:val="40"/>
+          <w:lang w:val="pt-PT"/>
+        </w:rPr>
+      </w:pPr>
+      <w:r>
+        <w:rPr>
+          <w:noProof/>
+          <w:sz w:val="24"/>
+          <w:szCs w:val="40"/>
+          <w:lang w:eastAsia="pt-PT"/>
+        </w:rPr>
+        <mc:AlternateContent>
+          <mc:Choice Requires="wpg">
+            <w:drawing>
+              <wp:anchor distT="0" distB="0" distL="114300" distR="114300" simplePos="0" relativeHeight="251668992" behindDoc="0" locked="0" layoutInCell="1" allowOverlap="1" wp14:anchorId="6D91BE3F" wp14:editId="0B3C6410">
+                <wp:simplePos x="0" y="0"/>
+                <wp:positionH relativeFrom="column">
+                  <wp:posOffset>1205865</wp:posOffset>
+                </wp:positionH>
+                <wp:positionV relativeFrom="paragraph">
+                  <wp:posOffset>16510</wp:posOffset>
+                </wp:positionV>
+                <wp:extent cx="2950186" cy="2057400"/>
+                <wp:effectExtent l="0" t="0" r="22225" b="19050"/>
+                <wp:wrapNone/>
+                <wp:docPr id="79" name="Group 79"/>
+                <wp:cNvGraphicFramePr/>
+                <a:graphic xmlns:a="http://schemas.openxmlformats.org/drawingml/2006/main">
+                  <a:graphicData uri="http://schemas.microsoft.com/office/word/2010/wordprocessingGroup">
+                    <wpg:wgp>
+                      <wpg:cNvGrpSpPr/>
+                      <wpg:grpSpPr>
+                        <a:xfrm>
+                          <a:off x="0" y="0"/>
+                          <a:ext cx="2950186" cy="2057400"/>
+                          <a:chOff x="0" y="0"/>
+                          <a:chExt cx="2950186" cy="1859915"/>
+                        </a:xfrm>
+                      </wpg:grpSpPr>
+                      <wpg:grpSp>
+                        <wpg:cNvPr id="80" name="Group 80"/>
+                        <wpg:cNvGrpSpPr/>
+                        <wpg:grpSpPr>
+                          <a:xfrm>
+                            <a:off x="0" y="0"/>
+                            <a:ext cx="1487805" cy="1859915"/>
+                            <a:chOff x="0" y="0"/>
+                            <a:chExt cx="1488115" cy="1860343"/>
+                          </a:xfrm>
+                        </wpg:grpSpPr>
+                        <wps:wsp>
+                          <wps:cNvPr id="81" name="Flowchart: Terminator 81"/>
+                          <wps:cNvSpPr/>
+                          <wps:spPr>
+                            <a:xfrm>
+                              <a:off x="0" y="0"/>
+                              <a:ext cx="1466850" cy="350520"/>
+                            </a:xfrm>
+                            <a:prstGeom prst="flowChartTerminator">
+                              <a:avLst/>
+                            </a:prstGeom>
+                          </wps:spPr>
+                          <wps:style>
+                            <a:lnRef idx="2">
+                              <a:schemeClr val="dk1"/>
+                            </a:lnRef>
+                            <a:fillRef idx="1">
+                              <a:schemeClr val="lt1"/>
+                            </a:fillRef>
+                            <a:effectRef idx="0">
+                              <a:schemeClr val="dk1"/>
+                            </a:effectRef>
+                            <a:fontRef idx="minor">
+                              <a:schemeClr val="dk1"/>
+                            </a:fontRef>
+                          </wps:style>
+                          <wps:txbx>
+                            <w:txbxContent>
+                              <w:p>
+                                <w:pPr>
+                                  <w:jc w:val="center"/>
+                                  <w:rPr>
+                                    <w:sz w:val="24"/>
+                                    <w:szCs w:val="24"/>
+                                  </w:rPr>
+                                </w:pPr>
+                                <w:proofErr w:type="spellStart"/>
+                                <w:r>
+                                  <w:rPr>
+                                    <w:sz w:val="24"/>
+                                    <w:szCs w:val="24"/>
+                                  </w:rPr>
+                                  <w:t>Inicio</w:t>
+                                </w:r>
+                                <w:proofErr w:type="spellEnd"/>
+                              </w:p>
+                            </w:txbxContent>
+                          </wps:txbx>
+                          <wps:bodyPr rot="0" spcFirstLastPara="0" vertOverflow="overflow" horzOverflow="overflow" vert="horz" wrap="square" lIns="91440" tIns="45720" rIns="91440" bIns="45720" numCol="1" spcCol="0" rtlCol="0" fromWordArt="0" anchor="ctr" anchorCtr="0" forceAA="0" compatLnSpc="1">
+                            <a:prstTxWarp prst="textNoShape">
+                              <a:avLst/>
+                            </a:prstTxWarp>
+                            <a:noAutofit/>
+                          </wps:bodyPr>
+                        </wps:wsp>
+                        <wps:wsp>
+                          <wps:cNvPr id="82" name="Flowchart: Terminator 82"/>
+                          <wps:cNvSpPr/>
+                          <wps:spPr>
+                            <a:xfrm>
+                              <a:off x="21265" y="1509823"/>
+                              <a:ext cx="1466850" cy="350520"/>
+                            </a:xfrm>
+                            <a:prstGeom prst="flowChartTerminator">
+                              <a:avLst/>
+                            </a:prstGeom>
+                          </wps:spPr>
+                          <wps:style>
+                            <a:lnRef idx="2">
+                              <a:schemeClr val="dk1"/>
+                            </a:lnRef>
+                            <a:fillRef idx="1">
+                              <a:schemeClr val="lt1"/>
+                            </a:fillRef>
+                            <a:effectRef idx="0">
+                              <a:schemeClr val="dk1"/>
+                            </a:effectRef>
+                            <a:fontRef idx="minor">
+                              <a:schemeClr val="dk1"/>
+                            </a:fontRef>
+                          </wps:style>
+                          <wps:txbx>
+                            <w:txbxContent>
+                              <w:p>
+                                <w:pPr>
+                                  <w:jc w:val="center"/>
+                                  <w:rPr>
+                                    <w:sz w:val="24"/>
+                                    <w:szCs w:val="24"/>
+                                  </w:rPr>
+                                </w:pPr>
+                                <w:proofErr w:type="spellStart"/>
+                                <w:r>
+                                  <w:rPr>
+                                    <w:sz w:val="24"/>
+                                    <w:szCs w:val="24"/>
+                                  </w:rPr>
+                                  <w:t>Fim</w:t>
+                                </w:r>
+                                <w:proofErr w:type="spellEnd"/>
+                              </w:p>
+                            </w:txbxContent>
+                          </wps:txbx>
+                          <wps:bodyPr rot="0" spcFirstLastPara="0" vertOverflow="overflow" horzOverflow="overflow" vert="horz" wrap="square" lIns="91440" tIns="45720" rIns="91440" bIns="45720" numCol="1" spcCol="0" rtlCol="0" fromWordArt="0" anchor="ctr" anchorCtr="0" forceAA="0" compatLnSpc="1">
+                            <a:prstTxWarp prst="textNoShape">
+                              <a:avLst/>
+                            </a:prstTxWarp>
+                            <a:noAutofit/>
+                          </wps:bodyPr>
+                        </wps:wsp>
+                        <wps:wsp>
+                          <wps:cNvPr id="83" name="Flowchart: Card 83"/>
+                          <wps:cNvSpPr/>
+                          <wps:spPr>
+                            <a:xfrm>
+                              <a:off x="21265" y="701749"/>
+                              <a:ext cx="1466850" cy="457200"/>
+                            </a:xfrm>
+                            <a:prstGeom prst="flowChartPunchedCard">
+                              <a:avLst/>
+                            </a:prstGeom>
+                          </wps:spPr>
+                          <wps:style>
+                            <a:lnRef idx="2">
+                              <a:schemeClr val="dk1"/>
+                            </a:lnRef>
+                            <a:fillRef idx="1">
+                              <a:schemeClr val="lt1"/>
+                            </a:fillRef>
+                            <a:effectRef idx="0">
+                              <a:schemeClr val="dk1"/>
+                            </a:effectRef>
+                            <a:fontRef idx="minor">
+                              <a:schemeClr val="dk1"/>
+                            </a:fontRef>
+                          </wps:style>
+                          <wps:txbx>
+                            <w:txbxContent>
+                              <w:p>
+                                <w:pPr>
+                                  <w:jc w:val="center"/>
+                                </w:pPr>
+                                <w:r>
+                                  <w:t xml:space="preserve">Ola </w:t>
+                                </w:r>
+                                <w:proofErr w:type="spellStart"/>
+                                <w:r>
+                                  <w:t>Mundo</w:t>
+                                </w:r>
+                                <w:proofErr w:type="spellEnd"/>
+                              </w:p>
+                            </w:txbxContent>
+                          </wps:txbx>
+                          <wps:bodyPr rot="0" spcFirstLastPara="0" vertOverflow="overflow" horzOverflow="overflow" vert="horz" wrap="square" lIns="91440" tIns="45720" rIns="91440" bIns="45720" numCol="1" spcCol="0" rtlCol="0" fromWordArt="0" anchor="ctr" anchorCtr="0" forceAA="0" compatLnSpc="1">
+                            <a:prstTxWarp prst="textNoShape">
+                              <a:avLst/>
+                            </a:prstTxWarp>
+                            <a:noAutofit/>
+                          </wps:bodyPr>
+                        </wps:wsp>
+                        <wps:wsp>
+                          <wps:cNvPr id="84" name="Straight Arrow Connector 84"/>
+                          <wps:cNvCnPr/>
+                          <wps:spPr>
+                            <a:xfrm>
+                              <a:off x="754912" y="350874"/>
+                              <a:ext cx="0" cy="351229"/>
+                            </a:xfrm>
+                            <a:prstGeom prst="straightConnector1">
+                              <a:avLst/>
+                            </a:prstGeom>
+                            <a:ln>
+                              <a:tailEnd type="triangle"/>
+                            </a:ln>
+                          </wps:spPr>
+                          <wps:style>
+                            <a:lnRef idx="3">
+                              <a:schemeClr val="dk1"/>
+                            </a:lnRef>
+                            <a:fillRef idx="0">
+                              <a:schemeClr val="dk1"/>
+                            </a:fillRef>
+                            <a:effectRef idx="2">
+                              <a:schemeClr val="dk1"/>
+                            </a:effectRef>
+                            <a:fontRef idx="minor">
+                              <a:schemeClr val="tx1"/>
+                            </a:fontRef>
+                          </wps:style>
+                          <wps:bodyPr/>
+                        </wps:wsp>
+                        <wps:wsp>
+                          <wps:cNvPr id="85" name="Straight Arrow Connector 85"/>
+                          <wps:cNvCnPr/>
+                          <wps:spPr>
+                            <a:xfrm>
+                              <a:off x="754912" y="1180214"/>
+                              <a:ext cx="0" cy="351229"/>
+                            </a:xfrm>
+                            <a:prstGeom prst="straightConnector1">
+                              <a:avLst/>
+                            </a:prstGeom>
+                            <a:ln>
+                              <a:tailEnd type="triangle"/>
+                            </a:ln>
+                          </wps:spPr>
+                          <wps:style>
+                            <a:lnRef idx="3">
+                              <a:schemeClr val="dk1"/>
+                            </a:lnRef>
+                            <a:fillRef idx="0">
+                              <a:schemeClr val="dk1"/>
+                            </a:fillRef>
+                            <a:effectRef idx="2">
+                              <a:schemeClr val="dk1"/>
+                            </a:effectRef>
+                            <a:fontRef idx="minor">
+                              <a:schemeClr val="tx1"/>
+                            </a:fontRef>
+                          </wps:style>
+                          <wps:bodyPr/>
+                        </wps:wsp>
+                      </wpg:grpSp>
+                      <wps:wsp>
+                        <wps:cNvPr id="86" name="Rectangular Callout 86"/>
+                        <wps:cNvSpPr/>
+                        <wps:spPr>
+                          <a:xfrm>
+                            <a:off x="1621766" y="560717"/>
+                            <a:ext cx="1328420" cy="767715"/>
+                          </a:xfrm>
+                          <a:prstGeom prst="wedgeRectCallout">
+                            <a:avLst/>
+                          </a:prstGeom>
+                        </wps:spPr>
+                        <wps:style>
+                          <a:lnRef idx="2">
+                            <a:schemeClr val="dk1"/>
+                          </a:lnRef>
+                          <a:fillRef idx="1">
+                            <a:schemeClr val="lt1"/>
+                          </a:fillRef>
+                          <a:effectRef idx="0">
+                            <a:schemeClr val="dk1"/>
+                          </a:effectRef>
+                          <a:fontRef idx="minor">
+                            <a:schemeClr val="dk1"/>
+                          </a:fontRef>
+                        </wps:style>
+                        <wps:txbx>
+                          <w:txbxContent>
+                            <w:p>
+                              <w:pPr>
+                                <w:spacing w:after="0"/>
+                              </w:pPr>
+                              <w:proofErr w:type="spellStart"/>
+                              <w:r>
+                                <w:t>Aqui</w:t>
+                              </w:r>
+                              <w:proofErr w:type="spellEnd"/>
+                              <w:r>
+                                <w:t xml:space="preserve"> </w:t>
+                              </w:r>
+                              <w:proofErr w:type="spellStart"/>
+                              <w:r>
+                                <w:t>imprime</w:t>
+                              </w:r>
+                              <w:proofErr w:type="spellEnd"/>
+                              <w:r>
+                                <w:t xml:space="preserve"> o Ola </w:t>
+                              </w:r>
+                              <w:proofErr w:type="spellStart"/>
+                              <w:r>
+                                <w:t>Mundo</w:t>
+                              </w:r>
+                              <w:proofErr w:type="spellEnd"/>
+                            </w:p>
+                          </w:txbxContent>
+                        </wps:txbx>
+                        <wps:bodyPr rot="0" spcFirstLastPara="0" vertOverflow="overflow" horzOverflow="overflow" vert="horz" wrap="square" lIns="91440" tIns="45720" rIns="91440" bIns="45720" numCol="1" spcCol="0" rtlCol="0" fromWordArt="0" anchor="t" anchorCtr="0" forceAA="0" compatLnSpc="1">
+                          <a:prstTxWarp prst="textNoShape">
+                            <a:avLst/>
+                          </a:prstTxWarp>
+                          <a:noAutofit/>
+                        </wps:bodyPr>
+                      </wps:wsp>
+                    </wpg:wgp>
+                  </a:graphicData>
+                </a:graphic>
+                <wp14:sizeRelV relativeFrom="margin">
+                  <wp14:pctHeight>0</wp14:pctHeight>
+                </wp14:sizeRelV>
+              </wp:anchor>
+            </w:drawing>
+          </mc:Choice>
+          <mc:Fallback>
+            <w:pict>
+              <v:group w14:anchorId="6D91BE3F" id="Group 79" o:spid="_x0000_s1046" style="position:absolute;margin-left:94.95pt;margin-top:1.3pt;width:232.3pt;height:162pt;z-index:251668992;mso-height-relative:margin" coordsize="29501,18599" o:gfxdata="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">
+                <v:group id="Group 80" o:spid="_x0000_s1047" style="position:absolute;width:14878;height:18599" coordsize="14881,18603" o:gfxdata="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">
+                  <v:shapetype id="_x0000_t116" coordsize="21600,21600" o:spt="116" path="m3475,qx,10800,3475,21600l18125,21600qx21600,10800,18125,xe">
+                    <v:stroke joinstyle="miter"/>
+                    <v:path gradientshapeok="t" o:connecttype="rect" textboxrect="1018,3163,20582,18437"/>
+                  </v:shapetype>
+                  <v:shape id="Flowchart: Terminator 81" o:spid="_x0000_s1048" type="#_x0000_t116" style="position:absolute;width:14668;height:3505;visibility:visible;mso-wrap-style:square;v-text-anchor:middle" o:gfxdata="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" fillcolor="white [3201]" strokecolor="black [3200]" strokeweight="2pt">
+                    <v:textbox>
+                      <w:txbxContent>
+                        <w:p>
+                          <w:pPr>
+                            <w:jc w:val="center"/>
+                            <w:rPr>
+                              <w:sz w:val="24"/>
+                              <w:szCs w:val="24"/>
+                            </w:rPr>
+                          </w:pPr>
+                          <w:proofErr w:type="spellStart"/>
+                          <w:r>
+                            <w:rPr>
+                              <w:sz w:val="24"/>
+                              <w:szCs w:val="24"/>
+                            </w:rPr>
+                            <w:t>Inicio</w:t>
+                          </w:r>
+                          <w:proofErr w:type="spellEnd"/>
+                        </w:p>
+                      </w:txbxContent>
+                    </v:textbox>
+                  </v:shape>
+                  <v:shape id="Flowchart: Terminator 82" o:spid="_x0000_s1049" type="#_x0000_t116" style="position:absolute;left:212;top:15098;width:14669;height:3505;visibility:visible;mso-wrap-style:square;v-text-anchor:middle" o:gfxdata="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" fillcolor="white [3201]" strokecolor="black [3200]" strokeweight="2pt">
+                    <v:textbox>
+                      <w:txbxContent>
+                        <w:p>
+                          <w:pPr>
+                            <w:jc w:val="center"/>
+                            <w:rPr>
+                              <w:sz w:val="24"/>
+                              <w:szCs w:val="24"/>
+                            </w:rPr>
+                          </w:pPr>
+                          <w:proofErr w:type="spellStart"/>
+                          <w:r>
+                            <w:rPr>
+                              <w:sz w:val="24"/>
+                              <w:szCs w:val="24"/>
+                            </w:rPr>
+                            <w:t>Fim</w:t>
+                          </w:r>
+                          <w:proofErr w:type="spellEnd"/>
+                        </w:p>
+                      </w:txbxContent>
+                    </v:textbox>
+                  </v:shape>
+                  <v:shapetype id="_x0000_t121" coordsize="21600,21600" o:spt="121" path="m4321,l21600,r,21600l,21600,,4338xe">
+                    <v:stroke joinstyle="miter"/>
+                    <v:path gradientshapeok="t" o:connecttype="rect" textboxrect="0,4321,21600,21600"/>
+                  </v:shapetype>
+                  <v:shape id="Flowchart: Card 83" o:spid="_x0000_s1050" type="#_x0000_t121" style="position:absolute;left:212;top:7017;width:14669;height:4572;visibility:visible;mso-wrap-style:square;v-text-anchor:middle" o:gfxdata="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" fillcolor="white [3201]" strokecolor="black [3200]" strokeweight="2pt">
+                    <v:textbox>
+                      <w:txbxContent>
+                        <w:p>
+                          <w:pPr>
+                            <w:jc w:val="center"/>
+                          </w:pPr>
+                          <w:r>
+                            <w:t xml:space="preserve">Ola </w:t>
+                          </w:r>
+                          <w:proofErr w:type="spellStart"/>
+                          <w:r>
+                            <w:t>Mundo</w:t>
+                          </w:r>
+                          <w:proofErr w:type="spellEnd"/>
+                        </w:p>
+                      </w:txbxContent>
+                    </v:textbox>
+                  </v:shape>
+                  <v:shape id="Straight Arrow Connector 84" o:spid="_x0000_s1051" type="#_x0000_t32" style="position:absolute;left:7549;top:3508;width:0;height:3513;visibility:visible;mso-wrap-style:square" o:connectortype="straight" o:gfxdata="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" strokecolor="black [3200]" strokeweight="3pt">
+                    <v:stroke endarrow="block"/>
+                    <v:shadow on="t" color="black" opacity="22937f" origin=",.5" offset="0,.63889mm"/>
+                  </v:shape>
+                  <v:shape id="Straight Arrow Connector 85" o:spid="_x0000_s1052" type="#_x0000_t32" style="position:absolute;left:7549;top:11802;width:0;height:3512;visibility:visible;mso-wrap-style:square" o:connectortype="straight" o:gfxdata="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" strokecolor="black [3200]" strokeweight="3pt">
+                    <v:stroke endarrow="block"/>
+                    <v:shadow on="t" color="black" opacity="22937f" origin=",.5" offset="0,.63889mm"/>
+                  </v:shape>
+                </v:group>
+                <v:shape id="Rectangular Callout 86" o:spid="_x0000_s1053" type="#_x0000_t61" style="position:absolute;left:16217;top:5607;width:13284;height:7677;visibility:visible;mso-wrap-style:square;v-text-anchor:top" o:gfxdata="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" adj="6300,24300" fillcolor="white [3201]" strokecolor="black [3200]" strokeweight="2pt">
+                  <v:textbox>
+                    <w:txbxContent>
+                      <w:p>
+                        <w:pPr>
+                          <w:spacing w:after="0"/>
+                        </w:pPr>
+                        <w:proofErr w:type="spellStart"/>
+                        <w:r>
+                          <w:t>Aqui</w:t>
+                        </w:r>
+                        <w:proofErr w:type="spellEnd"/>
+                        <w:r>
+                          <w:t xml:space="preserve"> </w:t>
+                        </w:r>
+                        <w:proofErr w:type="spellStart"/>
+                        <w:r>
+                          <w:t>imprime</w:t>
+                        </w:r>
+                        <w:proofErr w:type="spellEnd"/>
+                        <w:r>
+                          <w:t xml:space="preserve"> o Ola </w:t>
+                        </w:r>
+                        <w:proofErr w:type="spellStart"/>
+                        <w:r>
+                          <w:t>Mundo</w:t>
+                        </w:r>
+                        <w:proofErr w:type="spellEnd"/>
+                      </w:p>
+                    </w:txbxContent>
+                  </v:textbox>
+                </v:shape>
+              </v:group>
+            </w:pict>
+          </mc:Fallback>
+        </mc:AlternateContent>
+      </w:r>
+    </w:p>
+    <w:p>
+      <w:pPr>
+        <w:rPr>
+          <w:sz w:val="24"/>
+          <w:szCs w:val="40"/>
+          <w:lang w:val="pt-PT"/>
+        </w:rPr>
+      </w:pPr>
+    </w:p>
+    <w:p>
+      <w:pPr>
+        <w:rPr>
+          <w:sz w:val="24"/>
+          <w:szCs w:val="40"/>
+          <w:lang w:val="pt-PT"/>
+        </w:rPr>
+      </w:pPr>
+      <w:r>
+        <w:rPr>
+          <w:sz w:val="24"/>
+          <w:szCs w:val="40"/>
+          <w:lang w:val="pt-PT"/>
+        </w:rPr>
+        <w:tab/>
+      </w:r>
+      <w:r>
+        <w:rPr>
+          <w:sz w:val="24"/>
+          <w:szCs w:val="40"/>
+          <w:lang w:val="pt-PT"/>
+        </w:rPr>
+        <w:tab/>
+      </w:r>
+      <w:r>
+        <w:rPr>
+          <w:sz w:val="24"/>
+          <w:szCs w:val="40"/>
+          <w:lang w:val="pt-PT"/>
+        </w:rPr>
+        <w:tab/>
+      </w:r>
+    </w:p>
+    <w:p>
+      <w:pPr>
+        <w:rPr>
+          <w:sz w:val="24"/>
+          <w:szCs w:val="40"/>
+          <w:lang w:val="pt-PT"/>
+        </w:rPr>
+      </w:pPr>
+    </w:p>
+    <w:p>
+      <w:pPr>
+        <w:rPr>
+          <w:sz w:val="24"/>
+          <w:szCs w:val="40"/>
+          <w:lang w:val="pt-PT"/>
+        </w:rPr>
+      </w:pPr>
+    </w:p>
+    <w:p>
+      <w:pPr>
+        <w:rPr>
+          <w:sz w:val="24"/>
+          <w:szCs w:val="40"/>
+          <w:lang w:val="pt-PT"/>
+        </w:rPr>
+      </w:pPr>
+    </w:p>
+    <w:p>
+      <w:pPr>
+        <w:rPr>
+          <w:sz w:val="24"/>
+          <w:szCs w:val="40"/>
+          <w:lang w:val="pt-PT"/>
+        </w:rPr>
+      </w:pPr>
+      <w:r>
+        <w:rPr>
+          <w:noProof/>
+          <w:lang w:eastAsia="pt-PT"/>
+        </w:rPr>
+        <mc:AlternateContent>
+          <mc:Choice Requires="wps">
+            <w:drawing>
+              <wp:anchor distT="0" distB="0" distL="114300" distR="114300" simplePos="0" relativeHeight="251670016" behindDoc="0" locked="0" layoutInCell="1" allowOverlap="1" wp14:anchorId="26D75FF4" wp14:editId="2F88D893">
+                <wp:simplePos x="0" y="0"/>
+                <wp:positionH relativeFrom="margin">
+                  <wp:posOffset>1207699</wp:posOffset>
+                </wp:positionH>
+                <wp:positionV relativeFrom="paragraph">
+                  <wp:posOffset>184258</wp:posOffset>
+                </wp:positionV>
+                <wp:extent cx="2949575" cy="635"/>
+                <wp:effectExtent l="0" t="0" r="3175" b="6985"/>
+                <wp:wrapNone/>
+                <wp:docPr id="87" name="Text Box 87"/>
+                <wp:cNvGraphicFramePr/>
+                <a:graphic xmlns:a="http://schemas.openxmlformats.org/drawingml/2006/main">
+                  <a:graphicData uri="http://schemas.microsoft.com/office/word/2010/wordprocessingShape">
+                    <wps:wsp>
+                      <wps:cNvSpPr txBox="1"/>
+                      <wps:spPr>
+                        <a:xfrm>
+                          <a:off x="0" y="0"/>
+                          <a:ext cx="2949575" cy="635"/>
+                        </a:xfrm>
+                        <a:prstGeom prst="rect">
+                          <a:avLst/>
+                        </a:prstGeom>
+                        <a:solidFill>
+                          <a:prstClr val="white"/>
+                        </a:solidFill>
+                        <a:ln>
+                          <a:noFill/>
+                        </a:ln>
+                        <a:effectLst/>
+                      </wps:spPr>
+                      <wps:txbx>
+                        <w:txbxContent>
+                          <w:p>
+                            <w:pPr>
+                              <w:pStyle w:val="Caption"/>
+                              <w:rPr>
+                                <w:noProof/>
+                                <w:sz w:val="22"/>
+                                <w:szCs w:val="22"/>
+                              </w:rPr>
+                            </w:pPr>
+                            <w:r>
+                              <w:rPr>
+                                <w:sz w:val="22"/>
+                                <w:szCs w:val="22"/>
+                              </w:rPr>
+                              <w:t xml:space="preserve">Figura </w:t>
+                            </w:r>
+                            <w:r>
+                              <w:rPr>
+                                <w:sz w:val="22"/>
+                                <w:szCs w:val="22"/>
+                              </w:rPr>
+                              <w:fldChar w:fldCharType="begin"/>
+                            </w:r>
+                            <w:r>
+                              <w:rPr>
+                                <w:sz w:val="22"/>
+                                <w:szCs w:val="22"/>
+                              </w:rPr>
+                              <w:instrText xml:space="preserve"> SEQ Figura \* ARABIC </w:instrText>
+                            </w:r>
+                            <w:r>
+                              <w:rPr>
+                                <w:sz w:val="22"/>
+                                <w:szCs w:val="22"/>
+                              </w:rPr>
+                              <w:fldChar w:fldCharType="separate"/>
+                            </w:r>
+                            <w:r>
+                              <w:rPr>
+                                <w:noProof/>
+                                <w:sz w:val="22"/>
+                                <w:szCs w:val="22"/>
+                              </w:rPr>
+                              <w:t>3</w:t>
+                            </w:r>
+                            <w:r>
+                              <w:rPr>
+                                <w:sz w:val="22"/>
+                                <w:szCs w:val="22"/>
+                              </w:rPr>
+                              <w:fldChar w:fldCharType="end"/>
+                            </w:r>
+                            <w:r>
+                              <w:rPr>
+                                <w:sz w:val="22"/>
+                                <w:szCs w:val="22"/>
+                              </w:rPr>
+                              <w:t xml:space="preserve"> - Comentário ao lado do node escrita</w:t>
+                            </w:r>
+                          </w:p>
+                        </w:txbxContent>
+                      </wps:txbx>
+                      <wps:bodyPr rot="0" spcFirstLastPara="0" vertOverflow="overflow" horzOverflow="overflow" vert="horz" wrap="square" lIns="0" tIns="0" rIns="0" bIns="0" numCol="1" spcCol="0" rtlCol="0" fromWordArt="0" anchor="t" anchorCtr="0" forceAA="0" compatLnSpc="1">
+                        <a:prstTxWarp prst="textNoShape">
+                          <a:avLst/>
+                        </a:prstTxWarp>
+                        <a:spAutoFit/>
+                      </wps:bodyPr>
+                    </wps:wsp>
+                  </a:graphicData>
+                </a:graphic>
+              </wp:anchor>
+            </w:drawing>
+          </mc:Choice>
+          <mc:Fallback>
+            <w:pict>
+              <v:shape w14:anchorId="26D75FF4" id="Text Box 87" o:spid="_x0000_s1054" type="#_x0000_t202" style="position:absolute;margin-left:95.1pt;margin-top:14.5pt;width:232.25pt;height:.05pt;z-index:251670016;visibility:visible;mso-wrap-style:square;mso-wrap-distance-left:9pt;mso-wrap-distance-top:0;mso-wrap-distance-right:9pt;mso-wrap-distance-bottom:0;mso-position-horizontal:absolute;mso-position-horizontal-relative:margin;mso-position-vertical:absolute;mso-position-vertical-relative:text;v-text-anchor:top" o:gfxdata="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" stroked="f">
+                <v:textbox style="mso-fit-shape-to-text:t" inset="0,0,0,0">
+                  <w:txbxContent>
+                    <w:p>
+                      <w:pPr>
+                        <w:pStyle w:val="Caption"/>
+                        <w:rPr>
+                          <w:noProof/>
+                          <w:sz w:val="22"/>
+                          <w:szCs w:val="22"/>
+                        </w:rPr>
+                      </w:pPr>
+                      <w:r>
+                        <w:rPr>
+                          <w:sz w:val="22"/>
+                          <w:szCs w:val="22"/>
+                        </w:rPr>
+                        <w:t xml:space="preserve">Figura </w:t>
+                      </w:r>
+                      <w:r>
+                        <w:rPr>
+                          <w:sz w:val="22"/>
+                          <w:szCs w:val="22"/>
+                        </w:rPr>
+                        <w:fldChar w:fldCharType="begin"/>
+                      </w:r>
+                      <w:r>
+                        <w:rPr>
+                          <w:sz w:val="22"/>
+                          <w:szCs w:val="22"/>
+                        </w:rPr>
+                        <w:instrText xml:space="preserve"> SEQ Figura \* ARABIC </w:instrText>
+                      </w:r>
+                      <w:r>
+                        <w:rPr>
+                          <w:sz w:val="22"/>
+                          <w:szCs w:val="22"/>
+                        </w:rPr>
+                        <w:fldChar w:fldCharType="separate"/>
+                      </w:r>
+                      <w:r>
+                        <w:rPr>
+                          <w:noProof/>
+                          <w:sz w:val="22"/>
+                          <w:szCs w:val="22"/>
+                        </w:rPr>
+                        <w:t>3</w:t>
+                      </w:r>
+                      <w:r>
+                        <w:rPr>
+                          <w:sz w:val="22"/>
+                          <w:szCs w:val="22"/>
+                        </w:rPr>
+                        <w:fldChar w:fldCharType="end"/>
+                      </w:r>
+                      <w:r>
+                        <w:rPr>
+                          <w:sz w:val="22"/>
+                          <w:szCs w:val="22"/>
+                        </w:rPr>
+                        <w:t xml:space="preserve"> - Comentário ao lado do node escrita</w:t>
+                      </w:r>
+                    </w:p>
+                  </w:txbxContent>
+                </v:textbox>
+                <w10:wrap anchorx="margin"/>
+              </v:shape>
+            </w:pict>
+          </mc:Fallback>
+        </mc:AlternateContent>
+      </w:r>
+    </w:p>
+    <w:p>
+      <w:pPr>
+        <w:rPr>
+          <w:sz w:val="24"/>
+          <w:szCs w:val="40"/>
+          <w:lang w:val="pt-PT"/>
+        </w:rPr>
+      </w:pPr>
+      <w:r>
+        <w:rPr>
+          <w:noProof/>
+          <w:sz w:val="24"/>
+          <w:szCs w:val="40"/>
+          <w:lang w:eastAsia="pt-PT"/>
+        </w:rPr>
+        <mc:AlternateContent>
+          <mc:Choice Requires="wpg">
+            <w:drawing>
+              <wp:anchor distT="0" distB="0" distL="114300" distR="114300" simplePos="0" relativeHeight="251671040" behindDoc="0" locked="0" layoutInCell="1" allowOverlap="1" wp14:anchorId="2FE95D70" wp14:editId="26B269F4">
+                <wp:simplePos x="0" y="0"/>
+                <wp:positionH relativeFrom="margin">
+                  <wp:posOffset>977265</wp:posOffset>
+                </wp:positionH>
+                <wp:positionV relativeFrom="paragraph">
+                  <wp:posOffset>249555</wp:posOffset>
+                </wp:positionV>
+                <wp:extent cx="3424555" cy="2438400"/>
+                <wp:effectExtent l="0" t="0" r="23495" b="0"/>
+                <wp:wrapNone/>
+                <wp:docPr id="88" name="Group 88"/>
+                <wp:cNvGraphicFramePr/>
+                <a:graphic xmlns:a="http://schemas.openxmlformats.org/drawingml/2006/main">
+                  <a:graphicData uri="http://schemas.microsoft.com/office/word/2010/wordprocessingGroup">
+                    <wpg:wgp>
+                      <wpg:cNvGrpSpPr/>
+                      <wpg:grpSpPr>
+                        <a:xfrm>
+                          <a:off x="0" y="0"/>
+                          <a:ext cx="3424555" cy="2438400"/>
+                          <a:chOff x="0" y="0"/>
+                          <a:chExt cx="3424555" cy="2230120"/>
+                        </a:xfrm>
+                      </wpg:grpSpPr>
+                      <wpg:grpSp>
+                        <wpg:cNvPr id="89" name="Group 89"/>
+                        <wpg:cNvGrpSpPr/>
+                        <wpg:grpSpPr>
+                          <a:xfrm>
+                            <a:off x="0" y="0"/>
+                            <a:ext cx="3424555" cy="1859915"/>
+                            <a:chOff x="0" y="0"/>
+                            <a:chExt cx="3424639" cy="1859915"/>
+                          </a:xfrm>
+                        </wpg:grpSpPr>
+                        <wpg:grpSp>
+                          <wpg:cNvPr id="90" name="Group 90"/>
+                          <wpg:cNvGrpSpPr/>
+                          <wpg:grpSpPr>
+                            <a:xfrm>
+                              <a:off x="0" y="0"/>
+                              <a:ext cx="1487805" cy="1859915"/>
+                              <a:chOff x="0" y="0"/>
+                              <a:chExt cx="1488115" cy="1860343"/>
+                            </a:xfrm>
+                          </wpg:grpSpPr>
+                          <wps:wsp>
+                            <wps:cNvPr id="91" name="Flowchart: Terminator 91"/>
+                            <wps:cNvSpPr/>
+                            <wps:spPr>
+                              <a:xfrm>
+                                <a:off x="0" y="0"/>
+                                <a:ext cx="1466850" cy="350520"/>
+                              </a:xfrm>
+                              <a:prstGeom prst="flowChartTerminator">
+                                <a:avLst/>
+                              </a:prstGeom>
+                            </wps:spPr>
+                            <wps:style>
+                              <a:lnRef idx="2">
+                                <a:schemeClr val="dk1"/>
+                              </a:lnRef>
+                              <a:fillRef idx="1">
+                                <a:schemeClr val="lt1"/>
+                              </a:fillRef>
+                              <a:effectRef idx="0">
+                                <a:schemeClr val="dk1"/>
+                              </a:effectRef>
+                              <a:fontRef idx="minor">
+                                <a:schemeClr val="dk1"/>
+                              </a:fontRef>
+                            </wps:style>
+                            <wps:txbx>
+                              <w:txbxContent>
+                                <w:p>
+                                  <w:pPr>
+                                    <w:jc w:val="center"/>
+                                    <w:rPr>
+                                      <w:sz w:val="24"/>
+                                      <w:szCs w:val="24"/>
+                                    </w:rPr>
+                                  </w:pPr>
+                                  <w:proofErr w:type="spellStart"/>
+                                  <w:r>
+                                    <w:rPr>
+                                      <w:sz w:val="24"/>
+                                      <w:szCs w:val="24"/>
+                                    </w:rPr>
+                                    <w:t>Inicio</w:t>
+                                  </w:r>
+                                  <w:proofErr w:type="spellEnd"/>
+                                </w:p>
+                              </w:txbxContent>
+                            </wps:txbx>
+                            <wps:bodyPr rot="0" spcFirstLastPara="0" vertOverflow="overflow" horzOverflow="overflow" vert="horz" wrap="square" lIns="91440" tIns="45720" rIns="91440" bIns="45720" numCol="1" spcCol="0" rtlCol="0" fromWordArt="0" anchor="ctr" anchorCtr="0" forceAA="0" compatLnSpc="1">
+                              <a:prstTxWarp prst="textNoShape">
+                                <a:avLst/>
+                              </a:prstTxWarp>
+                              <a:noAutofit/>
+                            </wps:bodyPr>
+                          </wps:wsp>
+                          <wps:wsp>
+                            <wps:cNvPr id="92" name="Flowchart: Terminator 92"/>
+                            <wps:cNvSpPr/>
+                            <wps:spPr>
+                              <a:xfrm>
+                                <a:off x="21265" y="1509823"/>
+                                <a:ext cx="1466850" cy="350520"/>
+                              </a:xfrm>
+                              <a:prstGeom prst="flowChartTerminator">
+                                <a:avLst/>
+                              </a:prstGeom>
+                            </wps:spPr>
+                            <wps:style>
+                              <a:lnRef idx="2">
+                                <a:schemeClr val="dk1"/>
+                              </a:lnRef>
+                              <a:fillRef idx="1">
+                                <a:schemeClr val="lt1"/>
+                              </a:fillRef>
+                              <a:effectRef idx="0">
+                                <a:schemeClr val="dk1"/>
+                              </a:effectRef>
+                              <a:fontRef idx="minor">
+                                <a:schemeClr val="dk1"/>
+                              </a:fontRef>
+                            </wps:style>
+                            <wps:txbx>
+                              <w:txbxContent>
+                                <w:p>
+                                  <w:pPr>
+                                    <w:jc w:val="center"/>
+                                    <w:rPr>
+                                      <w:sz w:val="24"/>
+                                      <w:szCs w:val="24"/>
+                                    </w:rPr>
+                                  </w:pPr>
+                                  <w:proofErr w:type="spellStart"/>
+                                  <w:r>
+                                    <w:rPr>
+                                      <w:sz w:val="24"/>
+                                      <w:szCs w:val="24"/>
+                                    </w:rPr>
+                                    <w:t>Fim</w:t>
+                                  </w:r>
+                                  <w:proofErr w:type="spellEnd"/>
+                                </w:p>
+                              </w:txbxContent>
+                            </wps:txbx>
+                            <wps:bodyPr rot="0" spcFirstLastPara="0" vertOverflow="overflow" horzOverflow="overflow" vert="horz" wrap="square" lIns="91440" tIns="45720" rIns="91440" bIns="45720" numCol="1" spcCol="0" rtlCol="0" fromWordArt="0" anchor="ctr" anchorCtr="0" forceAA="0" compatLnSpc="1">
+                              <a:prstTxWarp prst="textNoShape">
+                                <a:avLst/>
+                              </a:prstTxWarp>
+                              <a:noAutofit/>
+                            </wps:bodyPr>
+                          </wps:wsp>
+                          <wps:wsp>
+                            <wps:cNvPr id="93" name="Flowchart: Card 93"/>
+                            <wps:cNvSpPr/>
+                            <wps:spPr>
+                              <a:xfrm>
+                                <a:off x="21265" y="701749"/>
+                                <a:ext cx="1466850" cy="457200"/>
+                              </a:xfrm>
+                              <a:prstGeom prst="flowChartPunchedCard">
+                                <a:avLst/>
+                              </a:prstGeom>
+                            </wps:spPr>
+                            <wps:style>
+                              <a:lnRef idx="2">
+                                <a:schemeClr val="dk1"/>
+                              </a:lnRef>
+                              <a:fillRef idx="1">
+                                <a:schemeClr val="lt1"/>
+                              </a:fillRef>
+                              <a:effectRef idx="0">
+                                <a:schemeClr val="dk1"/>
+                              </a:effectRef>
+                              <a:fontRef idx="minor">
+                                <a:schemeClr val="dk1"/>
+                              </a:fontRef>
+                            </wps:style>
+                            <wps:txbx>
+                              <w:txbxContent>
+                                <w:p>
+                                  <w:pPr>
+                                    <w:jc w:val="center"/>
+                                  </w:pPr>
+                                  <w:r>
+                                    <w:t xml:space="preserve">Ola </w:t>
+                                  </w:r>
+                                  <w:proofErr w:type="spellStart"/>
+                                  <w:r>
+                                    <w:t>Mundo</w:t>
+                                  </w:r>
+                                  <w:proofErr w:type="spellEnd"/>
+                                </w:p>
+                              </w:txbxContent>
+                            </wps:txbx>
+                            <wps:bodyPr rot="0" spcFirstLastPara="0" vertOverflow="overflow" horzOverflow="overflow" vert="horz" wrap="square" lIns="91440" tIns="45720" rIns="91440" bIns="45720" numCol="1" spcCol="0" rtlCol="0" fromWordArt="0" anchor="ctr" anchorCtr="0" forceAA="0" compatLnSpc="1">
+                              <a:prstTxWarp prst="textNoShape">
+                                <a:avLst/>
+                              </a:prstTxWarp>
+                              <a:noAutofit/>
+                            </wps:bodyPr>
+                          </wps:wsp>
+                          <wps:wsp>
+                            <wps:cNvPr id="94" name="Straight Arrow Connector 94"/>
+                            <wps:cNvCnPr/>
+                            <wps:spPr>
+                              <a:xfrm>
+                                <a:off x="754912" y="350874"/>
+                                <a:ext cx="0" cy="351229"/>
+                              </a:xfrm>
+                              <a:prstGeom prst="straightConnector1">
+                                <a:avLst/>
+                              </a:prstGeom>
+                              <a:ln>
+                                <a:tailEnd type="triangle"/>
+                              </a:ln>
+                            </wps:spPr>
+                            <wps:style>
+                              <a:lnRef idx="3">
+                                <a:schemeClr val="dk1"/>
+                              </a:lnRef>
+                              <a:fillRef idx="0">
+                                <a:schemeClr val="dk1"/>
+                              </a:fillRef>
+                              <a:effectRef idx="2">
+                                <a:schemeClr val="dk1"/>
+                              </a:effectRef>
+                              <a:fontRef idx="minor">
+                                <a:schemeClr val="tx1"/>
+                              </a:fontRef>
+                            </wps:style>
+                            <wps:bodyPr/>
+                          </wps:wsp>
+                          <wps:wsp>
+                            <wps:cNvPr id="95" name="Straight Arrow Connector 95"/>
+                            <wps:cNvCnPr/>
+                            <wps:spPr>
+                              <a:xfrm>
+                                <a:off x="754912" y="1180214"/>
+                                <a:ext cx="0" cy="351229"/>
+                              </a:xfrm>
+                              <a:prstGeom prst="straightConnector1">
+                                <a:avLst/>
+                              </a:prstGeom>
+                              <a:ln>
+                                <a:tailEnd type="triangle"/>
+                              </a:ln>
+                            </wps:spPr>
+                            <wps:style>
+                              <a:lnRef idx="3">
+                                <a:schemeClr val="dk1"/>
+                              </a:lnRef>
+                              <a:fillRef idx="0">
+                                <a:schemeClr val="dk1"/>
+                              </a:fillRef>
+                              <a:effectRef idx="2">
+                                <a:schemeClr val="dk1"/>
+                              </a:effectRef>
+                              <a:fontRef idx="minor">
+                                <a:schemeClr val="tx1"/>
+                              </a:fontRef>
+                            </wps:style>
+                            <wps:bodyPr/>
+                          </wps:wsp>
+                        </wpg:grpSp>
+                        <wps:wsp>
+                          <wps:cNvPr id="96" name="Rectangular Callout 96"/>
+                          <wps:cNvSpPr/>
+                          <wps:spPr>
+                            <a:xfrm>
+                              <a:off x="2096219" y="517584"/>
+                              <a:ext cx="1328420" cy="767715"/>
+                            </a:xfrm>
+                            <a:prstGeom prst="wedgeRectCallout">
+                              <a:avLst/>
+                            </a:prstGeom>
+                          </wps:spPr>
+                          <wps:style>
+                            <a:lnRef idx="2">
+                              <a:schemeClr val="dk1"/>
+                            </a:lnRef>
+                            <a:fillRef idx="1">
+                              <a:schemeClr val="lt1"/>
+                            </a:fillRef>
+                            <a:effectRef idx="0">
+                              <a:schemeClr val="dk1"/>
+                            </a:effectRef>
+                            <a:fontRef idx="minor">
+                              <a:schemeClr val="dk1"/>
+                            </a:fontRef>
+                          </wps:style>
+                          <wps:txbx>
+                            <w:txbxContent>
+                              <w:p>
+                                <w:pPr>
+                                  <w:spacing w:after="0"/>
+                                </w:pPr>
+                                <w:proofErr w:type="spellStart"/>
+                                <w:r>
+                                  <w:t>Aqui</w:t>
+                                </w:r>
+                                <w:proofErr w:type="spellEnd"/>
+                                <w:r>
+                                  <w:t xml:space="preserve"> </w:t>
+                                </w:r>
+                                <w:proofErr w:type="spellStart"/>
+                                <w:r>
+                                  <w:t>imprime</w:t>
+                                </w:r>
+                                <w:proofErr w:type="spellEnd"/>
+                                <w:r>
+                                  <w:t xml:space="preserve"> o Ola </w:t>
+                                </w:r>
+                                <w:proofErr w:type="spellStart"/>
+                                <w:r>
+                                  <w:t>Mundo</w:t>
+                                </w:r>
+                                <w:proofErr w:type="spellEnd"/>
+                              </w:p>
+                            </w:txbxContent>
+                          </wps:txbx>
+                          <wps:bodyPr rot="0" spcFirstLastPara="0" vertOverflow="overflow" horzOverflow="overflow" vert="horz" wrap="square" lIns="91440" tIns="45720" rIns="91440" bIns="45720" numCol="1" spcCol="0" rtlCol="0" fromWordArt="0" anchor="t" anchorCtr="0" forceAA="0" compatLnSpc="1">
+                            <a:prstTxWarp prst="textNoShape">
+                              <a:avLst/>
+                            </a:prstTxWarp>
+                            <a:noAutofit/>
+                          </wps:bodyPr>
+                        </wps:wsp>
+                      </wpg:grpSp>
+                      <wps:wsp>
+                        <wps:cNvPr id="97" name="Straight Arrow Connector 97"/>
+                        <wps:cNvCnPr/>
+                        <wps:spPr>
+                          <a:xfrm flipH="1">
+                            <a:off x="1483743" y="629728"/>
+                            <a:ext cx="608671" cy="241540"/>
+                          </a:xfrm>
+                          <a:prstGeom prst="straightConnector1">
+                            <a:avLst/>
+                          </a:prstGeom>
+                          <a:ln>
+                            <a:solidFill>
+                              <a:schemeClr val="dk1"/>
+                            </a:solidFill>
+                            <a:prstDash val="sysDash"/>
+                            <a:tailEnd type="triangle"/>
+                          </a:ln>
+                        </wps:spPr>
+                        <wps:style>
+                          <a:lnRef idx="3">
+                            <a:schemeClr val="dk1"/>
+                          </a:lnRef>
+                          <a:fillRef idx="0">
+                            <a:schemeClr val="dk1"/>
+                          </a:fillRef>
+                          <a:effectRef idx="2">
+                            <a:schemeClr val="dk1"/>
+                          </a:effectRef>
+                          <a:fontRef idx="minor">
+                            <a:schemeClr val="tx1"/>
+                          </a:fontRef>
+                        </wps:style>
+                        <wps:bodyPr/>
+                      </wps:wsp>
+                      <wps:wsp>
+                        <wps:cNvPr id="98" name="Text Box 98"/>
+                        <wps:cNvSpPr txBox="1"/>
+                        <wps:spPr>
+                          <a:xfrm>
+                            <a:off x="0" y="1932305"/>
+                            <a:ext cx="3424555" cy="297815"/>
+                          </a:xfrm>
+                          <a:prstGeom prst="rect">
+                            <a:avLst/>
+                          </a:prstGeom>
+                          <a:solidFill>
+                            <a:prstClr val="white"/>
+                          </a:solidFill>
+                          <a:ln>
+                            <a:noFill/>
+                          </a:ln>
+                          <a:effectLst/>
+                        </wps:spPr>
+                        <wps:txbx>
+                          <w:txbxContent>
+                            <w:p>
+                              <w:pPr>
+                                <w:pStyle w:val="Caption"/>
+                                <w:rPr>
+                                  <w:noProof/>
+                                  <w:sz w:val="22"/>
+                                  <w:szCs w:val="22"/>
+                                </w:rPr>
+                              </w:pPr>
+                              <w:r>
+                                <w:rPr>
+                                  <w:sz w:val="22"/>
+                                  <w:szCs w:val="22"/>
+                                </w:rPr>
+                                <w:t xml:space="preserve">Figura </w:t>
+                              </w:r>
+                              <w:r>
+                                <w:rPr>
+                                  <w:sz w:val="22"/>
+                                  <w:szCs w:val="22"/>
+                                </w:rPr>
+                                <w:fldChar w:fldCharType="begin"/>
+                              </w:r>
+                              <w:r>
+                                <w:rPr>
+                                  <w:sz w:val="22"/>
+                                  <w:szCs w:val="22"/>
+                                </w:rPr>
+                                <w:instrText xml:space="preserve"> SEQ Figura \* ARABIC </w:instrText>
+                              </w:r>
+                              <w:r>
+                                <w:rPr>
+                                  <w:sz w:val="22"/>
+                                  <w:szCs w:val="22"/>
+                                </w:rPr>
+                                <w:fldChar w:fldCharType="separate"/>
+                              </w:r>
+                              <w:r>
+                                <w:rPr>
+                                  <w:noProof/>
+                                  <w:sz w:val="22"/>
+                                  <w:szCs w:val="22"/>
+                                </w:rPr>
+                                <w:t>4</w:t>
+                              </w:r>
+                              <w:r>
+                                <w:rPr>
+                                  <w:sz w:val="22"/>
+                                  <w:szCs w:val="22"/>
+                                </w:rPr>
+                                <w:fldChar w:fldCharType="end"/>
+                              </w:r>
+                              <w:r>
+                                <w:rPr>
+                                  <w:sz w:val="22"/>
+                                  <w:szCs w:val="22"/>
+                                </w:rPr>
+                                <w:t xml:space="preserve"> - </w:t>
+                              </w:r>
+                              <w:r>
+                                <w:rPr>
+                                  <w:sz w:val="22"/>
+                                  <w:szCs w:val="22"/>
+                                </w:rPr>
+                                <w:t xml:space="preserve">Comentário com nó de escrita </w:t>
+                              </w:r>
+                              <w:r>
+                                <w:rPr>
+                                  <w:sz w:val="22"/>
+                                  <w:szCs w:val="22"/>
+                                </w:rPr>
+                                <w:t>associado</w:t>
+                              </w:r>
+                            </w:p>
+                          </w:txbxContent>
+                        </wps:txbx>
+                        <wps:bodyPr rot="0" spcFirstLastPara="0" vertOverflow="overflow" horzOverflow="overflow" vert="horz" wrap="square" lIns="0" tIns="0" rIns="0" bIns="0" numCol="1" spcCol="0" rtlCol="0" fromWordArt="0" anchor="t" anchorCtr="0" forceAA="0" compatLnSpc="1">
+                          <a:prstTxWarp prst="textNoShape">
+                            <a:avLst/>
+                          </a:prstTxWarp>
+                          <a:noAutofit/>
+                        </wps:bodyPr>
+                      </wps:wsp>
+                    </wpg:wgp>
+                  </a:graphicData>
+                </a:graphic>
+                <wp14:sizeRelV relativeFrom="margin">
+                  <wp14:pctHeight>0</wp14:pctHeight>
+                </wp14:sizeRelV>
+              </wp:anchor>
+            </w:drawing>
+          </mc:Choice>
+          <mc:Fallback>
+            <w:pict>
+              <v:group w14:anchorId="2FE95D70" id="Group 88" o:spid="_x0000_s1055" style="position:absolute;margin-left:76.95pt;margin-top:19.65pt;width:269.65pt;height:192pt;z-index:251671040;mso-position-horizontal-relative:margin;mso-height-relative:margin" coordsize="34245,22301" o:gfxdata="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">
+                <v:group id="Group 89" o:spid="_x0000_s1056" style="position:absolute;width:34245;height:18599" coordsize="34246,18599" o:gfxdata="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">
+                  <v:group id="Group 90" o:spid="_x0000_s1057" style="position:absolute;width:14878;height:18599" coordsize="14881,18603" o:gfxdata="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">
+                    <v:shape id="Flowchart: Terminator 91" o:spid="_x0000_s1058" type="#_x0000_t116" style="position:absolute;width:14668;height:3505;visibility:visible;mso-wrap-style:square;v-text-anchor:middle" o:gfxdata="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" fillcolor="white [3201]" strokecolor="black [3200]" strokeweight="2pt">
+                      <v:textbox>
+                        <w:txbxContent>
+                          <w:p>
+                            <w:pPr>
+                              <w:jc w:val="center"/>
+                              <w:rPr>
+                                <w:sz w:val="24"/>
+                                <w:szCs w:val="24"/>
+                              </w:rPr>
+                            </w:pPr>
+                            <w:proofErr w:type="spellStart"/>
+                            <w:r>
+                              <w:rPr>
+                                <w:sz w:val="24"/>
+                                <w:szCs w:val="24"/>
+                              </w:rPr>
+                              <w:t>Inicio</w:t>
+                            </w:r>
+                            <w:proofErr w:type="spellEnd"/>
+                          </w:p>
+                        </w:txbxContent>
+                      </v:textbox>
+                    </v:shape>
+                    <v:shape id="Flowchart: Terminator 92" o:spid="_x0000_s1059" type="#_x0000_t116" style="position:absolute;left:212;top:15098;width:14669;height:3505;visibility:visible;mso-wrap-style:square;v-text-anchor:middle" o:gfxdata="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" fillcolor="white [3201]" strokecolor="black [3200]" strokeweight="2pt">
+                      <v:textbox>
+                        <w:txbxContent>
+                          <w:p>
+                            <w:pPr>
+                              <w:jc w:val="center"/>
+                              <w:rPr>
+                                <w:sz w:val="24"/>
+                                <w:szCs w:val="24"/>
+                              </w:rPr>
+                            </w:pPr>
+                            <w:proofErr w:type="spellStart"/>
+                            <w:r>
+                              <w:rPr>
+                                <w:sz w:val="24"/>
+                                <w:szCs w:val="24"/>
+                              </w:rPr>
+                              <w:t>Fim</w:t>
+                            </w:r>
+                            <w:proofErr w:type="spellEnd"/>
+                          </w:p>
+                        </w:txbxContent>
+                      </v:textbox>
+                    </v:shape>
+                    <v:shape id="Flowchart: Card 93" o:spid="_x0000_s1060" type="#_x0000_t121" style="position:absolute;left:212;top:7017;width:14669;height:4572;visibility:visible;mso-wrap-style:square;v-text-anchor:middle" o:gfxdata="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" fillcolor="white [3201]" strokecolor="black [3200]" strokeweight="2pt">
+                      <v:textbox>
+                        <w:txbxContent>
+                          <w:p>
+                            <w:pPr>
+                              <w:jc w:val="center"/>
+                            </w:pPr>
+                            <w:r>
+                              <w:t xml:space="preserve">Ola </w:t>
+                            </w:r>
+                            <w:proofErr w:type="spellStart"/>
+                            <w:r>
+                              <w:t>Mundo</w:t>
+                            </w:r>
+                            <w:proofErr w:type="spellEnd"/>
+                          </w:p>
+                        </w:txbxContent>
+                      </v:textbox>
+                    </v:shape>
+                    <v:shape id="Straight Arrow Connector 94" o:spid="_x0000_s1061" type="#_x0000_t32" style="position:absolute;left:7549;top:3508;width:0;height:3513;visibility:visible;mso-wrap-style:square" o:connectortype="straight" o:gfxdata="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" strokecolor="black [3200]" strokeweight="3pt">
+                      <v:stroke endarrow="block"/>
+                      <v:shadow on="t" color="black" opacity="22937f" origin=",.5" offset="0,.63889mm"/>
+                    </v:shape>
+                    <v:shape id="Straight Arrow Connector 95" o:spid="_x0000_s1062" type="#_x0000_t32" style="position:absolute;left:7549;top:11802;width:0;height:3512;visibility:visible;mso-wrap-style:square" o:connectortype="straight" o:gfxdata="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" strokecolor="black [3200]" strokeweight="3pt">
+                      <v:stroke endarrow="block"/>
+                      <v:shadow on="t" color="black" opacity="22937f" origin=",.5" offset="0,.63889mm"/>
+                    </v:shape>
+                  </v:group>
+                  <v:shape id="Rectangular Callout 96" o:spid="_x0000_s1063" type="#_x0000_t61" style="position:absolute;left:20962;top:5175;width:13284;height:7677;visibility:visible;mso-wrap-style:square;v-text-anchor:top" o:gfxdata="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" adj="6300,24300" fillcolor="white [3201]" strokecolor="black [3200]" strokeweight="2pt">
+                    <v:textbox>
+                      <w:txbxContent>
+                        <w:p>
+                          <w:pPr>
+                            <w:spacing w:after="0"/>
+                          </w:pPr>
+                          <w:proofErr w:type="spellStart"/>
+                          <w:r>
+                            <w:t>Aqui</w:t>
+                          </w:r>
+                          <w:proofErr w:type="spellEnd"/>
+                          <w:r>
+                            <w:t xml:space="preserve"> </w:t>
+                          </w:r>
+                          <w:proofErr w:type="spellStart"/>
+                          <w:r>
+                            <w:t>imprime</w:t>
+                          </w:r>
+                          <w:proofErr w:type="spellEnd"/>
+                          <w:r>
+                            <w:t xml:space="preserve"> o Ola </w:t>
+                          </w:r>
+                          <w:proofErr w:type="spellStart"/>
+                          <w:r>
+                            <w:t>Mundo</w:t>
+                          </w:r>
+                          <w:proofErr w:type="spellEnd"/>
+                        </w:p>
+                      </w:txbxContent>
+                    </v:textbox>
+                  </v:shape>
+                </v:group>
+                <v:shape id="Straight Arrow Connector 97" o:spid="_x0000_s1064" type="#_x0000_t32" style="position:absolute;left:14837;top:6297;width:6087;height:2415;flip:x;visibility:visible;mso-wrap-style:square" o:connectortype="straight" o:gfxdata="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" strokecolor="black [3200]" strokeweight="3pt">
+                  <v:stroke dashstyle="3 1" endarrow="block"/>
+                  <v:shadow on="t" color="black" opacity="22937f" origin=",.5" offset="0,.63889mm"/>
+                </v:shape>
+                <v:shape id="Text Box 98" o:spid="_x0000_s1065" type="#_x0000_t202" style="position:absolute;top:19323;width:34245;height:2978;visibility:visible;mso-wrap-style:square;v-text-anchor:top" o:gfxdata="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" stroked="f">
+                  <v:textbox inset="0,0,0,0">
+                    <w:txbxContent>
+                      <w:p>
+                        <w:pPr>
+                          <w:pStyle w:val="Caption"/>
+                          <w:rPr>
+                            <w:noProof/>
+                            <w:sz w:val="22"/>
+                            <w:szCs w:val="22"/>
+                          </w:rPr>
+                        </w:pPr>
+                        <w:r>
+                          <w:rPr>
+                            <w:sz w:val="22"/>
+                            <w:szCs w:val="22"/>
+                          </w:rPr>
+                          <w:t xml:space="preserve">Figura </w:t>
+                        </w:r>
+                        <w:r>
+                          <w:rPr>
+                            <w:sz w:val="22"/>
+                            <w:szCs w:val="22"/>
+                          </w:rPr>
+                          <w:fldChar w:fldCharType="begin"/>
+                        </w:r>
+                        <w:r>
+                          <w:rPr>
+                            <w:sz w:val="22"/>
+                            <w:szCs w:val="22"/>
+                          </w:rPr>
+                          <w:instrText xml:space="preserve"> SEQ Figura \* ARABIC </w:instrText>
+                        </w:r>
+                        <w:r>
+                          <w:rPr>
+                            <w:sz w:val="22"/>
+                            <w:szCs w:val="22"/>
+                          </w:rPr>
+                          <w:fldChar w:fldCharType="separate"/>
+                        </w:r>
+                        <w:r>
+                          <w:rPr>
+                            <w:noProof/>
+                            <w:sz w:val="22"/>
+                            <w:szCs w:val="22"/>
+                          </w:rPr>
+                          <w:t>4</w:t>
+                        </w:r>
+                        <w:r>
+                          <w:rPr>
+                            <w:sz w:val="22"/>
+                            <w:szCs w:val="22"/>
+                          </w:rPr>
+                          <w:fldChar w:fldCharType="end"/>
+                        </w:r>
+                        <w:r>
+                          <w:rPr>
+                            <w:sz w:val="22"/>
+                            <w:szCs w:val="22"/>
+                          </w:rPr>
+                          <w:t xml:space="preserve"> - </w:t>
+                        </w:r>
+                        <w:r>
+                          <w:rPr>
+                            <w:sz w:val="22"/>
+                            <w:szCs w:val="22"/>
+                          </w:rPr>
+                          <w:t xml:space="preserve">Comentário com nó de escrita </w:t>
+                        </w:r>
+                        <w:r>
+                          <w:rPr>
+                            <w:sz w:val="22"/>
+                            <w:szCs w:val="22"/>
+                          </w:rPr>
+                          <w:t>associado</w:t>
+                        </w:r>
+                      </w:p>
+                    </w:txbxContent>
+                  </v:textbox>
+                </v:shape>
+                <w10:wrap anchorx="margin"/>
+              </v:group>
+            </w:pict>
+          </mc:Fallback>
+        </mc:AlternateContent>
+      </w:r>
+    </w:p>
+    <w:p>
+      <w:pPr>
+        <w:rPr>
+          <w:sz w:val="24"/>
+          <w:szCs w:val="40"/>
+          <w:lang w:val="pt-PT"/>
+        </w:rPr>
+      </w:pPr>
+    </w:p>
+    <w:p>
+      <w:pPr>
+        <w:rPr>
+          <w:sz w:val="24"/>
+          <w:szCs w:val="40"/>
+          <w:lang w:val="pt-PT"/>
+        </w:rPr>
+      </w:pPr>
+    </w:p>
+    <w:p>
+      <w:pPr>
+        <w:rPr>
+          <w:sz w:val="24"/>
+          <w:szCs w:val="40"/>
+          <w:lang w:val="pt-PT"/>
+        </w:rPr>
+      </w:pPr>
+    </w:p>
+    <w:p>
+      <w:pPr>
+        <w:rPr>
+          <w:sz w:val="24"/>
+          <w:szCs w:val="40"/>
+          <w:lang w:val="pt-PT"/>
+        </w:rPr>
+      </w:pPr>
+    </w:p>
+    <w:p>
+      <w:pPr>
+        <w:rPr>
+          <w:sz w:val="24"/>
+          <w:szCs w:val="40"/>
+          <w:lang w:val="pt-PT"/>
+        </w:rPr>
+      </w:pPr>
+    </w:p>
+    <w:p>
+      <w:pPr>
+        <w:rPr>
+          <w:sz w:val="24"/>
+          <w:szCs w:val="40"/>
+          <w:lang w:val="pt-PT"/>
+        </w:rPr>
+      </w:pPr>
+    </w:p>
+    <w:p>
+      <w:pPr>
+        <w:pStyle w:val="ListParagraph"/>
+        <w:rPr>
+          <w:sz w:val="24"/>
+          <w:szCs w:val="24"/>
+          <w:lang w:val="pt-PT"/>
+        </w:rPr>
+      </w:pPr>
+    </w:p>
+    <w:p>
+      <w:pPr>
+        <w:pStyle w:val="ListParagraph"/>
+        <w:rPr>
+          <w:sz w:val="24"/>
+          <w:szCs w:val="24"/>
+          <w:lang w:val="pt-PT"/>
+        </w:rPr>
+      </w:pPr>
+    </w:p>
+    <w:p>
+      <w:pPr>
+        <w:rPr>
+          <w:sz w:val="24"/>
+          <w:szCs w:val="40"/>
+          <w:lang w:val="pt-PT"/>
+        </w:rPr>
+      </w:pPr>
+      <w:r>
+        <w:rPr>
+          <w:b/>
+          <w:sz w:val="24"/>
+          <w:szCs w:val="24"/>
+          <w:lang w:val="pt-PT"/>
+        </w:rPr>
+        <w:t xml:space="preserve">FLUX.11.03 - </w:t>
+      </w:r>
+      <w:r>
+        <w:rPr>
+          <w:sz w:val="24"/>
+          <w:szCs w:val="40"/>
+          <w:lang w:val="pt-PT"/>
+        </w:rPr>
+        <w:t>A associação de um comentário a um nó é realizada com uma seta a tracejado.</w:t>
+      </w:r>
+    </w:p>
+    <w:p>
+      <w:pPr>
+        <w:rPr>
+          <w:sz w:val="24"/>
+          <w:szCs w:val="40"/>
+          <w:lang w:val="pt-PT"/>
+        </w:rPr>
+      </w:pPr>
+      <w:r>
+        <w:rPr>
+          <w:noProof/>
+          <w:sz w:val="24"/>
+          <w:szCs w:val="40"/>
+          <w:lang w:eastAsia="pt-PT"/>
+        </w:rPr>
+        <mc:AlternateContent>
+          <mc:Choice Requires="wpg">
+            <w:drawing>
+              <wp:anchor distT="0" distB="0" distL="114300" distR="114300" simplePos="0" relativeHeight="251672064" behindDoc="0" locked="0" layoutInCell="1" allowOverlap="1" wp14:anchorId="5EEACBB1" wp14:editId="7095207C">
+                <wp:simplePos x="0" y="0"/>
+                <wp:positionH relativeFrom="margin">
+                  <wp:align>center</wp:align>
+                </wp:positionH>
+                <wp:positionV relativeFrom="paragraph">
+                  <wp:posOffset>5452</wp:posOffset>
+                </wp:positionV>
+                <wp:extent cx="3639820" cy="1186180"/>
+                <wp:effectExtent l="0" t="0" r="0" b="0"/>
+                <wp:wrapNone/>
+                <wp:docPr id="99" name="Group 99"/>
+                <wp:cNvGraphicFramePr/>
+                <a:graphic xmlns:a="http://schemas.openxmlformats.org/drawingml/2006/main">
+                  <a:graphicData uri="http://schemas.microsoft.com/office/word/2010/wordprocessingGroup">
+                    <wpg:wgp>
+                      <wpg:cNvGrpSpPr/>
+                      <wpg:grpSpPr>
+                        <a:xfrm>
+                          <a:off x="0" y="0"/>
+                          <a:ext cx="3639820" cy="1186180"/>
+                          <a:chOff x="0" y="0"/>
+                          <a:chExt cx="3639820" cy="1186180"/>
+                        </a:xfrm>
+                      </wpg:grpSpPr>
+                      <wpg:grpSp>
+                        <wpg:cNvPr id="100" name="Group 100"/>
+                        <wpg:cNvGrpSpPr/>
+                        <wpg:grpSpPr>
+                          <a:xfrm>
+                            <a:off x="0" y="0"/>
+                            <a:ext cx="3407353" cy="767715"/>
+                            <a:chOff x="0" y="0"/>
+                            <a:chExt cx="3407353" cy="767715"/>
+                          </a:xfrm>
+                        </wpg:grpSpPr>
+                        <wps:wsp>
+                          <wps:cNvPr id="101" name="Flowchart: Card 101"/>
+                          <wps:cNvSpPr/>
+                          <wps:spPr>
+                            <a:xfrm>
+                              <a:off x="0" y="189781"/>
+                              <a:ext cx="1466509" cy="457095"/>
+                            </a:xfrm>
+                            <a:prstGeom prst="flowChartPunchedCard">
+                              <a:avLst/>
+                            </a:prstGeom>
+                          </wps:spPr>
+                          <wps:style>
+                            <a:lnRef idx="2">
+                              <a:schemeClr val="dk1"/>
+                            </a:lnRef>
+                            <a:fillRef idx="1">
+                              <a:schemeClr val="lt1"/>
+                            </a:fillRef>
+                            <a:effectRef idx="0">
+                              <a:schemeClr val="dk1"/>
+                            </a:effectRef>
+                            <a:fontRef idx="minor">
+                              <a:schemeClr val="dk1"/>
+                            </a:fontRef>
+                          </wps:style>
+                          <wps:txbx>
+                            <w:txbxContent>
+                              <w:p>
+                                <w:pPr>
+                                  <w:jc w:val="center"/>
+                                </w:pPr>
+                                <w:r>
+                                  <w:t xml:space="preserve">Ola </w:t>
+                                </w:r>
+                                <w:proofErr w:type="spellStart"/>
+                                <w:r>
+                                  <w:t>Mundo</w:t>
+                                </w:r>
+                                <w:proofErr w:type="spellEnd"/>
+                              </w:p>
+                            </w:txbxContent>
+                          </wps:txbx>
+                          <wps:bodyPr rot="0" spcFirstLastPara="0" vertOverflow="overflow" horzOverflow="overflow" vert="horz" wrap="square" lIns="91440" tIns="45720" rIns="91440" bIns="45720" numCol="1" spcCol="0" rtlCol="0" fromWordArt="0" anchor="ctr" anchorCtr="0" forceAA="0" compatLnSpc="1">
+                            <a:prstTxWarp prst="textNoShape">
+                              <a:avLst/>
+                            </a:prstTxWarp>
+                            <a:noAutofit/>
+                          </wps:bodyPr>
+                        </wps:wsp>
+                        <wps:wsp>
+                          <wps:cNvPr id="102" name="Rectangular Callout 102"/>
+                          <wps:cNvSpPr/>
+                          <wps:spPr>
+                            <a:xfrm>
+                              <a:off x="2078966" y="0"/>
+                              <a:ext cx="1328387" cy="767715"/>
+                            </a:xfrm>
+                            <a:prstGeom prst="wedgeRectCallout">
+                              <a:avLst/>
+                            </a:prstGeom>
+                          </wps:spPr>
+                          <wps:style>
+                            <a:lnRef idx="2">
+                              <a:schemeClr val="dk1"/>
+                            </a:lnRef>
+                            <a:fillRef idx="1">
+                              <a:schemeClr val="lt1"/>
+                            </a:fillRef>
+                            <a:effectRef idx="0">
+                              <a:schemeClr val="dk1"/>
+                            </a:effectRef>
+                            <a:fontRef idx="minor">
+                              <a:schemeClr val="dk1"/>
+                            </a:fontRef>
+                          </wps:style>
+                          <wps:txbx>
+                            <w:txbxContent>
+                              <w:p>
+                                <w:pPr>
+                                  <w:spacing w:after="0"/>
+                                </w:pPr>
+                                <w:proofErr w:type="spellStart"/>
+                                <w:r>
+                                  <w:t>Aqui</w:t>
+                                </w:r>
+                                <w:proofErr w:type="spellEnd"/>
+                                <w:r>
+                                  <w:t xml:space="preserve"> </w:t>
+                                </w:r>
+                                <w:proofErr w:type="spellStart"/>
+                                <w:r>
+                                  <w:t>imprime</w:t>
+                                </w:r>
+                                <w:proofErr w:type="spellEnd"/>
+                                <w:r>
+                                  <w:t xml:space="preserve"> o Ola </w:t>
+                                </w:r>
+                                <w:proofErr w:type="spellStart"/>
+                                <w:r>
+                                  <w:t>Mundo</w:t>
+                                </w:r>
+                                <w:proofErr w:type="spellEnd"/>
+                              </w:p>
+                            </w:txbxContent>
+                          </wps:txbx>
+                          <wps:bodyPr rot="0" spcFirstLastPara="0" vertOverflow="overflow" horzOverflow="overflow" vert="horz" wrap="square" lIns="91440" tIns="45720" rIns="91440" bIns="45720" numCol="1" spcCol="0" rtlCol="0" fromWordArt="0" anchor="t" anchorCtr="0" forceAA="0" compatLnSpc="1">
+                            <a:prstTxWarp prst="textNoShape">
+                              <a:avLst/>
+                            </a:prstTxWarp>
+                            <a:noAutofit/>
+                          </wps:bodyPr>
+                        </wps:wsp>
+                        <wps:wsp>
+                          <wps:cNvPr id="103" name="Straight Arrow Connector 103"/>
+                          <wps:cNvCnPr/>
+                          <wps:spPr>
+                            <a:xfrm flipH="1">
+                              <a:off x="1466490" y="112143"/>
+                              <a:ext cx="608671" cy="241540"/>
+                            </a:xfrm>
+                            <a:prstGeom prst="straightConnector1">
+                              <a:avLst/>
+                            </a:prstGeom>
+                            <a:ln>
+                              <a:solidFill>
+                                <a:schemeClr val="dk1"/>
+                              </a:solidFill>
+                              <a:prstDash val="sysDash"/>
+                              <a:tailEnd type="triangle"/>
+                            </a:ln>
+                          </wps:spPr>
+                          <wps:style>
+                            <a:lnRef idx="3">
+                              <a:schemeClr val="dk1"/>
+                            </a:lnRef>
+                            <a:fillRef idx="0">
+                              <a:schemeClr val="dk1"/>
+                            </a:fillRef>
+                            <a:effectRef idx="2">
+                              <a:schemeClr val="dk1"/>
+                            </a:effectRef>
+                            <a:fontRef idx="minor">
+                              <a:schemeClr val="tx1"/>
+                            </a:fontRef>
+                          </wps:style>
+                          <wps:bodyPr/>
+                        </wps:wsp>
+                      </wpg:grpSp>
+                      <wps:wsp>
+                        <wps:cNvPr id="104" name="Text Box 104"/>
+                        <wps:cNvSpPr txBox="1"/>
+                        <wps:spPr>
+                          <a:xfrm>
+                            <a:off x="0" y="888365"/>
+                            <a:ext cx="3639820" cy="297815"/>
+                          </a:xfrm>
+                          <a:prstGeom prst="rect">
+                            <a:avLst/>
+                          </a:prstGeom>
+                          <a:solidFill>
+                            <a:prstClr val="white"/>
+                          </a:solidFill>
+                          <a:ln>
+                            <a:noFill/>
+                          </a:ln>
+                          <a:effectLst/>
+                        </wps:spPr>
+                        <wps:txbx>
+                          <w:txbxContent>
+                            <w:p>
+                              <w:pPr>
+                                <w:pStyle w:val="Caption"/>
+                                <w:rPr>
+                                  <w:noProof/>
+                                  <w:sz w:val="22"/>
+                                  <w:szCs w:val="22"/>
+                                </w:rPr>
+                              </w:pPr>
+                              <w:r>
+                                <w:rPr>
+                                  <w:sz w:val="22"/>
+                                  <w:szCs w:val="22"/>
+                                </w:rPr>
+                                <w:t xml:space="preserve">Figura </w:t>
+                              </w:r>
+                              <w:r>
+                                <w:rPr>
+                                  <w:sz w:val="22"/>
+                                  <w:szCs w:val="22"/>
+                                </w:rPr>
+                                <w:fldChar w:fldCharType="begin"/>
+                              </w:r>
+                              <w:r>
+                                <w:rPr>
+                                  <w:sz w:val="22"/>
+                                  <w:szCs w:val="22"/>
+                                </w:rPr>
+                                <w:instrText xml:space="preserve"> SEQ Figura \* ARABIC </w:instrText>
+                              </w:r>
+                              <w:r>
+                                <w:rPr>
+                                  <w:sz w:val="22"/>
+                                  <w:szCs w:val="22"/>
+                                </w:rPr>
+                                <w:fldChar w:fldCharType="separate"/>
+                              </w:r>
+                              <w:r>
+                                <w:rPr>
+                                  <w:noProof/>
+                                  <w:sz w:val="22"/>
+                                  <w:szCs w:val="22"/>
+                                </w:rPr>
+                                <w:t>5</w:t>
+                              </w:r>
+                              <w:r>
+                                <w:rPr>
+                                  <w:sz w:val="22"/>
+                                  <w:szCs w:val="22"/>
+                                </w:rPr>
+                                <w:fldChar w:fldCharType="end"/>
+                              </w:r>
+                              <w:r>
+                                <w:rPr>
+                                  <w:sz w:val="22"/>
+                                  <w:szCs w:val="22"/>
+                                </w:rPr>
+                                <w:t xml:space="preserve"> </w:t>
+                              </w:r>
+                              <w:r>
+                                <w:rPr>
+                                  <w:sz w:val="22"/>
+                                  <w:szCs w:val="22"/>
+                                </w:rPr>
+                                <w:t>- Comentário com seta a tracejado a associar à escrita</w:t>
+                              </w:r>
+                            </w:p>
+                          </w:txbxContent>
+                        </wps:txbx>
+                        <wps:bodyPr rot="0" spcFirstLastPara="0" vertOverflow="overflow" horzOverflow="overflow" vert="horz" wrap="square" lIns="0" tIns="0" rIns="0" bIns="0" numCol="1" spcCol="0" rtlCol="0" fromWordArt="0" anchor="t" anchorCtr="0" forceAA="0" compatLnSpc="1">
+                          <a:prstTxWarp prst="textNoShape">
+                            <a:avLst/>
+                          </a:prstTxWarp>
+                          <a:spAutoFit/>
+                        </wps:bodyPr>
+                      </wps:wsp>
+                    </wpg:wgp>
+                  </a:graphicData>
+                </a:graphic>
+              </wp:anchor>
+            </w:drawing>
+          </mc:Choice>
+          <mc:Fallback>
+            <w:pict>
+              <v:group w14:anchorId="5EEACBB1" id="Group 99" o:spid="_x0000_s1066" style="position:absolute;margin-left:0;margin-top:.45pt;width:286.6pt;height:93.4pt;z-index:251672064;mso-position-horizontal:center;mso-position-horizontal-relative:margin" coordsize="36398,11861" o:gfxdata="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">
+                <v:group id="Group 100" o:spid="_x0000_s1067" style="position:absolute;width:34073;height:7677" coordsize="34073,7677" o:gfxdata="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">
+                  <v:shape id="Flowchart: Card 101" o:spid="_x0000_s1068" type="#_x0000_t121" style="position:absolute;top:1897;width:14665;height:4571;visibility:visible;mso-wrap-style:square;v-text-anchor:middle" o:gfxdata="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" fillcolor="white [3201]" strokecolor="black [3200]" strokeweight="2pt">
+                    <v:textbox>
+                      <w:txbxContent>
+                        <w:p>
+                          <w:pPr>
+                            <w:jc w:val="center"/>
+                          </w:pPr>
+                          <w:r>
+                            <w:t xml:space="preserve">Ola </w:t>
+                          </w:r>
+                          <w:proofErr w:type="spellStart"/>
+                          <w:r>
+                            <w:t>Mundo</w:t>
+                          </w:r>
+                          <w:proofErr w:type="spellEnd"/>
+                        </w:p>
+                      </w:txbxContent>
+                    </v:textbox>
+                  </v:shape>
+                  <v:shape id="Rectangular Callout 102" o:spid="_x0000_s1069" type="#_x0000_t61" style="position:absolute;left:20789;width:13284;height:7677;visibility:visible;mso-wrap-style:square;v-text-anchor:top" o:gfxdata="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" adj="6300,24300" fillcolor="white [3201]" strokecolor="black [3200]" strokeweight="2pt">
+                    <v:textbox>
+                      <w:txbxContent>
+                        <w:p>
+                          <w:pPr>
+                            <w:spacing w:after="0"/>
+                          </w:pPr>
+                          <w:proofErr w:type="spellStart"/>
+                          <w:r>
+                            <w:t>Aqui</w:t>
+                          </w:r>
+                          <w:proofErr w:type="spellEnd"/>
+                          <w:r>
+                            <w:t xml:space="preserve"> </w:t>
+                          </w:r>
+                          <w:proofErr w:type="spellStart"/>
+                          <w:r>
+                            <w:t>imprime</w:t>
+                          </w:r>
+                          <w:proofErr w:type="spellEnd"/>
+                          <w:r>
+                            <w:t xml:space="preserve"> o Ola </w:t>
+                          </w:r>
+                          <w:proofErr w:type="spellStart"/>
+                          <w:r>
+                            <w:t>Mundo</w:t>
+                          </w:r>
+                          <w:proofErr w:type="spellEnd"/>
+                        </w:p>
+                      </w:txbxContent>
+                    </v:textbox>
+                  </v:shape>
+                  <v:shape id="Straight Arrow Connector 103" o:spid="_x0000_s1070" type="#_x0000_t32" style="position:absolute;left:14664;top:1121;width:6087;height:2415;flip:x;visibility:visible;mso-wrap-style:square" o:connectortype="straight" o:gfxdata="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" strokecolor="black [3200]" strokeweight="3pt">
+                    <v:stroke dashstyle="3 1" endarrow="block"/>
+                    <v:shadow on="t" color="black" opacity="22937f" origin=",.5" offset="0,.63889mm"/>
+                  </v:shape>
+                </v:group>
+                <v:shape id="Text Box 104" o:spid="_x0000_s1071" type="#_x0000_t202" style="position:absolute;top:8883;width:36398;height:2978;visibility:visible;mso-wrap-style:square;v-text-anchor:top" o:gfxdata="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" stroked="f">
+                  <v:textbox style="mso-fit-shape-to-text:t" inset="0,0,0,0">
+                    <w:txbxContent>
+                      <w:p>
+                        <w:pPr>
+                          <w:pStyle w:val="Caption"/>
+                          <w:rPr>
+                            <w:noProof/>
+                            <w:sz w:val="22"/>
+                            <w:szCs w:val="22"/>
+                          </w:rPr>
+                        </w:pPr>
+                        <w:r>
+                          <w:rPr>
+                            <w:sz w:val="22"/>
+                            <w:szCs w:val="22"/>
+                          </w:rPr>
+                          <w:t xml:space="preserve">Figura </w:t>
+                        </w:r>
+                        <w:r>
+                          <w:rPr>
+                            <w:sz w:val="22"/>
+                            <w:szCs w:val="22"/>
+                          </w:rPr>
+                          <w:fldChar w:fldCharType="begin"/>
+                        </w:r>
+                        <w:r>
+                          <w:rPr>
+                            <w:sz w:val="22"/>
+                            <w:szCs w:val="22"/>
+                          </w:rPr>
+                          <w:instrText xml:space="preserve"> SEQ Figura \* ARABIC </w:instrText>
+                        </w:r>
+                        <w:r>
+                          <w:rPr>
+                            <w:sz w:val="22"/>
+                            <w:szCs w:val="22"/>
+                          </w:rPr>
+                          <w:fldChar w:fldCharType="separate"/>
+                        </w:r>
+                        <w:r>
+                          <w:rPr>
+                            <w:noProof/>
+                            <w:sz w:val="22"/>
+                            <w:szCs w:val="22"/>
+                          </w:rPr>
+                          <w:t>5</w:t>
+                        </w:r>
+                        <w:r>
+                          <w:rPr>
+                            <w:sz w:val="22"/>
+                            <w:szCs w:val="22"/>
+                          </w:rPr>
+                          <w:fldChar w:fldCharType="end"/>
+                        </w:r>
+                        <w:r>
+                          <w:rPr>
+                            <w:sz w:val="22"/>
+                            <w:szCs w:val="22"/>
+                          </w:rPr>
+                          <w:t xml:space="preserve"> </w:t>
+                        </w:r>
+                        <w:r>
+                          <w:rPr>
+                            <w:sz w:val="22"/>
+                            <w:szCs w:val="22"/>
+                          </w:rPr>
+                          <w:t>- Comentário com seta a tracejado a associar à escrita</w:t>
+                        </w:r>
+                      </w:p>
+                    </w:txbxContent>
+                  </v:textbox>
+                </v:shape>
+                <w10:wrap anchorx="margin"/>
+              </v:group>
+            </w:pict>
+          </mc:Fallback>
+        </mc:AlternateContent>
+      </w:r>
+    </w:p>
+    <w:p>
+      <w:pPr>
+        <w:rPr>
+          <w:sz w:val="24"/>
+          <w:szCs w:val="40"/>
+          <w:lang w:val="pt-PT"/>
+        </w:rPr>
+      </w:pPr>
+    </w:p>
+    <w:p>
+      <w:pPr>
+        <w:rPr>
+          <w:sz w:val="24"/>
+          <w:szCs w:val="40"/>
+          <w:lang w:val="pt-PT"/>
+        </w:rPr>
+      </w:pPr>
+    </w:p>
+    <w:p>
+      <w:pPr>
+        <w:pStyle w:val="ListParagraph"/>
+        <w:rPr>
+          <w:sz w:val="24"/>
+          <w:szCs w:val="24"/>
+          <w:lang w:val="pt-PT"/>
+        </w:rPr>
+      </w:pPr>
+      <w:bookmarkStart w:id="0" w:name="_GoBack"/>
+      <w:bookmarkEnd w:id="0"/>
+    </w:p>
+    <w:p>
+      <w:pPr>
         <w:jc w:val="both"/>
         <w:rPr>
           <w:b/>
@@ -10171,6 +13256,14 @@
         </w:rPr>
         <w:t>Pretende-se a especificação de erros devolvidos pelo parser e a forma como o mesmo se comporta com a definição de strings. O documento estará organizado da seguinte forma:</w:t>
       </w:r>
+      <w:r>
+        <w:rPr>
+          <w:sz w:val="24"/>
+          <w:szCs w:val="24"/>
+          <w:lang w:val="pt-PT"/>
+        </w:rPr>
+        <w:tab/>
+      </w:r>
     </w:p>
     <w:p>
       <w:pPr>
@@ -10797,187 +13890,187 @@
           <w:szCs w:val="24"/>
           <w:lang w:val="pt-PT"/>
         </w:rPr>
+        <w:t xml:space="preserve">                     </w:t>
+      </w:r>
+      <w:r>
+        <w:rPr>
+          <w:b/>
+          <w:sz w:val="24"/>
+          <w:szCs w:val="24"/>
+          <w:lang w:val="pt-PT"/>
+        </w:rPr>
+        <w:t>PARS.01.01.01</w:t>
+      </w:r>
+      <w:r>
+        <w:rPr>
+          <w:sz w:val="24"/>
+          <w:szCs w:val="24"/>
+          <w:lang w:val="pt-PT"/>
+        </w:rPr>
+        <w:t xml:space="preserve"> – Recomendação: </w:t>
+      </w:r>
+      <w:r>
+        <w:rPr>
+          <w:sz w:val="24"/>
+          <w:szCs w:val="24"/>
+          <w:lang w:val="pt-PT"/>
+        </w:rPr>
+        <w:t>Verificar</w:t>
+      </w:r>
+      <w:r>
+        <w:rPr>
+          <w:sz w:val="24"/>
+          <w:szCs w:val="24"/>
+          <w:lang w:val="pt-PT"/>
+        </w:rPr>
+        <w:t xml:space="preserve"> a</w:t>
+      </w:r>
+      <w:r>
+        <w:rPr>
+          <w:sz w:val="24"/>
+          <w:szCs w:val="24"/>
+          <w:lang w:val="pt-PT"/>
+        </w:rPr>
+        <w:t xml:space="preserve"> ortografia</w:t>
+      </w:r>
+      <w:r>
+        <w:rPr>
+          <w:sz w:val="24"/>
+          <w:szCs w:val="24"/>
+          <w:lang w:val="pt-PT"/>
+        </w:rPr>
+        <w:t>;</w:t>
+      </w:r>
+    </w:p>
+    <w:p>
+      <w:pPr>
+        <w:jc w:val="both"/>
+        <w:rPr>
+          <w:sz w:val="24"/>
+          <w:szCs w:val="24"/>
+          <w:lang w:val="pt-PT"/>
+        </w:rPr>
+      </w:pPr>
+      <w:r>
+        <w:rPr>
+          <w:b/>
+          <w:sz w:val="24"/>
+          <w:szCs w:val="24"/>
+          <w:lang w:val="pt-PT"/>
+        </w:rPr>
+        <w:t>PARS.01.02</w:t>
+      </w:r>
+      <w:r>
+        <w:rPr>
+          <w:sz w:val="24"/>
+          <w:szCs w:val="24"/>
+          <w:lang w:val="pt-PT"/>
+        </w:rPr>
+        <w:t xml:space="preserve"> – Opcode ou pseudo-op indefinidas</w:t>
+      </w:r>
+      <w:r>
+        <w:rPr>
+          <w:sz w:val="24"/>
+          <w:szCs w:val="24"/>
+          <w:lang w:val="pt-PT"/>
+        </w:rPr>
+        <w:t>.</w:t>
+      </w:r>
+    </w:p>
+    <w:p>
+      <w:pPr>
+        <w:jc w:val="both"/>
+        <w:rPr>
+          <w:sz w:val="24"/>
+          <w:szCs w:val="24"/>
+          <w:lang w:val="pt-PT"/>
+        </w:rPr>
+      </w:pPr>
+      <w:r>
+        <w:rPr>
+          <w:sz w:val="24"/>
+          <w:szCs w:val="24"/>
+          <w:lang w:val="pt-PT"/>
+        </w:rPr>
+        <w:t xml:space="preserve">                     </w:t>
+      </w:r>
+      <w:r>
+        <w:rPr>
+          <w:b/>
+          <w:sz w:val="24"/>
+          <w:szCs w:val="24"/>
+          <w:lang w:val="pt-PT"/>
+        </w:rPr>
+        <w:t>PARS.01.02.01</w:t>
+      </w:r>
+      <w:r>
+        <w:rPr>
+          <w:sz w:val="24"/>
+          <w:szCs w:val="24"/>
+          <w:lang w:val="pt-PT"/>
+        </w:rPr>
+        <w:t xml:space="preserve"> – Recomendação: Verificar disponibilidade da operação</w:t>
+      </w:r>
+      <w:r>
+        <w:rPr>
+          <w:sz w:val="24"/>
+          <w:szCs w:val="24"/>
+          <w:lang w:val="pt-PT"/>
+        </w:rPr>
+        <w:t>;</w:t>
+      </w:r>
+    </w:p>
+    <w:p>
+      <w:pPr>
+        <w:jc w:val="both"/>
+        <w:rPr>
+          <w:sz w:val="24"/>
+          <w:szCs w:val="24"/>
+          <w:lang w:val="pt-PT"/>
+        </w:rPr>
+      </w:pPr>
+      <w:r>
+        <w:rPr>
+          <w:b/>
+          <w:sz w:val="24"/>
+          <w:szCs w:val="24"/>
+          <w:lang w:val="pt-PT"/>
+        </w:rPr>
+        <w:t>PARS.01.03</w:t>
+      </w:r>
+      <w:r>
+        <w:rPr>
+          <w:sz w:val="24"/>
+          <w:szCs w:val="24"/>
+          <w:lang w:val="pt-PT"/>
+        </w:rPr>
+        <w:t xml:space="preserve"> – Modo de endereçamento não disponível</w:t>
+      </w:r>
+      <w:r>
+        <w:rPr>
+          <w:sz w:val="24"/>
+          <w:szCs w:val="24"/>
+          <w:lang w:val="pt-PT"/>
+        </w:rPr>
+        <w:t>.</w:t>
+      </w:r>
+    </w:p>
+    <w:p>
+      <w:pPr>
+        <w:jc w:val="both"/>
+        <w:rPr>
+          <w:sz w:val="24"/>
+          <w:szCs w:val="24"/>
+          <w:lang w:val="pt-PT"/>
+        </w:rPr>
+      </w:pPr>
+      <w:r>
+        <w:rPr>
+          <w:sz w:val="24"/>
+          <w:szCs w:val="24"/>
+          <w:lang w:val="pt-PT"/>
+        </w:rPr>
         <w:lastRenderedPageBreak/>
-        <w:t xml:space="preserve">                     </w:t>
-      </w:r>
-      <w:r>
-        <w:rPr>
-          <w:b/>
-          <w:sz w:val="24"/>
-          <w:szCs w:val="24"/>
-          <w:lang w:val="pt-PT"/>
-        </w:rPr>
-        <w:t>PARS.01.01.01</w:t>
-      </w:r>
-      <w:r>
-        <w:rPr>
-          <w:sz w:val="24"/>
-          <w:szCs w:val="24"/>
-          <w:lang w:val="pt-PT"/>
-        </w:rPr>
-        <w:t xml:space="preserve"> – Recomendação: </w:t>
-      </w:r>
-      <w:r>
-        <w:rPr>
-          <w:sz w:val="24"/>
-          <w:szCs w:val="24"/>
-          <w:lang w:val="pt-PT"/>
-        </w:rPr>
-        <w:t>Verificar</w:t>
-      </w:r>
-      <w:r>
-        <w:rPr>
-          <w:sz w:val="24"/>
-          <w:szCs w:val="24"/>
-          <w:lang w:val="pt-PT"/>
-        </w:rPr>
-        <w:t xml:space="preserve"> a</w:t>
-      </w:r>
-      <w:r>
-        <w:rPr>
-          <w:sz w:val="24"/>
-          <w:szCs w:val="24"/>
-          <w:lang w:val="pt-PT"/>
-        </w:rPr>
-        <w:t xml:space="preserve"> ortografia</w:t>
-      </w:r>
-      <w:r>
-        <w:rPr>
-          <w:sz w:val="24"/>
-          <w:szCs w:val="24"/>
-          <w:lang w:val="pt-PT"/>
-        </w:rPr>
-        <w:t>;</w:t>
-      </w:r>
-    </w:p>
-    <w:p>
-      <w:pPr>
-        <w:jc w:val="both"/>
-        <w:rPr>
-          <w:sz w:val="24"/>
-          <w:szCs w:val="24"/>
-          <w:lang w:val="pt-PT"/>
-        </w:rPr>
-      </w:pPr>
-      <w:r>
-        <w:rPr>
-          <w:b/>
-          <w:sz w:val="24"/>
-          <w:szCs w:val="24"/>
-          <w:lang w:val="pt-PT"/>
-        </w:rPr>
-        <w:t>PARS.01.02</w:t>
-      </w:r>
-      <w:r>
-        <w:rPr>
-          <w:sz w:val="24"/>
-          <w:szCs w:val="24"/>
-          <w:lang w:val="pt-PT"/>
-        </w:rPr>
-        <w:t xml:space="preserve"> – Opcode ou pseudo-op indefinidas</w:t>
-      </w:r>
-      <w:r>
-        <w:rPr>
-          <w:sz w:val="24"/>
-          <w:szCs w:val="24"/>
-          <w:lang w:val="pt-PT"/>
-        </w:rPr>
-        <w:t>.</w:t>
-      </w:r>
-    </w:p>
-    <w:p>
-      <w:pPr>
-        <w:jc w:val="both"/>
-        <w:rPr>
-          <w:sz w:val="24"/>
-          <w:szCs w:val="24"/>
-          <w:lang w:val="pt-PT"/>
-        </w:rPr>
-      </w:pPr>
-      <w:r>
-        <w:rPr>
-          <w:sz w:val="24"/>
-          <w:szCs w:val="24"/>
-          <w:lang w:val="pt-PT"/>
-        </w:rPr>
-        <w:t xml:space="preserve">                     </w:t>
-      </w:r>
-      <w:r>
-        <w:rPr>
-          <w:b/>
-          <w:sz w:val="24"/>
-          <w:szCs w:val="24"/>
-          <w:lang w:val="pt-PT"/>
-        </w:rPr>
-        <w:t>PARS.01.02.01</w:t>
-      </w:r>
-      <w:r>
-        <w:rPr>
-          <w:sz w:val="24"/>
-          <w:szCs w:val="24"/>
-          <w:lang w:val="pt-PT"/>
-        </w:rPr>
-        <w:t xml:space="preserve"> – Recomendação: Verificar disponibilidade da operação</w:t>
-      </w:r>
-      <w:r>
-        <w:rPr>
-          <w:sz w:val="24"/>
-          <w:szCs w:val="24"/>
-          <w:lang w:val="pt-PT"/>
-        </w:rPr>
-        <w:t>;</w:t>
-      </w:r>
-    </w:p>
-    <w:p>
-      <w:pPr>
-        <w:jc w:val="both"/>
-        <w:rPr>
-          <w:sz w:val="24"/>
-          <w:szCs w:val="24"/>
-          <w:lang w:val="pt-PT"/>
-        </w:rPr>
-      </w:pPr>
-      <w:r>
-        <w:rPr>
-          <w:b/>
-          <w:sz w:val="24"/>
-          <w:szCs w:val="24"/>
-          <w:lang w:val="pt-PT"/>
-        </w:rPr>
-        <w:t>PARS.01.03</w:t>
-      </w:r>
-      <w:r>
-        <w:rPr>
-          <w:sz w:val="24"/>
-          <w:szCs w:val="24"/>
-          <w:lang w:val="pt-PT"/>
-        </w:rPr>
-        <w:t xml:space="preserve"> – Modo de endereçamento não disponível</w:t>
-      </w:r>
-      <w:r>
-        <w:rPr>
-          <w:sz w:val="24"/>
-          <w:szCs w:val="24"/>
-          <w:lang w:val="pt-PT"/>
-        </w:rPr>
-        <w:t>.</w:t>
-      </w:r>
-    </w:p>
-    <w:p>
-      <w:pPr>
-        <w:jc w:val="both"/>
-        <w:rPr>
-          <w:sz w:val="24"/>
-          <w:szCs w:val="24"/>
-          <w:lang w:val="pt-PT"/>
-        </w:rPr>
-      </w:pPr>
-      <w:r>
-        <w:rPr>
-          <w:sz w:val="24"/>
-          <w:szCs w:val="24"/>
-          <w:lang w:val="pt-PT"/>
-        </w:rPr>
         <w:t xml:space="preserve">                   </w:t>
       </w:r>
       <w:r>
@@ -12071,59 +15164,52 @@
           <w:sz w:val="24"/>
           <w:lang w:val="pt-PT"/>
         </w:rPr>
-        <w:t xml:space="preserve">(temporário) Visto não haver conhecimento sobre até que ponto a cache do browser( ou a linguagem javaScript) pode ser utilizada para guardar informação (ex: </w:t>
-      </w:r>
-      <w:r>
-        <w:rPr>
+        <w:t>(temporário) Visto não haver conhecimento sobre até que ponto a cache do browser( ou a linguagem javaScript) pode ser utilizada para guardar informação (ex: coordenadas das formas), por isso assumiremos que não vai guardar Nada. (temporário)</w:t>
+      </w:r>
+    </w:p>
+    <w:p>
+      <w:pPr>
+        <w:jc w:val="both"/>
+        <w:rPr>
+          <w:b/>
+          <w:sz w:val="24"/>
+          <w:lang w:val="pt-PT"/>
+        </w:rPr>
+      </w:pPr>
+      <w:r>
+        <w:rPr>
+          <w:b/>
+          <w:sz w:val="24"/>
+          <w:lang w:val="pt-PT"/>
+        </w:rPr>
+        <w:t>INTBD.00 - Sistema</w:t>
+      </w:r>
+    </w:p>
+    <w:p>
+      <w:pPr>
+        <w:jc w:val="both"/>
+        <w:rPr>
+          <w:b/>
+          <w:sz w:val="24"/>
+          <w:lang w:val="pt-PT"/>
+        </w:rPr>
+      </w:pPr>
+    </w:p>
+    <w:p>
+      <w:pPr>
+        <w:jc w:val="both"/>
+        <w:rPr>
+          <w:sz w:val="24"/>
+          <w:lang w:val="pt-PT"/>
+        </w:rPr>
+      </w:pPr>
+      <w:r>
+        <w:rPr>
+          <w:b/>
           <w:sz w:val="24"/>
           <w:lang w:val="pt-PT"/>
         </w:rPr>
         <w:lastRenderedPageBreak/>
-        <w:t>coordenadas das formas), por isso assumiremos que não vai guardar Nada. (temporário)</w:t>
-      </w:r>
-    </w:p>
-    <w:p>
-      <w:pPr>
-        <w:jc w:val="both"/>
-        <w:rPr>
-          <w:b/>
-          <w:sz w:val="24"/>
-          <w:lang w:val="pt-PT"/>
-        </w:rPr>
-      </w:pPr>
-      <w:r>
-        <w:rPr>
-          <w:b/>
-          <w:sz w:val="24"/>
-          <w:lang w:val="pt-PT"/>
-        </w:rPr>
-        <w:t>INTBD.00 - Sistema</w:t>
-      </w:r>
-    </w:p>
-    <w:p>
-      <w:pPr>
-        <w:jc w:val="both"/>
-        <w:rPr>
-          <w:b/>
-          <w:sz w:val="24"/>
-          <w:lang w:val="pt-PT"/>
-        </w:rPr>
-      </w:pPr>
-    </w:p>
-    <w:p>
-      <w:pPr>
-        <w:jc w:val="both"/>
-        <w:rPr>
-          <w:sz w:val="24"/>
-          <w:lang w:val="pt-PT"/>
-        </w:rPr>
-      </w:pPr>
-      <w:r>
-        <w:rPr>
-          <w:b/>
-          <w:sz w:val="24"/>
-          <w:lang w:val="pt-PT"/>
-        </w:rPr>
         <w:t xml:space="preserve">INTBD.00.00 – </w:t>
       </w:r>
       <w:r>
@@ -13278,6 +16364,26 @@
       <w:lang w:val="en-US" w:eastAsia="ja-JP"/>
     </w:rPr>
   </w:style>
+  <w:style w:type="paragraph" w:styleId="Caption">
+    <w:name w:val="caption"/>
+    <w:basedOn w:val="Normal"/>
+    <w:next w:val="Normal"/>
+    <w:uiPriority w:val="35"/>
+    <w:unhideWhenUsed/>
+    <w:qFormat/>
+    <w:rsid w:val="00E93D08"/>
+    <w:pPr>
+      <w:spacing w:line="240" w:lineRule="auto"/>
+    </w:pPr>
+    <w:rPr>
+      <w:i/>
+      <w:iCs/>
+      <w:color w:val="1F497D" w:themeColor="text2"/>
+      <w:sz w:val="18"/>
+      <w:szCs w:val="18"/>
+      <w:lang w:val="pt-PT"/>
+    </w:rPr>
+  </w:style>
 </w:styles>
 </file>
 
@@ -13571,7 +16677,7 @@
 </file>
 
 <file path=customXml/itemProps1.xml><?xml version="1.0" encoding="utf-8"?>
-<ds:datastoreItem xmlns:ds="http://schemas.openxmlformats.org/officeDocument/2006/customXml" ds:itemID="{A28B1415-E75A-4941-9DEF-DDBF7BE6F12F}">
+<ds:datastoreItem xmlns:ds="http://schemas.openxmlformats.org/officeDocument/2006/customXml" ds:itemID="{8EBAF5F0-A0B7-45EE-BD4D-B3935FED4616}">
   <ds:schemaRefs>
     <ds:schemaRef ds:uri="http://schemas.openxmlformats.org/officeDocument/2006/bibliography"/>
   </ds:schemaRefs>

</xml_diff>

<commit_message>
Retirado especificações de parsing e integração bd. Estes requisitos já se encontram no ficheiro "Requisitos"
</commit_message>
<xml_diff>
--- a/Fluxo/Formas/Formas-Geral.docx
+++ b/Fluxo/Formas/Formas-Geral.docx
@@ -309,7 +309,6 @@
         <w:rPr>
           <w:sz w:val="24"/>
           <w:szCs w:val="24"/>
-          <w:lang w:val="pt-PT"/>
         </w:rPr>
       </w:pPr>
       <w:r>
@@ -317,7 +316,6 @@
           <w:b/>
           <w:sz w:val="24"/>
           <w:szCs w:val="24"/>
-          <w:lang w:val="pt-PT"/>
         </w:rPr>
         <w:t>FLUX.08</w:t>
       </w:r>
@@ -325,7 +323,6 @@
         <w:rPr>
           <w:sz w:val="24"/>
           <w:szCs w:val="24"/>
-          <w:lang w:val="pt-PT"/>
         </w:rPr>
         <w:t xml:space="preserve"> – Ligações.</w:t>
       </w:r>
@@ -336,7 +333,6 @@
         <w:rPr>
           <w:sz w:val="24"/>
           <w:szCs w:val="24"/>
-          <w:lang w:val="pt-PT"/>
         </w:rPr>
       </w:pPr>
       <w:r>
@@ -344,7 +340,6 @@
           <w:b/>
           <w:sz w:val="24"/>
           <w:szCs w:val="24"/>
-          <w:lang w:val="pt-PT"/>
         </w:rPr>
         <w:t>FLUX.09</w:t>
       </w:r>
@@ -352,7 +347,6 @@
         <w:rPr>
           <w:sz w:val="24"/>
           <w:szCs w:val="24"/>
-          <w:lang w:val="pt-PT"/>
         </w:rPr>
         <w:t xml:space="preserve"> – Switch Case.</w:t>
       </w:r>
@@ -363,7 +357,6 @@
         <w:rPr>
           <w:sz w:val="24"/>
           <w:szCs w:val="24"/>
-          <w:lang w:val="pt-PT"/>
         </w:rPr>
       </w:pPr>
       <w:r>
@@ -371,24 +364,13 @@
           <w:b/>
           <w:sz w:val="24"/>
           <w:szCs w:val="24"/>
-          <w:lang w:val="pt-PT"/>
-        </w:rPr>
-        <w:t>FLUX.</w:t>
-      </w:r>
-      <w:r>
-        <w:rPr>
-          <w:b/>
-          <w:sz w:val="24"/>
-          <w:szCs w:val="24"/>
-          <w:lang w:val="pt-PT"/>
-        </w:rPr>
-        <w:t>10</w:t>
-      </w:r>
-      <w:r>
-        <w:rPr>
-          <w:sz w:val="24"/>
-          <w:szCs w:val="24"/>
-          <w:lang w:val="pt-PT"/>
+        </w:rPr>
+        <w:t>FLUX.10</w:t>
+      </w:r>
+      <w:r>
+        <w:rPr>
+          <w:sz w:val="24"/>
+          <w:szCs w:val="24"/>
         </w:rPr>
         <w:t xml:space="preserve"> – For.</w:t>
       </w:r>
@@ -724,7 +706,7 @@
           <w:lang w:val="pt-PT" w:eastAsia="pt-PT"/>
         </w:rPr>
         <w:drawing>
-          <wp:anchor distT="0" distB="0" distL="114300" distR="114300" simplePos="0" relativeHeight="251662848" behindDoc="1" locked="0" layoutInCell="1" allowOverlap="1">
+          <wp:anchor distT="0" distB="0" distL="114300" distR="114300" simplePos="0" relativeHeight="251655680" behindDoc="1" locked="0" layoutInCell="1" allowOverlap="1">
             <wp:simplePos x="0" y="0"/>
             <wp:positionH relativeFrom="column">
               <wp:posOffset>2053590</wp:posOffset>
@@ -1018,7 +1000,7 @@
           <w:lang w:val="pt-PT" w:eastAsia="pt-PT"/>
         </w:rPr>
         <w:drawing>
-          <wp:anchor distT="0" distB="0" distL="114300" distR="114300" simplePos="0" relativeHeight="251661824" behindDoc="1" locked="0" layoutInCell="1" allowOverlap="1" wp14:anchorId="1899E52D" wp14:editId="62F9B1BB">
+          <wp:anchor distT="0" distB="0" distL="114300" distR="114300" simplePos="0" relativeHeight="251654656" behindDoc="1" locked="0" layoutInCell="1" allowOverlap="1" wp14:anchorId="1899E52D" wp14:editId="62F9B1BB">
             <wp:simplePos x="0" y="0"/>
             <wp:positionH relativeFrom="column">
               <wp:posOffset>2053590</wp:posOffset>
@@ -1343,7 +1325,7 @@
           <w:lang w:val="pt-PT" w:eastAsia="pt-PT"/>
         </w:rPr>
         <w:drawing>
-          <wp:anchor distT="0" distB="0" distL="114300" distR="114300" simplePos="0" relativeHeight="251660800" behindDoc="1" locked="0" layoutInCell="1" allowOverlap="1" wp14:anchorId="61464FEE" wp14:editId="617549A8">
+          <wp:anchor distT="0" distB="0" distL="114300" distR="114300" simplePos="0" relativeHeight="251653632" behindDoc="1" locked="0" layoutInCell="1" allowOverlap="1" wp14:anchorId="61464FEE" wp14:editId="617549A8">
             <wp:simplePos x="0" y="0"/>
             <wp:positionH relativeFrom="column">
               <wp:posOffset>2205990</wp:posOffset>
@@ -1590,7 +1572,7 @@
           <w:lang w:val="pt-PT" w:eastAsia="pt-PT"/>
         </w:rPr>
         <w:drawing>
-          <wp:anchor distT="0" distB="0" distL="114300" distR="114300" simplePos="0" relativeHeight="251659776" behindDoc="1" locked="0" layoutInCell="1" allowOverlap="1" wp14:anchorId="36A471ED" wp14:editId="5DB352A9">
+          <wp:anchor distT="0" distB="0" distL="114300" distR="114300" simplePos="0" relativeHeight="251652608" behindDoc="1" locked="0" layoutInCell="1" allowOverlap="1" wp14:anchorId="36A471ED" wp14:editId="5DB352A9">
             <wp:simplePos x="0" y="0"/>
             <wp:positionH relativeFrom="column">
               <wp:posOffset>1920240</wp:posOffset>
@@ -2039,7 +2021,7 @@
           <w:lang w:val="pt-PT" w:eastAsia="pt-PT"/>
         </w:rPr>
         <w:drawing>
-          <wp:anchor distT="0" distB="0" distL="114300" distR="114300" simplePos="0" relativeHeight="251658752" behindDoc="1" locked="0" layoutInCell="1" allowOverlap="1">
+          <wp:anchor distT="0" distB="0" distL="114300" distR="114300" simplePos="0" relativeHeight="251651584" behindDoc="1" locked="0" layoutInCell="1" allowOverlap="1">
             <wp:simplePos x="0" y="0"/>
             <wp:positionH relativeFrom="column">
               <wp:posOffset>1920240</wp:posOffset>
@@ -2220,11 +2202,11 @@
             <v:path o:extrusionok="f" gradientshapeok="t" o:connecttype="rect"/>
             <o:lock v:ext="edit" aspectratio="t"/>
           </v:shapetype>
-          <v:shape id="_x0000_s1046" type="#_x0000_t75" style="position:absolute;left:0;text-align:left;margin-left:132.45pt;margin-top:26.85pt;width:149.25pt;height:87.75pt;z-index:251670016;mso-position-horizontal-relative:text;mso-position-vertical-relative:text" wrapcoords="-109 0 -109 21415 21600 21415 21600 0 -109 0">
+          <v:shape id="_x0000_s1046" type="#_x0000_t75" style="position:absolute;left:0;text-align:left;margin-left:132.45pt;margin-top:26.85pt;width:149.25pt;height:87.75pt;z-index:251678208;mso-position-horizontal-relative:text;mso-position-vertical-relative:text" wrapcoords="-109 0 -109 21415 21600 21415 21600 0 -109 0">
             <v:imagedata r:id="rId12" o:title=""/>
             <w10:wrap type="tight"/>
           </v:shape>
-          <o:OLEObject Type="Embed" ProgID="PBrush" ShapeID="_x0000_s1046" DrawAspect="Content" ObjectID="_1429949832" r:id="rId13"/>
+          <o:OLEObject Type="Embed" ProgID="PBrush" ShapeID="_x0000_s1046" DrawAspect="Content" ObjectID="_1430035267" r:id="rId13"/>
         </w:object>
       </w:r>
       <w:r>
@@ -2530,11 +2512,11 @@
           <w:szCs w:val="24"/>
         </w:rPr>
         <w:object w:dxaOrig="1440" w:dyaOrig="1440">
-          <v:shape id="_x0000_s1045" type="#_x0000_t75" style="position:absolute;margin-left:59.65pt;margin-top:-20.9pt;width:315.8pt;height:203.55pt;z-index:251668992;mso-position-horizontal-relative:text;mso-position-vertical-relative:text" wrapcoords="-46 0 -46 21528 21600 21528 21600 0 -46 0">
+          <v:shape id="_x0000_s1045" type="#_x0000_t75" style="position:absolute;margin-left:59.65pt;margin-top:-20.9pt;width:315.8pt;height:203.55pt;z-index:251677184;mso-position-horizontal-relative:text;mso-position-vertical-relative:text" wrapcoords="-46 0 -46 21528 21600 21528 21600 0 -46 0">
             <v:imagedata r:id="rId14" o:title=""/>
             <w10:wrap type="tight"/>
           </v:shape>
-          <o:OLEObject Type="Embed" ProgID="PBrush" ShapeID="_x0000_s1045" DrawAspect="Content" ObjectID="_1429949833" r:id="rId15"/>
+          <o:OLEObject Type="Embed" ProgID="PBrush" ShapeID="_x0000_s1045" DrawAspect="Content" ObjectID="_1430035268" r:id="rId15"/>
         </w:object>
       </w:r>
     </w:p>
@@ -2711,11 +2693,11 @@
           <w:szCs w:val="24"/>
         </w:rPr>
         <w:object w:dxaOrig="1440" w:dyaOrig="1440">
-          <v:shape id="_x0000_s1044" type="#_x0000_t75" style="position:absolute;left:0;text-align:left;margin-left:118.95pt;margin-top:26.85pt;width:187.5pt;height:185.25pt;z-index:251667968;mso-position-horizontal-relative:text;mso-position-vertical-relative:text" wrapcoords="-86 0 -86 21513 21600 21513 21600 0 -86 0">
+          <v:shape id="_x0000_s1044" type="#_x0000_t75" style="position:absolute;left:0;text-align:left;margin-left:118.95pt;margin-top:26.85pt;width:187.5pt;height:185.25pt;z-index:251676160;mso-position-horizontal-relative:text;mso-position-vertical-relative:text" wrapcoords="-86 0 -86 21513 21600 21513 21600 0 -86 0">
             <v:imagedata r:id="rId16" o:title=""/>
             <w10:wrap type="tight"/>
           </v:shape>
-          <o:OLEObject Type="Embed" ProgID="PBrush" ShapeID="_x0000_s1044" DrawAspect="Content" ObjectID="_1429949834" r:id="rId17"/>
+          <o:OLEObject Type="Embed" ProgID="PBrush" ShapeID="_x0000_s1044" DrawAspect="Content" ObjectID="_1430035269" r:id="rId17"/>
         </w:object>
       </w:r>
       <w:r>
@@ -3232,11 +3214,11 @@
           <w:szCs w:val="24"/>
         </w:rPr>
         <w:object w:dxaOrig="1440" w:dyaOrig="1440">
-          <v:shape id="_x0000_s1043" type="#_x0000_t75" style="position:absolute;margin-left:121.3pt;margin-top:.15pt;width:149.25pt;height:87.75pt;z-index:251666944;mso-position-horizontal-relative:text;mso-position-vertical-relative:text" wrapcoords="-109 0 -109 21415 21600 21415 21600 0 -109 0">
+          <v:shape id="_x0000_s1043" type="#_x0000_t75" style="position:absolute;margin-left:121.3pt;margin-top:.15pt;width:149.25pt;height:87.75pt;z-index:251675136;mso-position-horizontal-relative:text;mso-position-vertical-relative:text" wrapcoords="-109 0 -109 21415 21600 21415 21600 0 -109 0">
             <v:imagedata r:id="rId18" o:title=""/>
             <w10:wrap type="tight"/>
           </v:shape>
-          <o:OLEObject Type="Embed" ProgID="PBrush" ShapeID="_x0000_s1043" DrawAspect="Content" ObjectID="_1429949835" r:id="rId19"/>
+          <o:OLEObject Type="Embed" ProgID="PBrush" ShapeID="_x0000_s1043" DrawAspect="Content" ObjectID="_1430035270" r:id="rId19"/>
         </w:object>
       </w:r>
     </w:p>
@@ -3450,7 +3432,7 @@
           <w:lang w:val="pt-PT" w:eastAsia="pt-PT"/>
         </w:rPr>
         <w:drawing>
-          <wp:anchor distT="0" distB="0" distL="114300" distR="114300" simplePos="0" relativeHeight="251657728" behindDoc="1" locked="0" layoutInCell="1" allowOverlap="1" wp14:anchorId="7044F464" wp14:editId="20608B2E">
+          <wp:anchor distT="0" distB="0" distL="114300" distR="114300" simplePos="0" relativeHeight="251650560" behindDoc="1" locked="0" layoutInCell="1" allowOverlap="1" wp14:anchorId="7044F464" wp14:editId="20608B2E">
             <wp:simplePos x="0" y="0"/>
             <wp:positionH relativeFrom="column">
               <wp:posOffset>2101215</wp:posOffset>
@@ -3734,7 +3716,7 @@
         <mc:AlternateContent>
           <mc:Choice Requires="wpg">
             <w:drawing>
-              <wp:anchor distT="0" distB="0" distL="114300" distR="114300" simplePos="0" relativeHeight="251645440" behindDoc="0" locked="0" layoutInCell="1" allowOverlap="1" wp14:anchorId="066D44A2" wp14:editId="28EEC110">
+              <wp:anchor distT="0" distB="0" distL="114300" distR="114300" simplePos="0" relativeHeight="251637248" behindDoc="0" locked="0" layoutInCell="1" allowOverlap="1" wp14:anchorId="066D44A2" wp14:editId="28EEC110">
                 <wp:simplePos x="0" y="0"/>
                 <wp:positionH relativeFrom="column">
                   <wp:posOffset>2063116</wp:posOffset>
@@ -3848,7 +3830,7 @@
           </mc:Choice>
           <mc:Fallback>
             <w:pict>
-              <v:group w14:anchorId="6C922D2E" id="Grupo 15" o:spid="_x0000_s1026" style="position:absolute;margin-left:162.45pt;margin-top:6.4pt;width:82.5pt;height:103.5pt;z-index:251645440;mso-width-relative:margin;mso-height-relative:margin" coordsize="11906,14573" o:gfxdata="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">
+              <v:group w14:anchorId="7786D592" id="Grupo 15" o:spid="_x0000_s1026" style="position:absolute;margin-left:162.45pt;margin-top:6.4pt;width:82.5pt;height:103.5pt;z-index:251637248;mso-width-relative:margin;mso-height-relative:margin" coordsize="11906,14573" o:gfxdata="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">
                 <v:shapetype id="_x0000_t32" coordsize="21600,21600" o:spt="32" o:oned="t" path="m,l21600,21600e" filled="f">
                   <v:path arrowok="t" fillok="f" o:connecttype="none"/>
                   <o:lock v:ext="edit" shapetype="t"/>
@@ -4024,7 +4006,7 @@
         <mc:AlternateContent>
           <mc:Choice Requires="wpg">
             <w:drawing>
-              <wp:anchor distT="0" distB="0" distL="114300" distR="114300" simplePos="0" relativeHeight="251646464" behindDoc="0" locked="0" layoutInCell="1" allowOverlap="1">
+              <wp:anchor distT="0" distB="0" distL="114300" distR="114300" simplePos="0" relativeHeight="251638272" behindDoc="0" locked="0" layoutInCell="1" allowOverlap="1">
                 <wp:simplePos x="0" y="0"/>
                 <wp:positionH relativeFrom="column">
                   <wp:posOffset>1510665</wp:posOffset>
@@ -4146,7 +4128,7 @@
           </mc:Choice>
           <mc:Fallback>
             <w:pict>
-              <v:group id="Grupo 18" o:spid="_x0000_s1026" style="position:absolute;left:0;text-align:left;margin-left:118.95pt;margin-top:6.95pt;width:57.85pt;height:54.75pt;z-index:251646464" coordsize="7346,6953" o:gfxdata="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">
+              <v:group id="Grupo 18" o:spid="_x0000_s1026" style="position:absolute;left:0;text-align:left;margin-left:118.95pt;margin-top:6.95pt;width:57.85pt;height:54.75pt;z-index:251638272" coordsize="7346,6953" o:gfxdata="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">
                 <v:shapetype id="_x0000_t202" coordsize="21600,21600" o:spt="202" path="m,l,21600r21600,l21600,xe">
                   <v:stroke joinstyle="miter"/>
                   <v:path gradientshapeok="t" o:connecttype="rect"/>
@@ -4192,7 +4174,7 @@
         <mc:AlternateContent>
           <mc:Choice Requires="wpg">
             <w:drawing>
-              <wp:anchor distT="0" distB="0" distL="114300" distR="114300" simplePos="0" relativeHeight="251647488" behindDoc="0" locked="0" layoutInCell="1" allowOverlap="1" wp14:anchorId="676E4368" wp14:editId="0C1CD409">
+              <wp:anchor distT="0" distB="0" distL="114300" distR="114300" simplePos="0" relativeHeight="251639296" behindDoc="0" locked="0" layoutInCell="1" allowOverlap="1" wp14:anchorId="676E4368" wp14:editId="0C1CD409">
                 <wp:simplePos x="0" y="0"/>
                 <wp:positionH relativeFrom="column">
                   <wp:posOffset>3053715</wp:posOffset>
@@ -4312,7 +4294,7 @@
           </mc:Choice>
           <mc:Fallback>
             <w:pict>
-              <v:group w14:anchorId="676E4368" id="Grupo 16" o:spid="_x0000_s1029" style="position:absolute;left:0;text-align:left;margin-left:240.45pt;margin-top:6.95pt;width:59.25pt;height:58.5pt;z-index:251647488" coordsize="7524,7429" o:gfxdata="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">
+              <v:group w14:anchorId="676E4368" id="Grupo 16" o:spid="_x0000_s1029" style="position:absolute;left:0;text-align:left;margin-left:240.45pt;margin-top:6.95pt;width:59.25pt;height:58.5pt;z-index:251639296" coordsize="7524,7429" o:gfxdata="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">
                 <v:shape id="Caixa de texto 39" o:spid="_x0000_s1030" type="#_x0000_t202" style="position:absolute;width:4572;height:2381;visibility:visible;mso-wrap-style:square;v-text-anchor:top" o:gfxdata="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" fillcolor="white [3201]" strokeweight=".5pt">
                   <v:textbox>
                     <w:txbxContent>
@@ -5007,7 +4989,7 @@
         <mc:AlternateContent>
           <mc:Choice Requires="wpg">
             <w:drawing>
-              <wp:anchor distT="0" distB="0" distL="114300" distR="114300" simplePos="0" relativeHeight="251648512" behindDoc="0" locked="0" layoutInCell="1" allowOverlap="1">
+              <wp:anchor distT="0" distB="0" distL="114300" distR="114300" simplePos="0" relativeHeight="251640320" behindDoc="0" locked="0" layoutInCell="1" allowOverlap="1">
                 <wp:simplePos x="0" y="0"/>
                 <wp:positionH relativeFrom="column">
                   <wp:posOffset>1872615</wp:posOffset>
@@ -5188,7 +5170,7 @@
           </mc:Choice>
           <mc:Fallback>
             <w:pict>
-              <v:group w14:anchorId="5A906C9F" id="Grupo 14" o:spid="_x0000_s1026" style="position:absolute;margin-left:147.45pt;margin-top:5.15pt;width:117pt;height:79.5pt;z-index:251648512" coordsize="14859,10096" o:gfxdata="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">
+              <v:group w14:anchorId="2F2131FB" id="Grupo 14" o:spid="_x0000_s1026" style="position:absolute;margin-left:147.45pt;margin-top:5.15pt;width:117pt;height:79.5pt;z-index:251640320" coordsize="14859,10096" o:gfxdata="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">
                 <v:shape id="Losango 36" o:spid="_x0000_s1027" type="#_x0000_t4" style="position:absolute;width:6858;height:6762;visibility:visible;mso-wrap-style:square;v-text-anchor:middle" o:gfxdata="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" fillcolor="white [3201]" strokecolor="black [3200]" strokeweight="2pt"/>
                 <v:line id="Conexão recta 35" o:spid="_x0000_s1028" style="position:absolute;visibility:visible;mso-wrap-style:square" from="6858,3238" to="14859,3238" o:connectortype="straight" o:gfxdata="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" strokecolor="black [3040]"/>
                 <v:line id="Conexão recta 34" o:spid="_x0000_s1029" style="position:absolute;visibility:visible;mso-wrap-style:square" from="14859,3238" to="14859,10001" o:connectortype="straight" o:gfxdata="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" strokecolor="black [3040]"/>
@@ -5369,7 +5351,7 @@
           <w:lang w:val="pt-PT" w:eastAsia="pt-PT"/>
         </w:rPr>
         <w:drawing>
-          <wp:anchor distT="0" distB="0" distL="114300" distR="114300" simplePos="0" relativeHeight="251656704" behindDoc="1" locked="0" layoutInCell="1" allowOverlap="1">
+          <wp:anchor distT="0" distB="0" distL="114300" distR="114300" simplePos="0" relativeHeight="251649536" behindDoc="1" locked="0" layoutInCell="1" allowOverlap="1">
             <wp:simplePos x="0" y="0"/>
             <wp:positionH relativeFrom="column">
               <wp:posOffset>2025015</wp:posOffset>
@@ -5855,7 +5837,7 @@
           <w:lang w:val="pt-PT" w:eastAsia="pt-PT"/>
         </w:rPr>
         <w:drawing>
-          <wp:anchor distT="0" distB="0" distL="114300" distR="114300" simplePos="0" relativeHeight="251655680" behindDoc="1" locked="0" layoutInCell="1" allowOverlap="1">
+          <wp:anchor distT="0" distB="0" distL="114300" distR="114300" simplePos="0" relativeHeight="251647488" behindDoc="1" locked="0" layoutInCell="1" allowOverlap="1">
             <wp:simplePos x="0" y="0"/>
             <wp:positionH relativeFrom="column">
               <wp:posOffset>2148840</wp:posOffset>
@@ -6218,7 +6200,7 @@
         <mc:AlternateContent>
           <mc:Choice Requires="wps">
             <w:drawing>
-              <wp:anchor distT="0" distB="0" distL="114300" distR="114300" simplePos="0" relativeHeight="251649536" behindDoc="0" locked="0" layoutInCell="1" allowOverlap="1" wp14:anchorId="316C7B05" wp14:editId="29B839D2">
+              <wp:anchor distT="0" distB="0" distL="114300" distR="114300" simplePos="0" relativeHeight="251641344" behindDoc="0" locked="0" layoutInCell="1" allowOverlap="1" wp14:anchorId="316C7B05" wp14:editId="29B839D2">
                 <wp:simplePos x="0" y="0"/>
                 <wp:positionH relativeFrom="column">
                   <wp:posOffset>2253615</wp:posOffset>
@@ -6304,7 +6286,7 @@
           </mc:Choice>
           <mc:Fallback>
             <w:pict>
-              <v:shape w14:anchorId="316C7B05" id="Caixa de texto 62" o:spid="_x0000_s1032" type="#_x0000_t202" style="position:absolute;margin-left:177.45pt;margin-top:13.15pt;width:112.5pt;height:33pt;z-index:251649536;visibility:visible;mso-wrap-style:square;mso-width-percent:0;mso-height-percent:0;mso-wrap-distance-left:9pt;mso-wrap-distance-top:0;mso-wrap-distance-right:9pt;mso-wrap-distance-bottom:0;mso-position-horizontal:absolute;mso-position-horizontal-relative:text;mso-position-vertical:absolute;mso-position-vertical-relative:text;mso-width-percent:0;mso-height-percent:0;mso-width-relative:page;mso-height-relative:page;v-text-anchor:top" o:gfxdata="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" fillcolor="white [3201]" strokecolor="white [3212]" strokeweight=".5pt">
+              <v:shape w14:anchorId="316C7B05" id="Caixa de texto 62" o:spid="_x0000_s1032" type="#_x0000_t202" style="position:absolute;margin-left:177.45pt;margin-top:13.15pt;width:112.5pt;height:33pt;z-index:251641344;visibility:visible;mso-wrap-style:square;mso-width-percent:0;mso-height-percent:0;mso-wrap-distance-left:9pt;mso-wrap-distance-top:0;mso-wrap-distance-right:9pt;mso-wrap-distance-bottom:0;mso-position-horizontal:absolute;mso-position-horizontal-relative:text;mso-position-vertical:absolute;mso-position-vertical-relative:text;mso-width-percent:0;mso-height-percent:0;mso-width-relative:page;mso-height-relative:page;v-text-anchor:top" o:gfxdata="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" fillcolor="white [3201]" strokecolor="white [3212]" strokeweight=".5pt">
                 <v:textbox>
                   <w:txbxContent>
                     <w:p>
@@ -6335,7 +6317,7 @@
         <mc:AlternateContent>
           <mc:Choice Requires="wps">
             <w:drawing>
-              <wp:anchor distT="0" distB="0" distL="114300" distR="114300" simplePos="0" relativeHeight="251650560" behindDoc="1" locked="0" layoutInCell="1" allowOverlap="1" wp14:anchorId="17BD4493" wp14:editId="52FC72A0">
+              <wp:anchor distT="0" distB="0" distL="114300" distR="114300" simplePos="0" relativeHeight="251642368" behindDoc="1" locked="0" layoutInCell="1" allowOverlap="1" wp14:anchorId="17BD4493" wp14:editId="52FC72A0">
                 <wp:simplePos x="0" y="0"/>
                 <wp:positionH relativeFrom="column">
                   <wp:posOffset>1834515</wp:posOffset>
@@ -6400,7 +6382,7 @@
           </mc:Choice>
           <mc:Fallback>
             <w:pict>
-              <v:rect w14:anchorId="112EB0E7" id="Rectângulo 61" o:spid="_x0000_s1026" style="position:absolute;margin-left:144.45pt;margin-top:3.4pt;width:168pt;height:57pt;z-index:-251665920;visibility:visible;mso-wrap-style:square;mso-width-percent:0;mso-height-percent:0;mso-wrap-distance-left:9pt;mso-wrap-distance-top:0;mso-wrap-distance-right:9pt;mso-wrap-distance-bottom:0;mso-position-horizontal:absolute;mso-position-horizontal-relative:text;mso-position-vertical:absolute;mso-position-vertical-relative:text;mso-width-percent:0;mso-height-percent:0;mso-width-relative:page;mso-height-relative:margin;v-text-anchor:middle" o:gfxdata="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" fillcolor="white [3201]" strokecolor="black [3213]" strokeweight="2pt"/>
+              <v:rect w14:anchorId="2D5ADDC3" id="Rectângulo 61" o:spid="_x0000_s1026" style="position:absolute;margin-left:144.45pt;margin-top:3.4pt;width:168pt;height:57pt;z-index:-251674112;visibility:visible;mso-wrap-style:square;mso-width-percent:0;mso-height-percent:0;mso-wrap-distance-left:9pt;mso-wrap-distance-top:0;mso-wrap-distance-right:9pt;mso-wrap-distance-bottom:0;mso-position-horizontal:absolute;mso-position-horizontal-relative:text;mso-position-vertical:absolute;mso-position-vertical-relative:text;mso-width-percent:0;mso-height-percent:0;mso-width-relative:page;mso-height-relative:margin;v-text-anchor:middle" o:gfxdata="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" fillcolor="white [3201]" strokecolor="black [3213]" strokeweight="2pt"/>
             </w:pict>
           </mc:Fallback>
         </mc:AlternateContent>
@@ -6431,7 +6413,7 @@
         <mc:AlternateContent>
           <mc:Choice Requires="wps">
             <w:drawing>
-              <wp:anchor distT="0" distB="0" distL="114300" distR="114300" simplePos="0" relativeHeight="251651584" behindDoc="0" locked="0" layoutInCell="1" allowOverlap="1" wp14:anchorId="70C94E66" wp14:editId="75D18B8C">
+              <wp:anchor distT="0" distB="0" distL="114300" distR="114300" simplePos="0" relativeHeight="251643392" behindDoc="0" locked="0" layoutInCell="1" allowOverlap="1" wp14:anchorId="70C94E66" wp14:editId="75D18B8C">
                 <wp:simplePos x="0" y="0"/>
                 <wp:positionH relativeFrom="column">
                   <wp:posOffset>2889885</wp:posOffset>
@@ -6493,7 +6475,7 @@
           </mc:Choice>
           <mc:Fallback>
             <w:pict>
-              <v:shape w14:anchorId="3D16AD9F" id="Conexão recta unidireccional 52" o:spid="_x0000_s1026" type="#_x0000_t32" style="position:absolute;margin-left:227.55pt;margin-top:5.95pt;width:0;height:63pt;z-index:251651584;visibility:visible;mso-wrap-style:square;mso-width-percent:0;mso-height-percent:0;mso-wrap-distance-left:9pt;mso-wrap-distance-top:0;mso-wrap-distance-right:9pt;mso-wrap-distance-bottom:0;mso-position-horizontal:absolute;mso-position-horizontal-relative:text;mso-position-vertical:absolute;mso-position-vertical-relative:text;mso-width-percent:0;mso-height-percent:0;mso-width-relative:margin;mso-height-relative:margin" o:gfxdata="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" strokecolor="black [3040]">
+              <v:shape w14:anchorId="5CA3A66E" id="Conexão recta unidireccional 52" o:spid="_x0000_s1026" type="#_x0000_t32" style="position:absolute;margin-left:227.55pt;margin-top:5.95pt;width:0;height:63pt;z-index:251643392;visibility:visible;mso-wrap-style:square;mso-width-percent:0;mso-height-percent:0;mso-wrap-distance-left:9pt;mso-wrap-distance-top:0;mso-wrap-distance-right:9pt;mso-wrap-distance-bottom:0;mso-position-horizontal:absolute;mso-position-horizontal-relative:text;mso-position-vertical:absolute;mso-position-vertical-relative:text;mso-width-percent:0;mso-height-percent:0;mso-width-relative:margin;mso-height-relative:margin" o:gfxdata="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" strokecolor="black [3040]">
                 <v:stroke endarrow="block"/>
                 <o:lock v:ext="edit" shapetype="f"/>
               </v:shape>
@@ -6525,7 +6507,7 @@
           <w:lang w:val="pt-PT" w:eastAsia="pt-PT"/>
         </w:rPr>
         <w:drawing>
-          <wp:anchor distT="0" distB="0" distL="114300" distR="114300" simplePos="0" relativeHeight="251652608" behindDoc="1" locked="0" layoutInCell="1" allowOverlap="1" wp14:anchorId="02E37AAA" wp14:editId="6BE58886">
+          <wp:anchor distT="0" distB="0" distL="114300" distR="114300" simplePos="0" relativeHeight="251644416" behindDoc="1" locked="0" layoutInCell="1" allowOverlap="1" wp14:anchorId="02E37AAA" wp14:editId="6BE58886">
             <wp:simplePos x="0" y="0"/>
             <wp:positionH relativeFrom="column">
               <wp:posOffset>1990725</wp:posOffset>
@@ -6609,7 +6591,7 @@
         <mc:AlternateContent>
           <mc:Choice Requires="wps">
             <w:drawing>
-              <wp:anchor distT="0" distB="0" distL="114300" distR="114300" simplePos="0" relativeHeight="251653632" behindDoc="0" locked="0" layoutInCell="1" allowOverlap="1" wp14:anchorId="44B8EEAE" wp14:editId="05A967D9">
+              <wp:anchor distT="0" distB="0" distL="114300" distR="114300" simplePos="0" relativeHeight="251645440" behindDoc="0" locked="0" layoutInCell="1" allowOverlap="1" wp14:anchorId="44B8EEAE" wp14:editId="05A967D9">
                 <wp:simplePos x="0" y="0"/>
                 <wp:positionH relativeFrom="column">
                   <wp:posOffset>2686050</wp:posOffset>
@@ -6687,7 +6669,7 @@
           </mc:Choice>
           <mc:Fallback>
             <w:pict>
-              <v:shape w14:anchorId="44B8EEAE" id="Caixa de texto 55" o:spid="_x0000_s1033" type="#_x0000_t202" style="position:absolute;margin-left:211.5pt;margin-top:.55pt;width:40.25pt;height:19.45pt;z-index:251653632;visibility:visible;mso-wrap-style:square;mso-width-percent:0;mso-height-percent:0;mso-wrap-distance-left:9pt;mso-wrap-distance-top:0;mso-wrap-distance-right:9pt;mso-wrap-distance-bottom:0;mso-position-horizontal:absolute;mso-position-horizontal-relative:text;mso-position-vertical:absolute;mso-position-vertical-relative:text;mso-width-percent:0;mso-height-percent:0;mso-width-relative:margin;mso-height-relative:margin;v-text-anchor:top" o:gfxdata="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" strokecolor="white [3212]">
+              <v:shape w14:anchorId="44B8EEAE" id="Caixa de texto 55" o:spid="_x0000_s1033" type="#_x0000_t202" style="position:absolute;margin-left:211.5pt;margin-top:.55pt;width:40.25pt;height:19.45pt;z-index:251645440;visibility:visible;mso-wrap-style:square;mso-width-percent:0;mso-height-percent:0;mso-wrap-distance-left:9pt;mso-wrap-distance-top:0;mso-wrap-distance-right:9pt;mso-wrap-distance-bottom:0;mso-position-horizontal:absolute;mso-position-horizontal-relative:text;mso-position-vertical:absolute;mso-position-vertical-relative:text;mso-width-percent:0;mso-height-percent:0;mso-width-relative:margin;mso-height-relative:margin;v-text-anchor:top" o:gfxdata="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" strokecolor="white [3212]">
                 <v:textbox>
                   <w:txbxContent>
                     <w:p>
@@ -6802,7 +6784,7 @@
         <mc:AlternateContent>
           <mc:Choice Requires="wps">
             <w:drawing>
-              <wp:anchor distT="0" distB="0" distL="114300" distR="114300" simplePos="0" relativeHeight="251654656" behindDoc="0" locked="0" layoutInCell="1" allowOverlap="1">
+              <wp:anchor distT="0" distB="0" distL="114300" distR="114300" simplePos="0" relativeHeight="251646464" behindDoc="0" locked="0" layoutInCell="1" allowOverlap="1">
                 <wp:simplePos x="0" y="0"/>
                 <wp:positionH relativeFrom="column">
                   <wp:posOffset>2257425</wp:posOffset>
@@ -6860,7 +6842,7 @@
           </mc:Choice>
           <mc:Fallback>
             <w:pict>
-              <v:shape w14:anchorId="1CF3AF61" id="Conexão recta unidireccional 67" o:spid="_x0000_s1026" type="#_x0000_t32" style="position:absolute;margin-left:177.75pt;margin-top:12.35pt;width:78.75pt;height:0;flip:x;z-index:251654656;visibility:visible;mso-wrap-style:square;mso-width-percent:0;mso-height-percent:0;mso-wrap-distance-left:9pt;mso-wrap-distance-top:0;mso-wrap-distance-right:9pt;mso-wrap-distance-bottom:0;mso-position-horizontal:absolute;mso-position-horizontal-relative:text;mso-position-vertical:absolute;mso-position-vertical-relative:text;mso-width-percent:0;mso-height-percent:0;mso-width-relative:page;mso-height-relative:page" o:gfxdata="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" strokecolor="black [3040]">
+              <v:shape w14:anchorId="5817C051" id="Conexão recta unidireccional 67" o:spid="_x0000_s1026" type="#_x0000_t32" style="position:absolute;margin-left:177.75pt;margin-top:12.35pt;width:78.75pt;height:0;flip:x;z-index:251646464;visibility:visible;mso-wrap-style:square;mso-width-percent:0;mso-height-percent:0;mso-wrap-distance-left:9pt;mso-wrap-distance-top:0;mso-wrap-distance-right:9pt;mso-wrap-distance-bottom:0;mso-position-horizontal:absolute;mso-position-horizontal-relative:text;mso-position-vertical:absolute;mso-position-vertical-relative:text;mso-width-percent:0;mso-height-percent:0;mso-width-relative:page;mso-height-relative:page" o:gfxdata="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" strokecolor="black [3040]">
                 <v:stroke endarrow="block"/>
               </v:shape>
             </w:pict>
@@ -6947,7 +6929,7 @@
         <mc:AlternateContent>
           <mc:Choice Requires="wps">
             <w:drawing>
-              <wp:anchor distT="0" distB="0" distL="114300" distR="114300" simplePos="0" relativeHeight="251672064" behindDoc="0" locked="0" layoutInCell="1" allowOverlap="1" wp14:anchorId="6D8CD184" wp14:editId="4E4E9F93">
+              <wp:anchor distT="0" distB="0" distL="114300" distR="114300" simplePos="0" relativeHeight="251665920" behindDoc="0" locked="0" layoutInCell="1" allowOverlap="1" wp14:anchorId="6D8CD184" wp14:editId="4E4E9F93">
                 <wp:simplePos x="0" y="0"/>
                 <wp:positionH relativeFrom="column">
                   <wp:posOffset>1939290</wp:posOffset>
@@ -7001,7 +6983,7 @@
           </mc:Choice>
           <mc:Fallback>
             <w:pict>
-              <v:shape w14:anchorId="60D0BBF3" id="Heptagon 1" o:spid="_x0000_s1026" style="position:absolute;margin-left:152.7pt;margin-top:22.75pt;width:115.5pt;height:105.75pt;z-index:251672064;visibility:visible;mso-wrap-style:square;mso-wrap-distance-left:9pt;mso-wrap-distance-top:0;mso-wrap-distance-right:9pt;mso-wrap-distance-bottom:0;mso-position-horizontal:absolute;mso-position-horizontal-relative:text;mso-position-vertical:absolute;mso-position-vertical-relative:text;v-text-anchor:middle" coordsize="1466850,1343025" o:gfxdata="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" path="m-4,863708l145263,266004,733425,r588162,266004l1466854,863708r-407026,479324l407022,1343032,-4,863708xe" fillcolor="white [3201]" strokecolor="black [3200]" strokeweight="2pt">
+              <v:shape w14:anchorId="2E028288" id="Heptagon 1" o:spid="_x0000_s1026" style="position:absolute;margin-left:152.7pt;margin-top:22.75pt;width:115.5pt;height:105.75pt;z-index:251665920;visibility:visible;mso-wrap-style:square;mso-wrap-distance-left:9pt;mso-wrap-distance-top:0;mso-wrap-distance-right:9pt;mso-wrap-distance-bottom:0;mso-position-horizontal:absolute;mso-position-horizontal-relative:text;mso-position-vertical:absolute;mso-position-vertical-relative:text;v-text-anchor:middle" coordsize="1466850,1343025" o:gfxdata="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" path="m-4,863708l145263,266004,733425,r588162,266004l1466854,863708r-407026,479324l407022,1343032,-4,863708xe" fillcolor="white [3201]" strokecolor="black [3200]" strokeweight="2pt">
                 <v:path arrowok="t" o:connecttype="custom" o:connectlocs="-4,863708;145263,266004;733425,0;1321587,266004;1466854,863708;1059828,1343032;407022,1343032;-4,863708" o:connectangles="0,0,0,0,0,0,0,0"/>
                 <w10:wrap type="topAndBottom"/>
               </v:shape>
@@ -7144,7 +7126,7 @@
         <mc:AlternateContent>
           <mc:Choice Requires="wps">
             <w:drawing>
-              <wp:anchor distT="0" distB="0" distL="114300" distR="114300" simplePos="0" relativeHeight="251674112" behindDoc="0" locked="0" layoutInCell="1" allowOverlap="1" wp14:anchorId="66224B0B" wp14:editId="4CA5C7C0">
+              <wp:anchor distT="0" distB="0" distL="114300" distR="114300" simplePos="0" relativeHeight="251668992" behindDoc="0" locked="0" layoutInCell="1" allowOverlap="1" wp14:anchorId="66224B0B" wp14:editId="4CA5C7C0">
                 <wp:simplePos x="0" y="0"/>
                 <wp:positionH relativeFrom="column">
                   <wp:posOffset>2225040</wp:posOffset>
@@ -7216,7 +7198,7 @@
           </mc:Choice>
           <mc:Fallback>
             <w:pict>
-              <v:shape w14:anchorId="66224B0B" id="Text Box 2" o:spid="_x0000_s1034" type="#_x0000_t202" style="position:absolute;left:0;text-align:left;margin-left:175.2pt;margin-top:118.9pt;width:69pt;height:29.25pt;z-index:251674112;visibility:visible;mso-wrap-style:square;mso-wrap-distance-left:9pt;mso-wrap-distance-top:0;mso-wrap-distance-right:9pt;mso-wrap-distance-bottom:0;mso-position-horizontal:absolute;mso-position-horizontal-relative:text;mso-position-vertical:absolute;mso-position-vertical-relative:text;v-text-anchor:top" o:gfxdata="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" fillcolor="white [3201]" stroked="f" strokeweight=".5pt">
+              <v:shape w14:anchorId="66224B0B" id="Text Box 2" o:spid="_x0000_s1034" type="#_x0000_t202" style="position:absolute;left:0;text-align:left;margin-left:175.2pt;margin-top:118.9pt;width:69pt;height:29.25pt;z-index:251668992;visibility:visible;mso-wrap-style:square;mso-wrap-distance-left:9pt;mso-wrap-distance-top:0;mso-wrap-distance-right:9pt;mso-wrap-distance-bottom:0;mso-position-horizontal:absolute;mso-position-horizontal-relative:text;mso-position-vertical:absolute;mso-position-vertical-relative:text;v-text-anchor:top" o:gfxdata="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" fillcolor="white [3201]" stroked="f" strokeweight=".5pt">
                 <v:textbox>
                   <w:txbxContent>
                     <w:p>
@@ -7241,7 +7223,7 @@
           <w:lang w:val="pt-PT" w:eastAsia="pt-PT"/>
         </w:rPr>
         <w:drawing>
-          <wp:anchor distT="0" distB="0" distL="114300" distR="114300" simplePos="0" relativeHeight="251673088" behindDoc="0" locked="0" layoutInCell="1" allowOverlap="1" wp14:anchorId="71A60D01" wp14:editId="0A4DCF9C">
+          <wp:anchor distT="0" distB="0" distL="114300" distR="114300" simplePos="0" relativeHeight="251667968" behindDoc="0" locked="0" layoutInCell="1" allowOverlap="1" wp14:anchorId="71A60D01" wp14:editId="0A4DCF9C">
             <wp:simplePos x="0" y="0"/>
             <wp:positionH relativeFrom="column">
               <wp:posOffset>882015</wp:posOffset>
@@ -7329,7 +7311,7 @@
         <mc:AlternateContent>
           <mc:Choice Requires="wps">
             <w:drawing>
-              <wp:anchor distT="0" distB="0" distL="114300" distR="114300" simplePos="0" relativeHeight="251677184" behindDoc="0" locked="0" layoutInCell="1" allowOverlap="1" wp14:anchorId="519E5A74" wp14:editId="4301050F">
+              <wp:anchor distT="0" distB="0" distL="114300" distR="114300" simplePos="0" relativeHeight="251672064" behindDoc="0" locked="0" layoutInCell="1" allowOverlap="1" wp14:anchorId="519E5A74" wp14:editId="4301050F">
                 <wp:simplePos x="0" y="0"/>
                 <wp:positionH relativeFrom="column">
                   <wp:posOffset>1434465</wp:posOffset>
@@ -7421,7 +7403,7 @@
           </mc:Choice>
           <mc:Fallback>
             <w:pict>
-              <v:shape w14:anchorId="519E5A74" id="Text Box 5" o:spid="_x0000_s1035" type="#_x0000_t202" style="position:absolute;margin-left:112.95pt;margin-top:162.9pt;width:39.75pt;height:19.5pt;z-index:251677184;visibility:visible;mso-wrap-style:square;mso-width-percent:0;mso-height-percent:0;mso-wrap-distance-left:9pt;mso-wrap-distance-top:0;mso-wrap-distance-right:9pt;mso-wrap-distance-bottom:0;mso-position-horizontal:absolute;mso-position-horizontal-relative:text;mso-position-vertical:absolute;mso-position-vertical-relative:text;mso-width-percent:0;mso-height-percent:0;mso-width-relative:margin;mso-height-relative:margin;v-text-anchor:top" o:gfxdata="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" fillcolor="white [3201]" stroked="f" strokeweight=".5pt">
+              <v:shape w14:anchorId="519E5A74" id="Text Box 5" o:spid="_x0000_s1035" type="#_x0000_t202" style="position:absolute;margin-left:112.95pt;margin-top:162.9pt;width:39.75pt;height:19.5pt;z-index:251672064;visibility:visible;mso-wrap-style:square;mso-width-percent:0;mso-height-percent:0;mso-wrap-distance-left:9pt;mso-wrap-distance-top:0;mso-wrap-distance-right:9pt;mso-wrap-distance-bottom:0;mso-position-horizontal:absolute;mso-position-horizontal-relative:text;mso-position-vertical:absolute;mso-position-vertical-relative:text;mso-width-percent:0;mso-height-percent:0;mso-width-relative:margin;mso-height-relative:margin;v-text-anchor:top" o:gfxdata="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" fillcolor="white [3201]" stroked="f" strokeweight=".5pt">
                 <v:textbox>
                   <w:txbxContent>
                     <w:p>
@@ -7462,7 +7444,7 @@
         <mc:AlternateContent>
           <mc:Choice Requires="wps">
             <w:drawing>
-              <wp:anchor distT="0" distB="0" distL="114300" distR="114300" simplePos="0" relativeHeight="251676160" behindDoc="0" locked="0" layoutInCell="1" allowOverlap="1" wp14:anchorId="1C3D7529" wp14:editId="7CC46249">
+              <wp:anchor distT="0" distB="0" distL="114300" distR="114300" simplePos="0" relativeHeight="251671040" behindDoc="0" locked="0" layoutInCell="1" allowOverlap="1" wp14:anchorId="1C3D7529" wp14:editId="7CC46249">
                 <wp:simplePos x="0" y="0"/>
                 <wp:positionH relativeFrom="column">
                   <wp:posOffset>2386965</wp:posOffset>
@@ -7554,7 +7536,7 @@
           </mc:Choice>
           <mc:Fallback>
             <w:pict>
-              <v:shape w14:anchorId="1C3D7529" id="Text Box 4" o:spid="_x0000_s1036" type="#_x0000_t202" style="position:absolute;margin-left:187.95pt;margin-top:159.9pt;width:43.5pt;height:22.5pt;z-index:251676160;visibility:visible;mso-wrap-style:square;mso-width-percent:0;mso-height-percent:0;mso-wrap-distance-left:9pt;mso-wrap-distance-top:0;mso-wrap-distance-right:9pt;mso-wrap-distance-bottom:0;mso-position-horizontal:absolute;mso-position-horizontal-relative:text;mso-position-vertical:absolute;mso-position-vertical-relative:text;mso-width-percent:0;mso-height-percent:0;mso-width-relative:margin;mso-height-relative:margin;v-text-anchor:top" o:gfxdata="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" fillcolor="white [3201]" stroked="f" strokeweight=".5pt">
+              <v:shape w14:anchorId="1C3D7529" id="Text Box 4" o:spid="_x0000_s1036" type="#_x0000_t202" style="position:absolute;margin-left:187.95pt;margin-top:159.9pt;width:43.5pt;height:22.5pt;z-index:251671040;visibility:visible;mso-wrap-style:square;mso-width-percent:0;mso-height-percent:0;mso-wrap-distance-left:9pt;mso-wrap-distance-top:0;mso-wrap-distance-right:9pt;mso-wrap-distance-bottom:0;mso-position-horizontal:absolute;mso-position-horizontal-relative:text;mso-position-vertical:absolute;mso-position-vertical-relative:text;mso-width-percent:0;mso-height-percent:0;mso-width-relative:margin;mso-height-relative:margin;v-text-anchor:top" o:gfxdata="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" fillcolor="white [3201]" stroked="f" strokeweight=".5pt">
                 <v:textbox>
                   <w:txbxContent>
                     <w:p>
@@ -7595,7 +7577,7 @@
         <mc:AlternateContent>
           <mc:Choice Requires="wps">
             <w:drawing>
-              <wp:anchor distT="0" distB="0" distL="114300" distR="114300" simplePos="0" relativeHeight="251675136" behindDoc="0" locked="0" layoutInCell="1" allowOverlap="1" wp14:anchorId="14FB73CC" wp14:editId="0D961488">
+              <wp:anchor distT="0" distB="0" distL="114300" distR="114300" simplePos="0" relativeHeight="251670016" behindDoc="0" locked="0" layoutInCell="1" allowOverlap="1" wp14:anchorId="14FB73CC" wp14:editId="0D961488">
                 <wp:simplePos x="0" y="0"/>
                 <wp:positionH relativeFrom="column">
                   <wp:posOffset>3406140</wp:posOffset>
@@ -7687,7 +7669,7 @@
           </mc:Choice>
           <mc:Fallback>
             <w:pict>
-              <v:shape w14:anchorId="14FB73CC" id="Text Box 3" o:spid="_x0000_s1037" type="#_x0000_t202" style="position:absolute;margin-left:268.2pt;margin-top:162.9pt;width:40.5pt;height:19.5pt;z-index:251675136;visibility:visible;mso-wrap-style:square;mso-width-percent:0;mso-height-percent:0;mso-wrap-distance-left:9pt;mso-wrap-distance-top:0;mso-wrap-distance-right:9pt;mso-wrap-distance-bottom:0;mso-position-horizontal:absolute;mso-position-horizontal-relative:text;mso-position-vertical:absolute;mso-position-vertical-relative:text;mso-width-percent:0;mso-height-percent:0;mso-width-relative:margin;mso-height-relative:margin;v-text-anchor:top" o:gfxdata="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" fillcolor="white [3201]" stroked="f" strokeweight=".5pt">
+              <v:shape w14:anchorId="14FB73CC" id="Text Box 3" o:spid="_x0000_s1037" type="#_x0000_t202" style="position:absolute;margin-left:268.2pt;margin-top:162.9pt;width:40.5pt;height:19.5pt;z-index:251670016;visibility:visible;mso-wrap-style:square;mso-width-percent:0;mso-height-percent:0;mso-wrap-distance-left:9pt;mso-wrap-distance-top:0;mso-wrap-distance-right:9pt;mso-wrap-distance-bottom:0;mso-position-horizontal:absolute;mso-position-horizontal-relative:text;mso-position-vertical:absolute;mso-position-vertical-relative:text;mso-width-percent:0;mso-height-percent:0;mso-width-relative:margin;mso-height-relative:margin;v-text-anchor:top" o:gfxdata="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" fillcolor="white [3201]" stroked="f" strokeweight=".5pt">
                 <v:textbox>
                   <w:txbxContent>
                     <w:p>
@@ -7866,7 +7848,7 @@
         <mc:AlternateContent>
           <mc:Choice Requires="wpg">
             <w:drawing>
-              <wp:anchor distT="0" distB="0" distL="114300" distR="114300" simplePos="0" relativeHeight="251684352" behindDoc="0" locked="0" layoutInCell="1" allowOverlap="1">
+              <wp:anchor distT="0" distB="0" distL="114300" distR="114300" simplePos="0" relativeHeight="251674112" behindDoc="0" locked="0" layoutInCell="1" allowOverlap="1">
                 <wp:simplePos x="0" y="0"/>
                 <wp:positionH relativeFrom="column">
                   <wp:posOffset>1062990</wp:posOffset>
@@ -8043,7 +8025,7 @@
           </mc:Choice>
           <mc:Fallback>
             <w:pict>
-              <v:group id="Grupo 28" o:spid="_x0000_s1038" style="position:absolute;left:0;text-align:left;margin-left:83.7pt;margin-top:85.9pt;width:240.75pt;height:48.75pt;z-index:251684352" coordsize="30575,6191" o:gfxdata="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">
+              <v:group id="Grupo 28" o:spid="_x0000_s1038" style="position:absolute;left:0;text-align:left;margin-left:83.7pt;margin-top:85.9pt;width:240.75pt;height:48.75pt;z-index:251674112" coordsize="30575,6191" o:gfxdata="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">
                 <v:shape id="Caixa de Texto 2" o:spid="_x0000_s1039" type="#_x0000_t202" style="position:absolute;top:762;width:6191;height:2286;visibility:visible;mso-wrap-style:square;v-text-anchor:top" o:gfxdata="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">
                   <v:textbox>
                     <w:txbxContent>
@@ -8959,7 +8941,7 @@
           <w:lang w:val="pt-PT" w:eastAsia="pt-PT"/>
         </w:rPr>
         <w:drawing>
-          <wp:anchor distT="0" distB="0" distL="114300" distR="114300" simplePos="0" relativeHeight="251678208" behindDoc="0" locked="0" layoutInCell="1" allowOverlap="1" wp14:anchorId="32F48BC2" wp14:editId="6AA253F0">
+          <wp:anchor distT="0" distB="0" distL="114300" distR="114300" simplePos="0" relativeHeight="251673088" behindDoc="0" locked="0" layoutInCell="1" allowOverlap="1" wp14:anchorId="32F48BC2" wp14:editId="6AA253F0">
             <wp:simplePos x="0" y="0"/>
             <wp:positionH relativeFrom="column">
               <wp:posOffset>1463040</wp:posOffset>
@@ -9108,7 +9090,7 @@
           <w:lang w:val="pt-PT" w:eastAsia="pt-PT"/>
         </w:rPr>
         <w:drawing>
-          <wp:anchor distT="0" distB="0" distL="114300" distR="114300" simplePos="0" relativeHeight="251663872" behindDoc="0" locked="0" layoutInCell="1" allowOverlap="1" wp14:anchorId="7805E823" wp14:editId="15A791C9">
+          <wp:anchor distT="0" distB="0" distL="114300" distR="114300" simplePos="0" relativeHeight="251657728" behindDoc="0" locked="0" layoutInCell="1" allowOverlap="1" wp14:anchorId="7805E823" wp14:editId="15A791C9">
             <wp:simplePos x="0" y="0"/>
             <wp:positionH relativeFrom="column">
               <wp:posOffset>1167765</wp:posOffset>
@@ -9261,7 +9243,7 @@
           <w:lang w:val="pt-PT" w:eastAsia="pt-PT"/>
         </w:rPr>
         <w:drawing>
-          <wp:anchor distT="0" distB="0" distL="114300" distR="114300" simplePos="0" relativeHeight="251664896" behindDoc="0" locked="0" layoutInCell="1" allowOverlap="1" wp14:anchorId="5890844A" wp14:editId="3B2FF488">
+          <wp:anchor distT="0" distB="0" distL="114300" distR="114300" simplePos="0" relativeHeight="251659776" behindDoc="0" locked="0" layoutInCell="1" allowOverlap="1" wp14:anchorId="5890844A" wp14:editId="3B2FF488">
             <wp:simplePos x="0" y="0"/>
             <wp:positionH relativeFrom="margin">
               <wp:align>center</wp:align>
@@ -9410,7 +9392,7 @@
           <w:lang w:val="pt-PT" w:eastAsia="pt-PT"/>
         </w:rPr>
         <w:drawing>
-          <wp:anchor distT="0" distB="0" distL="114300" distR="114300" simplePos="0" relativeHeight="251665920" behindDoc="1" locked="0" layoutInCell="1" allowOverlap="1" wp14:anchorId="16A74E0E" wp14:editId="2B6A37D8">
+          <wp:anchor distT="0" distB="0" distL="114300" distR="114300" simplePos="0" relativeHeight="251660800" behindDoc="1" locked="0" layoutInCell="1" allowOverlap="1" wp14:anchorId="16A74E0E" wp14:editId="2B6A37D8">
             <wp:simplePos x="0" y="0"/>
             <wp:positionH relativeFrom="margin">
               <wp:posOffset>472440</wp:posOffset>
@@ -10195,12 +10177,12 @@
       <w:r>
         <w:rPr>
           <w:noProof/>
-          <w:lang w:eastAsia="pt-PT"/>
+          <w:lang w:val="pt-PT" w:eastAsia="pt-PT"/>
         </w:rPr>
         <mc:AlternateContent>
           <mc:Choice Requires="wps">
             <w:drawing>
-              <wp:anchor distT="0" distB="0" distL="114300" distR="114300" simplePos="0" relativeHeight="251662848" behindDoc="0" locked="0" layoutInCell="1" allowOverlap="1" wp14:anchorId="2B4A88AB" wp14:editId="6569C3E9">
+              <wp:anchor distT="0" distB="0" distL="114300" distR="114300" simplePos="0" relativeHeight="251656704" behindDoc="0" locked="0" layoutInCell="1" allowOverlap="1" wp14:anchorId="2B4A88AB" wp14:editId="6569C3E9">
                 <wp:simplePos x="0" y="0"/>
                 <wp:positionH relativeFrom="margin">
                   <wp:posOffset>2138045</wp:posOffset>
@@ -10322,7 +10304,7 @@
           </mc:Choice>
           <mc:Fallback>
             <w:pict>
-              <v:shape w14:anchorId="2B4A88AB" id="Text Box 76" o:spid="_x0000_s1042" type="#_x0000_t202" style="position:absolute;margin-left:168.35pt;margin-top:87.15pt;width:88.3pt;height:.05pt;z-index:251662848;visibility:visible;mso-wrap-style:square;mso-width-percent:0;mso-wrap-distance-left:9pt;mso-wrap-distance-top:0;mso-wrap-distance-right:9pt;mso-wrap-distance-bottom:0;mso-position-horizontal:absolute;mso-position-horizontal-relative:margin;mso-position-vertical:absolute;mso-position-vertical-relative:text;mso-width-percent:0;mso-width-relative:margin;v-text-anchor:top" o:gfxdata="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" stroked="f">
+              <v:shape w14:anchorId="2B4A88AB" id="Text Box 76" o:spid="_x0000_s1042" type="#_x0000_t202" style="position:absolute;margin-left:168.35pt;margin-top:87.15pt;width:88.3pt;height:.05pt;z-index:251656704;visibility:visible;mso-wrap-style:square;mso-width-percent:0;mso-wrap-distance-left:9pt;mso-wrap-distance-top:0;mso-wrap-distance-right:9pt;mso-wrap-distance-bottom:0;mso-position-horizontal:absolute;mso-position-horizontal-relative:margin;mso-position-vertical:absolute;mso-position-vertical-relative:text;mso-width-percent:0;mso-width-relative:margin;v-text-anchor:top" o:gfxdata="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" stroked="f">
                 <v:textbox style="mso-fit-shape-to-text:t" inset="0,0,0,0">
                   <w:txbxContent>
                     <w:p>
@@ -10404,12 +10386,12 @@
       <w:r>
         <w:rPr>
           <w:noProof/>
-          <w:lang w:eastAsia="pt-PT"/>
+          <w:lang w:val="pt-PT" w:eastAsia="pt-PT"/>
         </w:rPr>
         <mc:AlternateContent>
           <mc:Choice Requires="wps">
             <w:drawing>
-              <wp:anchor distT="0" distB="0" distL="114300" distR="114300" simplePos="0" relativeHeight="251655680" behindDoc="0" locked="0" layoutInCell="1" allowOverlap="1" wp14:anchorId="225ABBB2" wp14:editId="0DDF4FE4">
+              <wp:anchor distT="0" distB="0" distL="114300" distR="114300" simplePos="0" relativeHeight="251648512" behindDoc="0" locked="0" layoutInCell="1" allowOverlap="1" wp14:anchorId="225ABBB2" wp14:editId="0DDF4FE4">
                 <wp:simplePos x="0" y="0"/>
                 <wp:positionH relativeFrom="margin">
                   <wp:posOffset>2205355</wp:posOffset>
@@ -10523,7 +10505,7 @@
                   <v:h position="#0,#1"/>
                 </v:handles>
               </v:shapetype>
-              <v:shape id="Rectangular Callout 75" o:spid="_x0000_s1043" type="#_x0000_t61" style="position:absolute;margin-left:173.65pt;margin-top:28.8pt;width:69.2pt;height:49.05pt;z-index:251655680;visibility:visible;mso-wrap-style:square;mso-width-percent:0;mso-height-percent:0;mso-wrap-distance-left:9pt;mso-wrap-distance-top:0;mso-wrap-distance-right:9pt;mso-wrap-distance-bottom:0;mso-position-horizontal:absolute;mso-position-horizontal-relative:margin;mso-position-vertical:absolute;mso-position-vertical-relative:text;mso-width-percent:0;mso-height-percent:0;mso-width-relative:margin;mso-height-relative:margin;v-text-anchor:middle" o:gfxdata="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" adj="6300,24300" fillcolor="white [3201]" strokecolor="black [3200]" strokeweight="2pt">
+              <v:shape id="Rectangular Callout 75" o:spid="_x0000_s1043" type="#_x0000_t61" style="position:absolute;margin-left:173.65pt;margin-top:28.8pt;width:69.2pt;height:49.05pt;z-index:251648512;visibility:visible;mso-wrap-style:square;mso-width-percent:0;mso-height-percent:0;mso-wrap-distance-left:9pt;mso-wrap-distance-top:0;mso-wrap-distance-right:9pt;mso-wrap-distance-bottom:0;mso-position-horizontal:absolute;mso-position-horizontal-relative:margin;mso-position-vertical:absolute;mso-position-vertical-relative:text;mso-width-percent:0;mso-height-percent:0;mso-width-relative:margin;mso-height-relative:margin;v-text-anchor:middle" o:gfxdata="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" adj="6300,24300" fillcolor="white [3201]" strokecolor="black [3200]" strokeweight="2pt">
                 <v:textbox>
                   <w:txbxContent>
                     <w:p>
@@ -10588,45 +10570,37 @@
         <w:rPr>
           <w:sz w:val="24"/>
           <w:szCs w:val="40"/>
-        </w:rPr>
-      </w:pPr>
-      <w:proofErr w:type="spellStart"/>
-      <w:proofErr w:type="gramStart"/>
+          <w:lang w:val="pt-PT"/>
+        </w:rPr>
+      </w:pPr>
       <w:r>
         <w:rPr>
           <w:sz w:val="24"/>
           <w:szCs w:val="40"/>
-        </w:rPr>
-        <w:t>comentário</w:t>
-      </w:r>
-      <w:proofErr w:type="spellEnd"/>
-      <w:proofErr w:type="gramEnd"/>
-      <w:r>
+          <w:lang w:val="pt-PT"/>
+        </w:rPr>
+        <w:t>comentário:</w:t>
+      </w:r>
+    </w:p>
+    <w:p>
+      <w:pPr>
         <w:rPr>
           <w:sz w:val="24"/>
           <w:szCs w:val="40"/>
-        </w:rPr>
-        <w:t>:</w:t>
-      </w:r>
-    </w:p>
-    <w:p>
-      <w:pPr>
-        <w:rPr>
+          <w:lang w:val="pt-PT"/>
+        </w:rPr>
+      </w:pPr>
+      <w:r>
+        <w:rPr>
+          <w:noProof/>
           <w:sz w:val="24"/>
           <w:szCs w:val="40"/>
-        </w:rPr>
-      </w:pPr>
-      <w:r>
-        <w:rPr>
-          <w:noProof/>
-          <w:sz w:val="24"/>
-          <w:szCs w:val="40"/>
-          <w:lang w:eastAsia="pt-PT"/>
+          <w:lang w:val="pt-PT" w:eastAsia="pt-PT"/>
         </w:rPr>
         <mc:AlternateContent>
           <mc:Choice Requires="wps">
             <w:drawing>
-              <wp:anchor distT="0" distB="0" distL="114300" distR="114300" simplePos="0" relativeHeight="251663872" behindDoc="1" locked="0" layoutInCell="1" allowOverlap="1" wp14:anchorId="4C26F7B7" wp14:editId="0DF9F46F">
+              <wp:anchor distT="0" distB="0" distL="114300" distR="114300" simplePos="0" relativeHeight="251658752" behindDoc="1" locked="0" layoutInCell="1" allowOverlap="1" wp14:anchorId="4C26F7B7" wp14:editId="0DF9F46F">
                 <wp:simplePos x="0" y="0"/>
                 <wp:positionH relativeFrom="margin">
                   <wp:posOffset>2063079</wp:posOffset>
@@ -10734,7 +10708,7 @@
           </mc:Choice>
           <mc:Fallback>
             <w:pict>
-              <v:shape w14:anchorId="4C26F7B7" id="Rectangular Callout 77" o:spid="_x0000_s1044" type="#_x0000_t61" style="position:absolute;margin-left:162.45pt;margin-top:.95pt;width:104.6pt;height:60.45pt;z-index:-251652608;visibility:visible;mso-wrap-style:square;mso-width-percent:0;mso-height-percent:0;mso-wrap-distance-left:9pt;mso-wrap-distance-top:0;mso-wrap-distance-right:9pt;mso-wrap-distance-bottom:0;mso-position-horizontal:absolute;mso-position-horizontal-relative:margin;mso-position-vertical:absolute;mso-position-vertical-relative:text;mso-width-percent:0;mso-height-percent:0;mso-width-relative:margin;mso-height-relative:margin;v-text-anchor:top" o:gfxdata="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" adj="6300,24300" fillcolor="white [3201]" strokecolor="black [3200]" strokeweight="2pt">
+              <v:shape w14:anchorId="4C26F7B7" id="Rectangular Callout 77" o:spid="_x0000_s1044" type="#_x0000_t61" style="position:absolute;margin-left:162.45pt;margin-top:.95pt;width:104.6pt;height:60.45pt;z-index:-251657728;visibility:visible;mso-wrap-style:square;mso-width-percent:0;mso-height-percent:0;mso-wrap-distance-left:9pt;mso-wrap-distance-top:0;mso-wrap-distance-right:9pt;mso-wrap-distance-bottom:0;mso-position-horizontal:absolute;mso-position-horizontal-relative:margin;mso-position-vertical:absolute;mso-position-vertical-relative:text;mso-width-percent:0;mso-height-percent:0;mso-width-relative:margin;mso-height-relative:margin;v-text-anchor:top" o:gfxdata="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" adj="6300,24300" fillcolor="white [3201]" strokecolor="black [3200]" strokeweight="2pt">
                 <v:textbox>
                   <w:txbxContent>
                     <w:p>
@@ -10785,6 +10759,7 @@
         <w:rPr>
           <w:sz w:val="24"/>
           <w:szCs w:val="40"/>
+          <w:lang w:val="pt-PT"/>
         </w:rPr>
       </w:pPr>
     </w:p>
@@ -10800,12 +10775,12 @@
       <w:r>
         <w:rPr>
           <w:noProof/>
-          <w:lang w:eastAsia="pt-PT"/>
+          <w:lang w:val="pt-PT" w:eastAsia="pt-PT"/>
         </w:rPr>
         <mc:AlternateContent>
           <mc:Choice Requires="wps">
             <w:drawing>
-              <wp:anchor distT="0" distB="0" distL="114300" distR="114300" simplePos="0" relativeHeight="251667968" behindDoc="0" locked="0" layoutInCell="1" allowOverlap="1" wp14:anchorId="2496BF7C" wp14:editId="463CBF61">
+              <wp:anchor distT="0" distB="0" distL="114300" distR="114300" simplePos="0" relativeHeight="251661824" behindDoc="0" locked="0" layoutInCell="1" allowOverlap="1" wp14:anchorId="2496BF7C" wp14:editId="463CBF61">
                 <wp:simplePos x="0" y="0"/>
                 <wp:positionH relativeFrom="margin">
                   <wp:posOffset>2076450</wp:posOffset>
@@ -10919,7 +10894,7 @@
           </mc:Choice>
           <mc:Fallback>
             <w:pict>
-              <v:shape w14:anchorId="2496BF7C" id="Text Box 78" o:spid="_x0000_s1045" type="#_x0000_t202" style="position:absolute;left:0;text-align:left;margin-left:163.5pt;margin-top:22.65pt;width:105.95pt;height:.05pt;z-index:251667968;visibility:visible;mso-wrap-style:square;mso-width-percent:0;mso-wrap-distance-left:9pt;mso-wrap-distance-top:0;mso-wrap-distance-right:9pt;mso-wrap-distance-bottom:0;mso-position-horizontal:absolute;mso-position-horizontal-relative:margin;mso-position-vertical:absolute;mso-position-vertical-relative:text;mso-width-percent:0;mso-width-relative:margin;v-text-anchor:top" o:gfxdata="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" stroked="f">
+              <v:shape w14:anchorId="2496BF7C" id="Text Box 78" o:spid="_x0000_s1045" type="#_x0000_t202" style="position:absolute;left:0;text-align:left;margin-left:163.5pt;margin-top:22.65pt;width:105.95pt;height:.05pt;z-index:251661824;visibility:visible;mso-wrap-style:square;mso-width-percent:0;mso-wrap-distance-left:9pt;mso-wrap-distance-top:0;mso-wrap-distance-right:9pt;mso-wrap-distance-bottom:0;mso-position-horizontal:absolute;mso-position-horizontal-relative:margin;mso-position-vertical:absolute;mso-position-vertical-relative:text;mso-width-percent:0;mso-width-relative:margin;v-text-anchor:top" o:gfxdata="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" stroked="f">
                 <v:textbox style="mso-fit-shape-to-text:t" inset="0,0,0,0">
                   <w:txbxContent>
                     <w:p>
@@ -11191,12 +11166,12 @@
           <w:noProof/>
           <w:sz w:val="24"/>
           <w:szCs w:val="40"/>
-          <w:lang w:eastAsia="pt-PT"/>
+          <w:lang w:val="pt-PT" w:eastAsia="pt-PT"/>
         </w:rPr>
         <mc:AlternateContent>
           <mc:Choice Requires="wpg">
             <w:drawing>
-              <wp:anchor distT="0" distB="0" distL="114300" distR="114300" simplePos="0" relativeHeight="251668992" behindDoc="0" locked="0" layoutInCell="1" allowOverlap="1" wp14:anchorId="6D91BE3F" wp14:editId="0B3C6410">
+              <wp:anchor distT="0" distB="0" distL="114300" distR="114300" simplePos="0" relativeHeight="251662848" behindDoc="0" locked="0" layoutInCell="1" allowOverlap="1" wp14:anchorId="6D91BE3F" wp14:editId="0B3C6410">
                 <wp:simplePos x="0" y="0"/>
                 <wp:positionH relativeFrom="column">
                   <wp:posOffset>1205865</wp:posOffset>
@@ -11529,7 +11504,7 @@
           </mc:Choice>
           <mc:Fallback>
             <w:pict>
-              <v:group w14:anchorId="6D91BE3F" id="Group 79" o:spid="_x0000_s1046" style="position:absolute;margin-left:94.95pt;margin-top:1.3pt;width:232.3pt;height:162pt;z-index:251668992;mso-height-relative:margin" coordsize="29501,18599" o:gfxdata="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">
+              <v:group w14:anchorId="6D91BE3F" id="Group 79" o:spid="_x0000_s1046" style="position:absolute;margin-left:94.95pt;margin-top:1.3pt;width:232.3pt;height:162pt;z-index:251662848;mso-height-relative:margin" coordsize="29501,18599" o:gfxdata="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">
                 <v:group id="Group 80" o:spid="_x0000_s1047" style="position:absolute;width:14878;height:18599" coordsize="14881,18603" o:gfxdata="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">
                   <v:shapetype id="_x0000_t116" coordsize="21600,21600" o:spt="116" path="m3475,qx,10800,3475,21600l18125,21600qx21600,10800,18125,xe">
                     <v:stroke joinstyle="miter"/>
@@ -11733,12 +11708,12 @@
       <w:r>
         <w:rPr>
           <w:noProof/>
-          <w:lang w:eastAsia="pt-PT"/>
+          <w:lang w:val="pt-PT" w:eastAsia="pt-PT"/>
         </w:rPr>
         <mc:AlternateContent>
           <mc:Choice Requires="wps">
             <w:drawing>
-              <wp:anchor distT="0" distB="0" distL="114300" distR="114300" simplePos="0" relativeHeight="251670016" behindDoc="0" locked="0" layoutInCell="1" allowOverlap="1" wp14:anchorId="26D75FF4" wp14:editId="2F88D893">
+              <wp:anchor distT="0" distB="0" distL="114300" distR="114300" simplePos="0" relativeHeight="251663872" behindDoc="0" locked="0" layoutInCell="1" allowOverlap="1" wp14:anchorId="26D75FF4" wp14:editId="2F88D893">
                 <wp:simplePos x="0" y="0"/>
                 <wp:positionH relativeFrom="margin">
                   <wp:posOffset>1207699</wp:posOffset>
@@ -11849,7 +11824,7 @@
           </mc:Choice>
           <mc:Fallback>
             <w:pict>
-              <v:shape w14:anchorId="26D75FF4" id="Text Box 87" o:spid="_x0000_s1054" type="#_x0000_t202" style="position:absolute;margin-left:95.1pt;margin-top:14.5pt;width:232.25pt;height:.05pt;z-index:251670016;visibility:visible;mso-wrap-style:square;mso-wrap-distance-left:9pt;mso-wrap-distance-top:0;mso-wrap-distance-right:9pt;mso-wrap-distance-bottom:0;mso-position-horizontal:absolute;mso-position-horizontal-relative:margin;mso-position-vertical:absolute;mso-position-vertical-relative:text;v-text-anchor:top" o:gfxdata="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" stroked="f">
+              <v:shape w14:anchorId="26D75FF4" id="Text Box 87" o:spid="_x0000_s1054" type="#_x0000_t202" style="position:absolute;margin-left:95.1pt;margin-top:14.5pt;width:232.25pt;height:.05pt;z-index:251663872;visibility:visible;mso-wrap-style:square;mso-wrap-distance-left:9pt;mso-wrap-distance-top:0;mso-wrap-distance-right:9pt;mso-wrap-distance-bottom:0;mso-position-horizontal:absolute;mso-position-horizontal-relative:margin;mso-position-vertical:absolute;mso-position-vertical-relative:text;v-text-anchor:top" o:gfxdata="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" stroked="f">
                 <v:textbox style="mso-fit-shape-to-text:t" inset="0,0,0,0">
                   <w:txbxContent>
                     <w:p>
@@ -11934,12 +11909,12 @@
           <w:noProof/>
           <w:sz w:val="24"/>
           <w:szCs w:val="40"/>
-          <w:lang w:eastAsia="pt-PT"/>
+          <w:lang w:val="pt-PT" w:eastAsia="pt-PT"/>
         </w:rPr>
         <mc:AlternateContent>
           <mc:Choice Requires="wpg">
             <w:drawing>
-              <wp:anchor distT="0" distB="0" distL="114300" distR="114300" simplePos="0" relativeHeight="251671040" behindDoc="0" locked="0" layoutInCell="1" allowOverlap="1" wp14:anchorId="2FE95D70" wp14:editId="26B269F4">
+              <wp:anchor distT="0" distB="0" distL="114300" distR="114300" simplePos="0" relativeHeight="251664896" behindDoc="0" locked="0" layoutInCell="1" allowOverlap="1" wp14:anchorId="2FE95D70" wp14:editId="26B269F4">
                 <wp:simplePos x="0" y="0"/>
                 <wp:positionH relativeFrom="margin">
                   <wp:posOffset>977265</wp:posOffset>
@@ -12423,7 +12398,7 @@
           </mc:Choice>
           <mc:Fallback>
             <w:pict>
-              <v:group w14:anchorId="2FE95D70" id="Group 88" o:spid="_x0000_s1055" style="position:absolute;margin-left:76.95pt;margin-top:19.65pt;width:269.65pt;height:192pt;z-index:251671040;mso-position-horizontal-relative:margin;mso-height-relative:margin" coordsize="34245,22301" o:gfxdata="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">
+              <v:group w14:anchorId="2FE95D70" id="Group 88" o:spid="_x0000_s1055" style="position:absolute;margin-left:76.95pt;margin-top:19.65pt;width:269.65pt;height:192pt;z-index:251664896;mso-position-horizontal-relative:margin;mso-height-relative:margin" coordsize="34245,22301" o:gfxdata="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">
                 <v:group id="Group 89" o:spid="_x0000_s1056" style="position:absolute;width:34245;height:18599" coordsize="34246,18599" o:gfxdata="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">
                   <v:group id="Group 90" o:spid="_x0000_s1057" style="position:absolute;width:14878;height:18599" coordsize="14881,18603" o:gfxdata="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">
                     <v:shape id="Flowchart: Terminator 91" o:spid="_x0000_s1058" type="#_x0000_t116" style="position:absolute;width:14668;height:3505;visibility:visible;mso-wrap-style:square;v-text-anchor:middle" o:gfxdata="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" fillcolor="white [3201]" strokecolor="black [3200]" strokeweight="2pt">
@@ -12739,12 +12714,12 @@
           <w:noProof/>
           <w:sz w:val="24"/>
           <w:szCs w:val="40"/>
-          <w:lang w:eastAsia="pt-PT"/>
+          <w:lang w:val="pt-PT" w:eastAsia="pt-PT"/>
         </w:rPr>
         <mc:AlternateContent>
           <mc:Choice Requires="wpg">
             <w:drawing>
-              <wp:anchor distT="0" distB="0" distL="114300" distR="114300" simplePos="0" relativeHeight="251672064" behindDoc="0" locked="0" layoutInCell="1" allowOverlap="1" wp14:anchorId="5EEACBB1" wp14:editId="7095207C">
+              <wp:anchor distT="0" distB="0" distL="114300" distR="114300" simplePos="0" relativeHeight="251666944" behindDoc="0" locked="0" layoutInCell="1" allowOverlap="1" wp14:anchorId="5EEACBB1" wp14:editId="7095207C">
                 <wp:simplePos x="0" y="0"/>
                 <wp:positionH relativeFrom="margin">
                   <wp:align>center</wp:align>
@@ -13034,7 +13009,7 @@
           </mc:Choice>
           <mc:Fallback>
             <w:pict>
-              <v:group w14:anchorId="5EEACBB1" id="Group 99" o:spid="_x0000_s1066" style="position:absolute;margin-left:0;margin-top:.45pt;width:286.6pt;height:93.4pt;z-index:251672064;mso-position-horizontal:center;mso-position-horizontal-relative:margin" coordsize="36398,11861" o:gfxdata="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">
+              <v:group w14:anchorId="5EEACBB1" id="Group 99" o:spid="_x0000_s1066" style="position:absolute;margin-left:0;margin-top:.45pt;width:286.6pt;height:93.4pt;z-index:251666944;mso-position-horizontal:center;mso-position-horizontal-relative:margin" coordsize="36398,11861" o:gfxdata="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">
                 <v:group id="Group 100" o:spid="_x0000_s1067" style="position:absolute;width:34073;height:7677" coordsize="34073,7677" o:gfxdata="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">
                   <v:shape id="Flowchart: Card 101" o:spid="_x0000_s1068" type="#_x0000_t121" style="position:absolute;top:1897;width:14665;height:4571;visibility:visible;mso-wrap-style:square;v-text-anchor:middle" o:gfxdata="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" fillcolor="white [3201]" strokecolor="black [3200]" strokeweight="2pt">
                     <v:textbox>
@@ -13199,2240 +13174,15 @@
           <w:lang w:val="pt-PT"/>
         </w:rPr>
       </w:pPr>
+    </w:p>
+    <w:p>
+      <w:pPr>
+        <w:rPr>
+          <w:lang w:val="pt-PT"/>
+        </w:rPr>
+      </w:pPr>
       <w:bookmarkStart w:id="0" w:name="_GoBack"/>
       <w:bookmarkEnd w:id="0"/>
-    </w:p>
-    <w:p>
-      <w:pPr>
-        <w:jc w:val="both"/>
-        <w:rPr>
-          <w:b/>
-          <w:sz w:val="28"/>
-          <w:szCs w:val="28"/>
-          <w:lang w:val="pt-PT"/>
-        </w:rPr>
-      </w:pPr>
-      <w:r>
-        <w:rPr>
-          <w:b/>
-          <w:sz w:val="28"/>
-          <w:szCs w:val="28"/>
-          <w:lang w:val="pt-PT"/>
-        </w:rPr>
-        <w:t xml:space="preserve">Especificação </w:t>
-      </w:r>
-      <w:r>
-        <w:rPr>
-          <w:b/>
-          <w:sz w:val="28"/>
-          <w:szCs w:val="28"/>
-        </w:rPr>
-        <w:t>da</w:t>
-      </w:r>
-      <w:r>
-        <w:rPr>
-          <w:b/>
-          <w:sz w:val="28"/>
-          <w:szCs w:val="28"/>
-          <w:lang w:val="pt-PT"/>
-        </w:rPr>
-        <w:t xml:space="preserve"> Parsing</w:t>
-      </w:r>
-    </w:p>
-    <w:p>
-      <w:pPr>
-        <w:jc w:val="both"/>
-        <w:rPr>
-          <w:sz w:val="24"/>
-          <w:szCs w:val="24"/>
-          <w:lang w:val="pt-PT"/>
-        </w:rPr>
-      </w:pPr>
-      <w:r>
-        <w:rPr>
-          <w:sz w:val="24"/>
-          <w:szCs w:val="24"/>
-          <w:lang w:val="pt-PT"/>
-        </w:rPr>
-        <w:t>Pretende-se a especificação de erros devolvidos pelo parser e a forma como o mesmo se comporta com a definição de strings. O documento estará organizado da seguinte forma:</w:t>
-      </w:r>
-      <w:r>
-        <w:rPr>
-          <w:sz w:val="24"/>
-          <w:szCs w:val="24"/>
-          <w:lang w:val="pt-PT"/>
-        </w:rPr>
-        <w:tab/>
-      </w:r>
-    </w:p>
-    <w:p>
-      <w:pPr>
-        <w:jc w:val="both"/>
-        <w:rPr>
-          <w:sz w:val="24"/>
-          <w:szCs w:val="24"/>
-          <w:lang w:val="pt-PT"/>
-        </w:rPr>
-      </w:pPr>
-    </w:p>
-    <w:p>
-      <w:pPr>
-        <w:jc w:val="both"/>
-        <w:rPr>
-          <w:sz w:val="24"/>
-          <w:szCs w:val="24"/>
-          <w:lang w:val="pt-PT"/>
-        </w:rPr>
-      </w:pPr>
-      <w:r>
-        <w:rPr>
-          <w:sz w:val="24"/>
-          <w:szCs w:val="24"/>
-          <w:lang w:val="pt-PT"/>
-        </w:rPr>
-        <w:t xml:space="preserve">  </w:t>
-      </w:r>
-      <w:r>
-        <w:rPr>
-          <w:b/>
-          <w:sz w:val="24"/>
-          <w:szCs w:val="24"/>
-          <w:lang w:val="pt-PT"/>
-        </w:rPr>
-        <w:t>PARS.00</w:t>
-      </w:r>
-      <w:r>
-        <w:rPr>
-          <w:sz w:val="24"/>
-          <w:szCs w:val="24"/>
-          <w:lang w:val="pt-PT"/>
-        </w:rPr>
-        <w:t xml:space="preserve"> –</w:t>
-      </w:r>
-      <w:r>
-        <w:rPr>
-          <w:sz w:val="24"/>
-          <w:szCs w:val="24"/>
-          <w:lang w:val="pt-PT"/>
-        </w:rPr>
-        <w:t xml:space="preserve"> Requisitos Globais</w:t>
-      </w:r>
-    </w:p>
-    <w:p>
-      <w:pPr>
-        <w:jc w:val="both"/>
-        <w:rPr>
-          <w:sz w:val="24"/>
-          <w:szCs w:val="24"/>
-          <w:lang w:val="pt-PT"/>
-        </w:rPr>
-      </w:pPr>
-      <w:r>
-        <w:rPr>
-          <w:sz w:val="24"/>
-          <w:szCs w:val="24"/>
-          <w:lang w:val="pt-PT"/>
-        </w:rPr>
-        <w:t xml:space="preserve">  </w:t>
-      </w:r>
-      <w:r>
-        <w:rPr>
-          <w:b/>
-          <w:sz w:val="24"/>
-          <w:szCs w:val="24"/>
-          <w:lang w:val="pt-PT"/>
-        </w:rPr>
-        <w:t>PARS.01</w:t>
-      </w:r>
-      <w:r>
-        <w:rPr>
-          <w:sz w:val="24"/>
-          <w:szCs w:val="24"/>
-          <w:lang w:val="pt-PT"/>
-        </w:rPr>
-        <w:t xml:space="preserve"> – Linguagens </w:t>
-      </w:r>
-      <w:r>
-        <w:rPr>
-          <w:sz w:val="24"/>
-          <w:szCs w:val="24"/>
-          <w:lang w:val="pt-PT"/>
-        </w:rPr>
-        <w:t>de baixo nível (Assembly)</w:t>
-      </w:r>
-    </w:p>
-    <w:p>
-      <w:pPr>
-        <w:jc w:val="both"/>
-        <w:rPr>
-          <w:sz w:val="24"/>
-          <w:szCs w:val="24"/>
-          <w:lang w:val="pt-PT"/>
-        </w:rPr>
-      </w:pPr>
-      <w:r>
-        <w:rPr>
-          <w:sz w:val="24"/>
-          <w:szCs w:val="24"/>
-          <w:lang w:val="pt-PT"/>
-        </w:rPr>
-        <w:t xml:space="preserve">  </w:t>
-      </w:r>
-      <w:r>
-        <w:rPr>
-          <w:b/>
-          <w:sz w:val="24"/>
-          <w:szCs w:val="24"/>
-          <w:lang w:val="pt-PT"/>
-        </w:rPr>
-        <w:t>PARS.02</w:t>
-      </w:r>
-      <w:r>
-        <w:rPr>
-          <w:sz w:val="24"/>
-          <w:szCs w:val="24"/>
-          <w:lang w:val="pt-PT"/>
-        </w:rPr>
-        <w:t xml:space="preserve"> – Linguagens de m</w:t>
-      </w:r>
-      <w:r>
-        <w:rPr>
-          <w:sz w:val="24"/>
-          <w:szCs w:val="24"/>
-          <w:lang w:val="pt-PT"/>
-        </w:rPr>
-        <w:t>édio/alto nível</w:t>
-      </w:r>
-    </w:p>
-    <w:p>
-      <w:pPr>
-        <w:jc w:val="both"/>
-        <w:rPr>
-          <w:sz w:val="24"/>
-          <w:szCs w:val="24"/>
-          <w:lang w:val="pt-PT"/>
-        </w:rPr>
-      </w:pPr>
-      <w:r>
-        <w:rPr>
-          <w:sz w:val="24"/>
-          <w:szCs w:val="24"/>
-          <w:lang w:val="pt-PT"/>
-        </w:rPr>
-        <w:t xml:space="preserve">  </w:t>
-      </w:r>
-      <w:r>
-        <w:rPr>
-          <w:b/>
-          <w:sz w:val="24"/>
-          <w:szCs w:val="24"/>
-          <w:lang w:val="pt-PT"/>
-        </w:rPr>
-        <w:t>PARS.0</w:t>
-      </w:r>
-      <w:r>
-        <w:rPr>
-          <w:b/>
-          <w:sz w:val="24"/>
-          <w:szCs w:val="24"/>
-          <w:lang w:val="pt-PT"/>
-        </w:rPr>
-        <w:t>3</w:t>
-      </w:r>
-      <w:r>
-        <w:rPr>
-          <w:sz w:val="24"/>
-          <w:szCs w:val="24"/>
-          <w:lang w:val="pt-PT"/>
-        </w:rPr>
-        <w:t xml:space="preserve"> - Fluxograma</w:t>
-      </w:r>
-    </w:p>
-    <w:p>
-      <w:pPr>
-        <w:jc w:val="both"/>
-        <w:rPr>
-          <w:sz w:val="24"/>
-          <w:szCs w:val="24"/>
-          <w:lang w:val="pt-PT"/>
-        </w:rPr>
-      </w:pPr>
-      <w:r>
-        <w:rPr>
-          <w:sz w:val="24"/>
-          <w:szCs w:val="24"/>
-          <w:lang w:val="pt-PT"/>
-        </w:rPr>
-        <w:t xml:space="preserve">  </w:t>
-      </w:r>
-      <w:r>
-        <w:rPr>
-          <w:b/>
-          <w:sz w:val="24"/>
-          <w:szCs w:val="24"/>
-          <w:lang w:val="pt-PT"/>
-        </w:rPr>
-        <w:t>PARS.0</w:t>
-      </w:r>
-      <w:r>
-        <w:rPr>
-          <w:b/>
-          <w:sz w:val="24"/>
-          <w:szCs w:val="24"/>
-          <w:lang w:val="pt-PT"/>
-        </w:rPr>
-        <w:t>4</w:t>
-      </w:r>
-      <w:r>
-        <w:rPr>
-          <w:sz w:val="24"/>
-          <w:szCs w:val="24"/>
-          <w:lang w:val="pt-PT"/>
-        </w:rPr>
-        <w:t xml:space="preserve"> </w:t>
-      </w:r>
-      <w:r>
-        <w:rPr>
-          <w:sz w:val="24"/>
-          <w:szCs w:val="24"/>
-          <w:lang w:val="pt-PT"/>
-        </w:rPr>
-        <w:t>– Strings</w:t>
-      </w:r>
-    </w:p>
-    <w:p>
-      <w:pPr>
-        <w:jc w:val="both"/>
-        <w:rPr>
-          <w:sz w:val="24"/>
-          <w:szCs w:val="24"/>
-          <w:lang w:val="pt-PT"/>
-        </w:rPr>
-      </w:pPr>
-    </w:p>
-    <w:p>
-      <w:pPr>
-        <w:jc w:val="both"/>
-        <w:rPr>
-          <w:sz w:val="24"/>
-          <w:szCs w:val="24"/>
-          <w:lang w:val="pt-PT"/>
-        </w:rPr>
-      </w:pPr>
-      <w:r>
-        <w:rPr>
-          <w:sz w:val="24"/>
-          <w:szCs w:val="24"/>
-          <w:lang w:val="pt-PT"/>
-        </w:rPr>
-        <w:t xml:space="preserve"> </w:t>
-      </w:r>
-      <w:r>
-        <w:rPr>
-          <w:b/>
-          <w:sz w:val="24"/>
-          <w:szCs w:val="24"/>
-          <w:lang w:val="pt-PT"/>
-        </w:rPr>
-        <w:t>PARS.00.01</w:t>
-      </w:r>
-      <w:r>
-        <w:rPr>
-          <w:sz w:val="24"/>
-          <w:szCs w:val="24"/>
-          <w:lang w:val="pt-PT"/>
-        </w:rPr>
-        <w:t xml:space="preserve"> – Os erros detetados devem ser devolvidos para o ecrã do IDE</w:t>
-      </w:r>
-      <w:r>
-        <w:rPr>
-          <w:sz w:val="24"/>
-          <w:szCs w:val="24"/>
-          <w:lang w:val="pt-PT"/>
-        </w:rPr>
-        <w:t>.</w:t>
-      </w:r>
-    </w:p>
-    <w:p>
-      <w:pPr>
-        <w:jc w:val="both"/>
-        <w:rPr>
-          <w:sz w:val="24"/>
-          <w:szCs w:val="24"/>
-          <w:lang w:val="pt-PT"/>
-        </w:rPr>
-      </w:pPr>
-      <w:r>
-        <w:rPr>
-          <w:sz w:val="24"/>
-          <w:szCs w:val="24"/>
-          <w:lang w:val="pt-PT"/>
-        </w:rPr>
-        <w:t xml:space="preserve">                      </w:t>
-      </w:r>
-      <w:r>
-        <w:rPr>
-          <w:b/>
-          <w:sz w:val="24"/>
-          <w:szCs w:val="24"/>
-          <w:lang w:val="pt-PT"/>
-        </w:rPr>
-        <w:t>PARS.00.01.01</w:t>
-      </w:r>
-      <w:r>
-        <w:rPr>
-          <w:sz w:val="24"/>
-          <w:szCs w:val="24"/>
-          <w:lang w:val="pt-PT"/>
-        </w:rPr>
-        <w:t>- Deve surgir uma mensagem de erro no IDE</w:t>
-      </w:r>
-      <w:r>
-        <w:rPr>
-          <w:sz w:val="24"/>
-          <w:szCs w:val="24"/>
-          <w:lang w:val="pt-PT"/>
-        </w:rPr>
-        <w:t>;</w:t>
-      </w:r>
-    </w:p>
-    <w:p>
-      <w:pPr>
-        <w:jc w:val="both"/>
-        <w:rPr>
-          <w:sz w:val="24"/>
-          <w:szCs w:val="24"/>
-          <w:lang w:val="pt-PT"/>
-        </w:rPr>
-      </w:pPr>
-      <w:r>
-        <w:rPr>
-          <w:sz w:val="24"/>
-          <w:szCs w:val="24"/>
-          <w:lang w:val="pt-PT"/>
-        </w:rPr>
-        <w:t xml:space="preserve">                      </w:t>
-      </w:r>
-      <w:r>
-        <w:rPr>
-          <w:b/>
-          <w:sz w:val="24"/>
-          <w:szCs w:val="24"/>
-          <w:lang w:val="pt-PT"/>
-        </w:rPr>
-        <w:t>PARS.00.01.02</w:t>
-      </w:r>
-      <w:r>
-        <w:rPr>
-          <w:sz w:val="24"/>
-          <w:szCs w:val="24"/>
-          <w:lang w:val="pt-PT"/>
-        </w:rPr>
-        <w:t xml:space="preserve"> – A mensagem deve ter um espaço próprio onde pode ser detalhada e explorada</w:t>
-      </w:r>
-      <w:r>
-        <w:rPr>
-          <w:sz w:val="24"/>
-          <w:szCs w:val="24"/>
-          <w:lang w:val="pt-PT"/>
-        </w:rPr>
-        <w:t>;</w:t>
-      </w:r>
-    </w:p>
-    <w:p>
-      <w:pPr>
-        <w:jc w:val="both"/>
-        <w:rPr>
-          <w:sz w:val="24"/>
-          <w:szCs w:val="24"/>
-          <w:lang w:val="pt-PT"/>
-        </w:rPr>
-      </w:pPr>
-      <w:r>
-        <w:rPr>
-          <w:sz w:val="24"/>
-          <w:szCs w:val="24"/>
-          <w:lang w:val="pt-PT"/>
-        </w:rPr>
-        <w:t xml:space="preserve">                      </w:t>
-      </w:r>
-      <w:r>
-        <w:rPr>
-          <w:b/>
-          <w:sz w:val="24"/>
-          <w:szCs w:val="24"/>
-          <w:lang w:val="pt-PT"/>
-        </w:rPr>
-        <w:t>PARS.00.01.03</w:t>
-      </w:r>
-      <w:r>
-        <w:rPr>
-          <w:sz w:val="24"/>
-          <w:szCs w:val="24"/>
-          <w:lang w:val="pt-PT"/>
-        </w:rPr>
-        <w:t xml:space="preserve"> – A mensagem deve conter o tipo de erro e a linha onde este se encontra</w:t>
-      </w:r>
-      <w:r>
-        <w:rPr>
-          <w:sz w:val="24"/>
-          <w:szCs w:val="24"/>
-          <w:lang w:val="pt-PT"/>
-        </w:rPr>
-        <w:t>;</w:t>
-      </w:r>
-    </w:p>
-    <w:p>
-      <w:pPr>
-        <w:jc w:val="both"/>
-        <w:rPr>
-          <w:sz w:val="24"/>
-          <w:szCs w:val="24"/>
-          <w:lang w:val="pt-PT"/>
-        </w:rPr>
-      </w:pPr>
-      <w:r>
-        <w:rPr>
-          <w:sz w:val="24"/>
-          <w:szCs w:val="24"/>
-          <w:lang w:val="pt-PT"/>
-        </w:rPr>
-        <w:t xml:space="preserve">                     </w:t>
-      </w:r>
-      <w:r>
-        <w:rPr>
-          <w:b/>
-          <w:sz w:val="24"/>
-          <w:szCs w:val="24"/>
-          <w:lang w:val="pt-PT"/>
-        </w:rPr>
-        <w:t>PARS.00.01.04</w:t>
-      </w:r>
-      <w:r>
-        <w:rPr>
-          <w:sz w:val="24"/>
-          <w:szCs w:val="24"/>
-          <w:lang w:val="pt-PT"/>
-        </w:rPr>
-        <w:t xml:space="preserve"> – Ao clicar na linha do erro deve ser possível</w:t>
-      </w:r>
-      <w:r>
-        <w:rPr>
-          <w:sz w:val="24"/>
-          <w:szCs w:val="24"/>
-          <w:lang w:val="pt-PT"/>
-        </w:rPr>
-        <w:t xml:space="preserve"> ao IDE apresentar</w:t>
-      </w:r>
-      <w:r>
-        <w:rPr>
-          <w:sz w:val="24"/>
-          <w:szCs w:val="24"/>
-          <w:lang w:val="pt-PT"/>
-        </w:rPr>
-        <w:t xml:space="preserve"> onde o mesmo se situa</w:t>
-      </w:r>
-      <w:r>
-        <w:rPr>
-          <w:sz w:val="24"/>
-          <w:szCs w:val="24"/>
-          <w:lang w:val="pt-PT"/>
-        </w:rPr>
-        <w:t>;</w:t>
-      </w:r>
-    </w:p>
-    <w:p>
-      <w:pPr>
-        <w:jc w:val="both"/>
-        <w:rPr>
-          <w:sz w:val="24"/>
-          <w:szCs w:val="24"/>
-          <w:lang w:val="pt-PT"/>
-        </w:rPr>
-      </w:pPr>
-      <w:r>
-        <w:rPr>
-          <w:sz w:val="24"/>
-          <w:szCs w:val="24"/>
-          <w:lang w:val="pt-PT"/>
-        </w:rPr>
-        <w:t xml:space="preserve">                     </w:t>
-      </w:r>
-      <w:r>
-        <w:rPr>
-          <w:b/>
-          <w:sz w:val="24"/>
-          <w:szCs w:val="24"/>
-          <w:lang w:val="pt-PT"/>
-        </w:rPr>
-        <w:t>PARS.00.01.05</w:t>
-      </w:r>
-      <w:r>
-        <w:rPr>
-          <w:sz w:val="24"/>
-          <w:szCs w:val="24"/>
-          <w:lang w:val="pt-PT"/>
-        </w:rPr>
-        <w:t xml:space="preserve"> – Quando a linha em questão é mostrada, d</w:t>
-      </w:r>
-      <w:r>
-        <w:rPr>
-          <w:sz w:val="24"/>
-          <w:szCs w:val="24"/>
-          <w:lang w:val="pt-PT"/>
-        </w:rPr>
-        <w:t>eve estar sublinhada a vermelho;</w:t>
-      </w:r>
-    </w:p>
-    <w:p>
-      <w:pPr>
-        <w:jc w:val="both"/>
-        <w:rPr>
-          <w:sz w:val="24"/>
-          <w:szCs w:val="24"/>
-          <w:lang w:val="pt-PT"/>
-        </w:rPr>
-      </w:pPr>
-      <w:r>
-        <w:rPr>
-          <w:sz w:val="24"/>
-          <w:szCs w:val="24"/>
-          <w:lang w:val="pt-PT"/>
-        </w:rPr>
-        <w:t xml:space="preserve">                     </w:t>
-      </w:r>
-      <w:r>
-        <w:rPr>
-          <w:b/>
-          <w:sz w:val="24"/>
-          <w:szCs w:val="24"/>
-          <w:lang w:val="pt-PT"/>
-        </w:rPr>
-        <w:t>PARS.00.01.06</w:t>
-      </w:r>
-      <w:r>
-        <w:rPr>
-          <w:sz w:val="24"/>
-          <w:szCs w:val="24"/>
-          <w:lang w:val="pt-PT"/>
-        </w:rPr>
-        <w:t xml:space="preserve"> – A mensagem de erro deve ser acompanhada de uma recomendação que ao ser clicada em certos casos pode corrigir automaticamente o problema</w:t>
-      </w:r>
-      <w:r>
-        <w:rPr>
-          <w:sz w:val="24"/>
-          <w:szCs w:val="24"/>
-          <w:lang w:val="pt-PT"/>
-        </w:rPr>
-        <w:t>;</w:t>
-      </w:r>
-    </w:p>
-    <w:p>
-      <w:pPr>
-        <w:jc w:val="both"/>
-        <w:rPr>
-          <w:sz w:val="24"/>
-          <w:szCs w:val="24"/>
-          <w:lang w:val="pt-PT"/>
-        </w:rPr>
-      </w:pPr>
-    </w:p>
-    <w:p>
-      <w:pPr>
-        <w:jc w:val="both"/>
-        <w:rPr>
-          <w:b/>
-          <w:sz w:val="24"/>
-          <w:szCs w:val="24"/>
-          <w:lang w:val="pt-PT"/>
-        </w:rPr>
-      </w:pPr>
-    </w:p>
-    <w:p>
-      <w:pPr>
-        <w:jc w:val="both"/>
-        <w:rPr>
-          <w:sz w:val="24"/>
-          <w:szCs w:val="24"/>
-          <w:lang w:val="pt-PT"/>
-        </w:rPr>
-      </w:pPr>
-      <w:r>
-        <w:rPr>
-          <w:b/>
-          <w:sz w:val="24"/>
-          <w:szCs w:val="24"/>
-          <w:lang w:val="pt-PT"/>
-        </w:rPr>
-        <w:t>PARS.01.01</w:t>
-      </w:r>
-      <w:r>
-        <w:rPr>
-          <w:sz w:val="24"/>
-          <w:szCs w:val="24"/>
-          <w:lang w:val="pt-PT"/>
-        </w:rPr>
-        <w:t xml:space="preserve"> - Símbolo indefinido: Refere para um caracter/palavra que não está definido.</w:t>
-      </w:r>
-    </w:p>
-    <w:p>
-      <w:pPr>
-        <w:jc w:val="both"/>
-        <w:rPr>
-          <w:sz w:val="24"/>
-          <w:szCs w:val="24"/>
-          <w:lang w:val="pt-PT"/>
-        </w:rPr>
-      </w:pPr>
-      <w:r>
-        <w:rPr>
-          <w:sz w:val="24"/>
-          <w:szCs w:val="24"/>
-          <w:lang w:val="pt-PT"/>
-        </w:rPr>
-        <w:t xml:space="preserve">                     </w:t>
-      </w:r>
-      <w:r>
-        <w:rPr>
-          <w:b/>
-          <w:sz w:val="24"/>
-          <w:szCs w:val="24"/>
-          <w:lang w:val="pt-PT"/>
-        </w:rPr>
-        <w:t>PARS.01.01.01</w:t>
-      </w:r>
-      <w:r>
-        <w:rPr>
-          <w:sz w:val="24"/>
-          <w:szCs w:val="24"/>
-          <w:lang w:val="pt-PT"/>
-        </w:rPr>
-        <w:t xml:space="preserve"> – Recomendação: </w:t>
-      </w:r>
-      <w:r>
-        <w:rPr>
-          <w:sz w:val="24"/>
-          <w:szCs w:val="24"/>
-          <w:lang w:val="pt-PT"/>
-        </w:rPr>
-        <w:t>Verificar</w:t>
-      </w:r>
-      <w:r>
-        <w:rPr>
-          <w:sz w:val="24"/>
-          <w:szCs w:val="24"/>
-          <w:lang w:val="pt-PT"/>
-        </w:rPr>
-        <w:t xml:space="preserve"> a</w:t>
-      </w:r>
-      <w:r>
-        <w:rPr>
-          <w:sz w:val="24"/>
-          <w:szCs w:val="24"/>
-          <w:lang w:val="pt-PT"/>
-        </w:rPr>
-        <w:t xml:space="preserve"> ortografia</w:t>
-      </w:r>
-      <w:r>
-        <w:rPr>
-          <w:sz w:val="24"/>
-          <w:szCs w:val="24"/>
-          <w:lang w:val="pt-PT"/>
-        </w:rPr>
-        <w:t>;</w:t>
-      </w:r>
-    </w:p>
-    <w:p>
-      <w:pPr>
-        <w:jc w:val="both"/>
-        <w:rPr>
-          <w:sz w:val="24"/>
-          <w:szCs w:val="24"/>
-          <w:lang w:val="pt-PT"/>
-        </w:rPr>
-      </w:pPr>
-      <w:r>
-        <w:rPr>
-          <w:b/>
-          <w:sz w:val="24"/>
-          <w:szCs w:val="24"/>
-          <w:lang w:val="pt-PT"/>
-        </w:rPr>
-        <w:t>PARS.01.02</w:t>
-      </w:r>
-      <w:r>
-        <w:rPr>
-          <w:sz w:val="24"/>
-          <w:szCs w:val="24"/>
-          <w:lang w:val="pt-PT"/>
-        </w:rPr>
-        <w:t xml:space="preserve"> – Opcode ou pseudo-op indefinidas</w:t>
-      </w:r>
-      <w:r>
-        <w:rPr>
-          <w:sz w:val="24"/>
-          <w:szCs w:val="24"/>
-          <w:lang w:val="pt-PT"/>
-        </w:rPr>
-        <w:t>.</w:t>
-      </w:r>
-    </w:p>
-    <w:p>
-      <w:pPr>
-        <w:jc w:val="both"/>
-        <w:rPr>
-          <w:sz w:val="24"/>
-          <w:szCs w:val="24"/>
-          <w:lang w:val="pt-PT"/>
-        </w:rPr>
-      </w:pPr>
-      <w:r>
-        <w:rPr>
-          <w:sz w:val="24"/>
-          <w:szCs w:val="24"/>
-          <w:lang w:val="pt-PT"/>
-        </w:rPr>
-        <w:t xml:space="preserve">                     </w:t>
-      </w:r>
-      <w:r>
-        <w:rPr>
-          <w:b/>
-          <w:sz w:val="24"/>
-          <w:szCs w:val="24"/>
-          <w:lang w:val="pt-PT"/>
-        </w:rPr>
-        <w:t>PARS.01.02.01</w:t>
-      </w:r>
-      <w:r>
-        <w:rPr>
-          <w:sz w:val="24"/>
-          <w:szCs w:val="24"/>
-          <w:lang w:val="pt-PT"/>
-        </w:rPr>
-        <w:t xml:space="preserve"> – Recomendação: Verificar disponibilidade da operação</w:t>
-      </w:r>
-      <w:r>
-        <w:rPr>
-          <w:sz w:val="24"/>
-          <w:szCs w:val="24"/>
-          <w:lang w:val="pt-PT"/>
-        </w:rPr>
-        <w:t>;</w:t>
-      </w:r>
-    </w:p>
-    <w:p>
-      <w:pPr>
-        <w:jc w:val="both"/>
-        <w:rPr>
-          <w:sz w:val="24"/>
-          <w:szCs w:val="24"/>
-          <w:lang w:val="pt-PT"/>
-        </w:rPr>
-      </w:pPr>
-      <w:r>
-        <w:rPr>
-          <w:b/>
-          <w:sz w:val="24"/>
-          <w:szCs w:val="24"/>
-          <w:lang w:val="pt-PT"/>
-        </w:rPr>
-        <w:t>PARS.01.03</w:t>
-      </w:r>
-      <w:r>
-        <w:rPr>
-          <w:sz w:val="24"/>
-          <w:szCs w:val="24"/>
-          <w:lang w:val="pt-PT"/>
-        </w:rPr>
-        <w:t xml:space="preserve"> – Modo de endereçamento não disponível</w:t>
-      </w:r>
-      <w:r>
-        <w:rPr>
-          <w:sz w:val="24"/>
-          <w:szCs w:val="24"/>
-          <w:lang w:val="pt-PT"/>
-        </w:rPr>
-        <w:t>.</w:t>
-      </w:r>
-    </w:p>
-    <w:p>
-      <w:pPr>
-        <w:jc w:val="both"/>
-        <w:rPr>
-          <w:sz w:val="24"/>
-          <w:szCs w:val="24"/>
-          <w:lang w:val="pt-PT"/>
-        </w:rPr>
-      </w:pPr>
-      <w:r>
-        <w:rPr>
-          <w:sz w:val="24"/>
-          <w:szCs w:val="24"/>
-          <w:lang w:val="pt-PT"/>
-        </w:rPr>
-        <w:lastRenderedPageBreak/>
-        <w:t xml:space="preserve">                   </w:t>
-      </w:r>
-      <w:r>
-        <w:rPr>
-          <w:b/>
-          <w:sz w:val="24"/>
-          <w:szCs w:val="24"/>
-          <w:lang w:val="pt-PT"/>
-        </w:rPr>
-        <w:t>PARS.01.03.01</w:t>
-      </w:r>
-      <w:r>
-        <w:rPr>
-          <w:sz w:val="24"/>
-          <w:szCs w:val="24"/>
-          <w:lang w:val="pt-PT"/>
-        </w:rPr>
-        <w:t xml:space="preserve"> – Recomendação: Verificar modos de endereçamentos correspondentes à operação</w:t>
-      </w:r>
-      <w:r>
-        <w:rPr>
-          <w:sz w:val="24"/>
-          <w:szCs w:val="24"/>
-          <w:lang w:val="pt-PT"/>
-        </w:rPr>
-        <w:t>;</w:t>
-      </w:r>
-    </w:p>
-    <w:p>
-      <w:pPr>
-        <w:jc w:val="both"/>
-        <w:rPr>
-          <w:sz w:val="24"/>
-          <w:szCs w:val="24"/>
-          <w:lang w:val="pt-PT"/>
-        </w:rPr>
-      </w:pPr>
-    </w:p>
-    <w:p>
-      <w:pPr>
-        <w:jc w:val="both"/>
-        <w:rPr>
-          <w:sz w:val="24"/>
-          <w:szCs w:val="24"/>
-          <w:lang w:val="pt-PT"/>
-        </w:rPr>
-      </w:pPr>
-      <w:r>
-        <w:rPr>
-          <w:b/>
-          <w:sz w:val="24"/>
-          <w:szCs w:val="24"/>
-          <w:lang w:val="pt-PT"/>
-        </w:rPr>
-        <w:t>PARS.01.04</w:t>
-      </w:r>
-      <w:r>
-        <w:rPr>
-          <w:sz w:val="24"/>
-          <w:szCs w:val="24"/>
-          <w:lang w:val="pt-PT"/>
-        </w:rPr>
-        <w:t xml:space="preserve"> – Erro de expressão</w:t>
-      </w:r>
-      <w:r>
-        <w:rPr>
-          <w:sz w:val="24"/>
-          <w:szCs w:val="24"/>
-          <w:lang w:val="pt-PT"/>
-        </w:rPr>
-        <w:t>.</w:t>
-      </w:r>
-    </w:p>
-    <w:p>
-      <w:pPr>
-        <w:jc w:val="both"/>
-        <w:rPr>
-          <w:sz w:val="24"/>
-          <w:szCs w:val="24"/>
-          <w:lang w:val="pt-PT"/>
-        </w:rPr>
-      </w:pPr>
-      <w:r>
-        <w:rPr>
-          <w:sz w:val="24"/>
-          <w:szCs w:val="24"/>
-          <w:lang w:val="pt-PT"/>
-        </w:rPr>
-        <w:t xml:space="preserve">             </w:t>
-      </w:r>
-      <w:r>
-        <w:rPr>
-          <w:b/>
-          <w:sz w:val="24"/>
-          <w:szCs w:val="24"/>
-          <w:lang w:val="pt-PT"/>
-        </w:rPr>
-        <w:t>PARS.01.0</w:t>
-      </w:r>
-      <w:r>
-        <w:rPr>
-          <w:b/>
-          <w:sz w:val="24"/>
-          <w:szCs w:val="24"/>
-          <w:lang w:val="pt-PT"/>
-        </w:rPr>
-        <w:t>4</w:t>
-      </w:r>
-      <w:r>
-        <w:rPr>
-          <w:b/>
-          <w:sz w:val="24"/>
-          <w:szCs w:val="24"/>
-          <w:lang w:val="pt-PT"/>
-        </w:rPr>
-        <w:t>.01</w:t>
-      </w:r>
-      <w:r>
-        <w:rPr>
-          <w:b/>
-          <w:sz w:val="24"/>
-          <w:szCs w:val="24"/>
-          <w:lang w:val="pt-PT"/>
-        </w:rPr>
-        <w:t xml:space="preserve"> –</w:t>
-      </w:r>
-      <w:r>
-        <w:rPr>
-          <w:sz w:val="24"/>
-          <w:szCs w:val="24"/>
-          <w:lang w:val="pt-PT"/>
-        </w:rPr>
-        <w:t xml:space="preserve"> Recomendação: Verificar parêntesis ou iniciar com uma expressão mais simples</w:t>
-      </w:r>
-      <w:r>
-        <w:rPr>
-          <w:sz w:val="24"/>
-          <w:szCs w:val="24"/>
-          <w:lang w:val="pt-PT"/>
-        </w:rPr>
-        <w:t>;</w:t>
-      </w:r>
-    </w:p>
-    <w:p>
-      <w:pPr>
-        <w:jc w:val="both"/>
-        <w:rPr>
-          <w:sz w:val="24"/>
-          <w:szCs w:val="24"/>
-          <w:lang w:val="pt-PT"/>
-        </w:rPr>
-      </w:pPr>
-      <w:r>
-        <w:rPr>
-          <w:sz w:val="24"/>
-          <w:szCs w:val="24"/>
-          <w:lang w:val="pt-PT"/>
-        </w:rPr>
-        <w:t xml:space="preserve">                   </w:t>
-      </w:r>
-    </w:p>
-    <w:p>
-      <w:pPr>
-        <w:jc w:val="both"/>
-        <w:rPr>
-          <w:sz w:val="24"/>
-          <w:szCs w:val="24"/>
-          <w:lang w:val="pt-PT"/>
-        </w:rPr>
-      </w:pPr>
-      <w:r>
-        <w:rPr>
-          <w:b/>
-          <w:sz w:val="24"/>
-          <w:szCs w:val="24"/>
-          <w:lang w:val="pt-PT"/>
-        </w:rPr>
-        <w:t>PARS.01.05</w:t>
-      </w:r>
-      <w:r>
-        <w:rPr>
-          <w:sz w:val="24"/>
-          <w:szCs w:val="24"/>
-          <w:lang w:val="pt-PT"/>
-        </w:rPr>
-        <w:t xml:space="preserve"> – Erro de phasing: ocorre quando o valor de uma variável muda de um passo para outro</w:t>
-      </w:r>
-      <w:r>
-        <w:rPr>
-          <w:sz w:val="24"/>
-          <w:szCs w:val="24"/>
-          <w:lang w:val="pt-PT"/>
-        </w:rPr>
-        <w:t>.</w:t>
-      </w:r>
-    </w:p>
-    <w:p>
-      <w:pPr>
-        <w:jc w:val="both"/>
-        <w:rPr>
-          <w:b/>
-          <w:sz w:val="24"/>
-          <w:szCs w:val="24"/>
-          <w:lang w:val="pt-PT"/>
-        </w:rPr>
-      </w:pPr>
-      <w:r>
-        <w:rPr>
-          <w:sz w:val="24"/>
-          <w:szCs w:val="24"/>
-          <w:lang w:val="pt-PT"/>
-        </w:rPr>
-        <w:t xml:space="preserve">              </w:t>
-      </w:r>
-      <w:r>
-        <w:rPr>
-          <w:b/>
-          <w:sz w:val="24"/>
-          <w:szCs w:val="24"/>
-          <w:lang w:val="pt-PT"/>
-        </w:rPr>
-        <w:t>PARS.01.05.01</w:t>
-      </w:r>
-      <w:r>
-        <w:rPr>
-          <w:b/>
-          <w:sz w:val="24"/>
-          <w:szCs w:val="24"/>
-          <w:lang w:val="pt-PT"/>
-        </w:rPr>
-        <w:t xml:space="preserve"> –</w:t>
-      </w:r>
-      <w:r>
-        <w:rPr>
-          <w:sz w:val="24"/>
-          <w:szCs w:val="24"/>
-          <w:lang w:val="pt-PT"/>
-        </w:rPr>
-        <w:t xml:space="preserve"> Rec</w:t>
-      </w:r>
-      <w:r>
-        <w:rPr>
-          <w:sz w:val="24"/>
-          <w:szCs w:val="24"/>
-          <w:lang w:val="pt-PT"/>
-        </w:rPr>
-        <w:t>omendação: Remover símbolos indefinidos e de seguida remover referências a esses mesmos símbolos</w:t>
-      </w:r>
-      <w:r>
-        <w:rPr>
-          <w:sz w:val="24"/>
-          <w:szCs w:val="24"/>
-          <w:lang w:val="pt-PT"/>
-        </w:rPr>
-        <w:t>;</w:t>
-      </w:r>
-    </w:p>
-    <w:p>
-      <w:pPr>
-        <w:jc w:val="both"/>
-        <w:rPr>
-          <w:sz w:val="24"/>
-          <w:szCs w:val="24"/>
-          <w:lang w:val="pt-PT"/>
-        </w:rPr>
-      </w:pPr>
-    </w:p>
-    <w:p>
-      <w:pPr>
-        <w:jc w:val="both"/>
-        <w:rPr>
-          <w:sz w:val="24"/>
-          <w:szCs w:val="24"/>
-          <w:lang w:val="pt-PT"/>
-        </w:rPr>
-      </w:pPr>
-      <w:r>
-        <w:rPr>
-          <w:b/>
-          <w:sz w:val="24"/>
-          <w:szCs w:val="24"/>
-          <w:lang w:val="pt-PT"/>
-        </w:rPr>
-        <w:t>PARS.01.06</w:t>
-      </w:r>
-      <w:r>
-        <w:rPr>
-          <w:sz w:val="24"/>
-          <w:szCs w:val="24"/>
-          <w:lang w:val="pt-PT"/>
-        </w:rPr>
-        <w:t xml:space="preserve"> – Erro de endereço</w:t>
-      </w:r>
-      <w:r>
-        <w:rPr>
-          <w:sz w:val="24"/>
-          <w:szCs w:val="24"/>
-          <w:lang w:val="pt-PT"/>
-        </w:rPr>
-        <w:t>.</w:t>
-      </w:r>
-    </w:p>
-    <w:p>
-      <w:pPr>
-        <w:jc w:val="both"/>
-        <w:rPr>
-          <w:sz w:val="24"/>
-          <w:szCs w:val="24"/>
-          <w:lang w:val="pt-PT"/>
-        </w:rPr>
-      </w:pPr>
-      <w:r>
-        <w:rPr>
-          <w:sz w:val="24"/>
-          <w:szCs w:val="24"/>
-          <w:lang w:val="pt-PT"/>
-        </w:rPr>
-        <w:t xml:space="preserve">              </w:t>
-      </w:r>
-      <w:r>
-        <w:rPr>
-          <w:b/>
-          <w:sz w:val="24"/>
-          <w:szCs w:val="24"/>
-          <w:lang w:val="pt-PT"/>
-        </w:rPr>
-        <w:t>PARS.01.06.01</w:t>
-      </w:r>
-      <w:r>
-        <w:rPr>
-          <w:sz w:val="24"/>
-          <w:szCs w:val="24"/>
-          <w:lang w:val="pt-PT"/>
-        </w:rPr>
-        <w:t xml:space="preserve"> – Recomendação: Verificar memória disponível</w:t>
-      </w:r>
-      <w:r>
-        <w:rPr>
-          <w:sz w:val="24"/>
-          <w:szCs w:val="24"/>
-          <w:lang w:val="pt-PT"/>
-        </w:rPr>
-        <w:t>;</w:t>
-      </w:r>
-    </w:p>
-    <w:p>
-      <w:pPr>
-        <w:jc w:val="both"/>
-        <w:rPr>
-          <w:sz w:val="24"/>
-          <w:szCs w:val="24"/>
-          <w:lang w:val="pt-PT"/>
-        </w:rPr>
-      </w:pPr>
-    </w:p>
-    <w:p>
-      <w:pPr>
-        <w:jc w:val="both"/>
-        <w:rPr>
-          <w:sz w:val="24"/>
-          <w:szCs w:val="24"/>
-          <w:lang w:val="pt-PT"/>
-        </w:rPr>
-      </w:pPr>
-    </w:p>
-    <w:p>
-      <w:pPr>
-        <w:jc w:val="both"/>
-        <w:rPr>
-          <w:sz w:val="24"/>
-          <w:szCs w:val="24"/>
-          <w:lang w:val="pt-PT"/>
-        </w:rPr>
-      </w:pPr>
-      <w:r>
-        <w:rPr>
-          <w:b/>
-          <w:sz w:val="24"/>
-          <w:szCs w:val="24"/>
-          <w:lang w:val="pt-PT"/>
-        </w:rPr>
-        <w:t>PARS.02.01</w:t>
-      </w:r>
-      <w:r>
-        <w:rPr>
-          <w:sz w:val="24"/>
-          <w:szCs w:val="24"/>
-          <w:lang w:val="pt-PT"/>
-        </w:rPr>
-        <w:t xml:space="preserve"> – Erros de sintaxe: erros de gramática e pontuação</w:t>
-      </w:r>
-      <w:r>
-        <w:rPr>
-          <w:sz w:val="24"/>
-          <w:szCs w:val="24"/>
-          <w:lang w:val="pt-PT"/>
-        </w:rPr>
-        <w:t>.</w:t>
-      </w:r>
-    </w:p>
-    <w:p>
-      <w:pPr>
-        <w:jc w:val="both"/>
-        <w:rPr>
-          <w:sz w:val="24"/>
-          <w:szCs w:val="24"/>
-          <w:lang w:val="pt-PT"/>
-        </w:rPr>
-      </w:pPr>
-      <w:r>
-        <w:rPr>
-          <w:sz w:val="24"/>
-          <w:szCs w:val="24"/>
-          <w:lang w:val="pt-PT"/>
-        </w:rPr>
-        <w:t xml:space="preserve">              </w:t>
-      </w:r>
-      <w:r>
-        <w:rPr>
-          <w:b/>
-          <w:sz w:val="24"/>
-          <w:szCs w:val="24"/>
-          <w:lang w:val="pt-PT"/>
-        </w:rPr>
-        <w:t>PARS.02.01.01</w:t>
-      </w:r>
-      <w:r>
-        <w:rPr>
-          <w:sz w:val="24"/>
-          <w:szCs w:val="24"/>
-          <w:lang w:val="pt-PT"/>
-        </w:rPr>
-        <w:t xml:space="preserve"> – Recomendação: Verificar ortografia</w:t>
-      </w:r>
-      <w:r>
-        <w:rPr>
-          <w:sz w:val="24"/>
-          <w:szCs w:val="24"/>
-          <w:lang w:val="pt-PT"/>
-        </w:rPr>
-        <w:t>;</w:t>
-      </w:r>
-    </w:p>
-    <w:p>
-      <w:pPr>
-        <w:jc w:val="both"/>
-        <w:rPr>
-          <w:sz w:val="24"/>
-          <w:szCs w:val="24"/>
-          <w:lang w:val="pt-PT"/>
-        </w:rPr>
-      </w:pPr>
-      <w:r>
-        <w:rPr>
-          <w:b/>
-          <w:sz w:val="24"/>
-          <w:szCs w:val="24"/>
-          <w:lang w:val="pt-PT"/>
-        </w:rPr>
-        <w:t>PARS.02.02</w:t>
-      </w:r>
-      <w:r>
-        <w:rPr>
-          <w:sz w:val="24"/>
-          <w:szCs w:val="24"/>
-          <w:lang w:val="pt-PT"/>
-        </w:rPr>
-        <w:t xml:space="preserve"> – Erros de runtime: aparecem à medida que o programa é executado</w:t>
-      </w:r>
-      <w:r>
-        <w:rPr>
-          <w:sz w:val="24"/>
-          <w:szCs w:val="24"/>
-          <w:lang w:val="pt-PT"/>
-        </w:rPr>
-        <w:t>.</w:t>
-      </w:r>
-    </w:p>
-    <w:p>
-      <w:pPr>
-        <w:jc w:val="both"/>
-        <w:rPr>
-          <w:sz w:val="24"/>
-          <w:szCs w:val="24"/>
-          <w:lang w:val="pt-PT"/>
-        </w:rPr>
-      </w:pPr>
-      <w:r>
-        <w:rPr>
-          <w:sz w:val="24"/>
-          <w:szCs w:val="24"/>
-          <w:lang w:val="pt-PT"/>
-        </w:rPr>
-        <w:t xml:space="preserve">              </w:t>
-      </w:r>
-      <w:r>
-        <w:rPr>
-          <w:b/>
-          <w:sz w:val="24"/>
-          <w:szCs w:val="24"/>
-          <w:lang w:val="pt-PT"/>
-        </w:rPr>
-        <w:t>PARS.02.02.01</w:t>
-      </w:r>
-      <w:r>
-        <w:rPr>
-          <w:sz w:val="24"/>
-          <w:szCs w:val="24"/>
-          <w:lang w:val="pt-PT"/>
-        </w:rPr>
-        <w:t xml:space="preserve"> – Recomendação: Rever o código, por exemplo, procurar divisões por zero</w:t>
-      </w:r>
-      <w:r>
-        <w:rPr>
-          <w:sz w:val="24"/>
-          <w:szCs w:val="24"/>
-          <w:lang w:val="pt-PT"/>
-        </w:rPr>
-        <w:t>;</w:t>
-      </w:r>
-    </w:p>
-    <w:p>
-      <w:pPr>
-        <w:jc w:val="both"/>
-        <w:rPr>
-          <w:sz w:val="24"/>
-          <w:szCs w:val="24"/>
-          <w:lang w:val="pt-PT"/>
-        </w:rPr>
-      </w:pPr>
-      <w:r>
-        <w:rPr>
-          <w:b/>
-          <w:sz w:val="24"/>
-          <w:szCs w:val="24"/>
-          <w:lang w:val="pt-PT"/>
-        </w:rPr>
-        <w:t>PARS.02.03</w:t>
-      </w:r>
-      <w:r>
-        <w:rPr>
-          <w:sz w:val="24"/>
-          <w:szCs w:val="24"/>
-          <w:lang w:val="pt-PT"/>
-        </w:rPr>
-        <w:t xml:space="preserve"> – Erros lógicos: erros básicos em algoritmos ou procedimentos, apenas detetados quando o resultado destes é anómalo.</w:t>
-      </w:r>
-    </w:p>
-    <w:p>
-      <w:pPr>
-        <w:jc w:val="both"/>
-        <w:rPr>
-          <w:sz w:val="24"/>
-          <w:szCs w:val="24"/>
-          <w:lang w:val="pt-PT"/>
-        </w:rPr>
-      </w:pPr>
-      <w:r>
-        <w:rPr>
-          <w:sz w:val="24"/>
-          <w:szCs w:val="24"/>
-          <w:lang w:val="pt-PT"/>
-        </w:rPr>
-        <w:t xml:space="preserve">              </w:t>
-      </w:r>
-      <w:r>
-        <w:rPr>
-          <w:b/>
-          <w:sz w:val="24"/>
-          <w:szCs w:val="24"/>
-          <w:lang w:val="pt-PT"/>
-        </w:rPr>
-        <w:t>PARS.02.03.01</w:t>
-      </w:r>
-      <w:r>
-        <w:rPr>
-          <w:sz w:val="24"/>
-          <w:szCs w:val="24"/>
-          <w:lang w:val="pt-PT"/>
-        </w:rPr>
-        <w:t xml:space="preserve"> – Recomendação: Usar mecanismos de debug (passo a passo)</w:t>
-      </w:r>
-      <w:r>
-        <w:rPr>
-          <w:sz w:val="24"/>
-          <w:szCs w:val="24"/>
-          <w:lang w:val="pt-PT"/>
-        </w:rPr>
-        <w:t>;</w:t>
-      </w:r>
-    </w:p>
-    <w:p>
-      <w:pPr>
-        <w:jc w:val="both"/>
-        <w:rPr>
-          <w:sz w:val="24"/>
-          <w:szCs w:val="24"/>
-          <w:lang w:val="pt-PT"/>
-        </w:rPr>
-      </w:pPr>
-    </w:p>
-    <w:p>
-      <w:pPr>
-        <w:jc w:val="both"/>
-        <w:rPr>
-          <w:sz w:val="24"/>
-          <w:szCs w:val="24"/>
-          <w:lang w:val="pt-PT"/>
-        </w:rPr>
-      </w:pPr>
-      <w:r>
-        <w:rPr>
-          <w:b/>
-          <w:sz w:val="24"/>
-          <w:szCs w:val="24"/>
-          <w:lang w:val="pt-PT"/>
-        </w:rPr>
-        <w:t>PARS.02.04</w:t>
-      </w:r>
-      <w:r>
-        <w:rPr>
-          <w:sz w:val="24"/>
-          <w:szCs w:val="24"/>
-          <w:lang w:val="pt-PT"/>
-        </w:rPr>
-        <w:t xml:space="preserve"> – Erros de threading: Ocorrem quando se usam threads, exemplos podem ser deadlocks e concorrência no acesso.</w:t>
-      </w:r>
-    </w:p>
-    <w:p>
-      <w:pPr>
-        <w:jc w:val="both"/>
-        <w:rPr>
-          <w:sz w:val="24"/>
-          <w:szCs w:val="24"/>
-          <w:lang w:val="pt-PT"/>
-        </w:rPr>
-      </w:pPr>
-      <w:r>
-        <w:rPr>
-          <w:sz w:val="24"/>
-          <w:szCs w:val="24"/>
-          <w:lang w:val="pt-PT"/>
-        </w:rPr>
-        <w:t xml:space="preserve">              </w:t>
-      </w:r>
-      <w:r>
-        <w:rPr>
-          <w:b/>
-          <w:sz w:val="24"/>
-          <w:szCs w:val="24"/>
-          <w:lang w:val="pt-PT"/>
-        </w:rPr>
-        <w:t>PARS.02.04.01</w:t>
-      </w:r>
-      <w:r>
-        <w:rPr>
-          <w:sz w:val="24"/>
-          <w:szCs w:val="24"/>
-          <w:lang w:val="pt-PT"/>
-        </w:rPr>
-        <w:t xml:space="preserve"> – Recomendação: Utilizar mecanismos de</w:t>
-      </w:r>
-      <w:r>
-        <w:rPr>
-          <w:sz w:val="24"/>
-          <w:szCs w:val="24"/>
-          <w:lang w:val="pt-PT"/>
-        </w:rPr>
-        <w:t xml:space="preserve"> defesa, por exemplo, semáforos;</w:t>
-      </w:r>
-    </w:p>
-    <w:p>
-      <w:pPr>
-        <w:jc w:val="both"/>
-        <w:rPr>
-          <w:sz w:val="24"/>
-          <w:szCs w:val="24"/>
-          <w:lang w:val="pt-PT"/>
-        </w:rPr>
-      </w:pPr>
-    </w:p>
-    <w:p>
-      <w:pPr>
-        <w:jc w:val="both"/>
-        <w:rPr>
-          <w:sz w:val="24"/>
-          <w:szCs w:val="24"/>
-          <w:lang w:val="pt-PT"/>
-        </w:rPr>
-      </w:pPr>
-      <w:r>
-        <w:rPr>
-          <w:b/>
-          <w:sz w:val="24"/>
-          <w:szCs w:val="24"/>
-          <w:lang w:val="pt-PT"/>
-        </w:rPr>
-        <w:t>PARS.02.05</w:t>
-      </w:r>
-      <w:r>
-        <w:rPr>
-          <w:sz w:val="24"/>
-          <w:szCs w:val="24"/>
-          <w:lang w:val="pt-PT"/>
-        </w:rPr>
-        <w:t xml:space="preserve"> – Exceções: Não são erros fatais mas podem provocar problemas na execução do programa</w:t>
-      </w:r>
-      <w:r>
-        <w:rPr>
-          <w:sz w:val="24"/>
-          <w:szCs w:val="24"/>
-          <w:lang w:val="pt-PT"/>
-        </w:rPr>
-        <w:t>.</w:t>
-      </w:r>
-    </w:p>
-    <w:p>
-      <w:pPr>
-        <w:jc w:val="both"/>
-        <w:rPr>
-          <w:sz w:val="24"/>
-          <w:szCs w:val="24"/>
-          <w:lang w:val="pt-PT"/>
-        </w:rPr>
-      </w:pPr>
-      <w:r>
-        <w:rPr>
-          <w:sz w:val="24"/>
-          <w:szCs w:val="24"/>
-          <w:lang w:val="pt-PT"/>
-        </w:rPr>
-        <w:t xml:space="preserve">               </w:t>
-      </w:r>
-      <w:r>
-        <w:rPr>
-          <w:b/>
-          <w:sz w:val="24"/>
-          <w:szCs w:val="24"/>
-          <w:lang w:val="pt-PT"/>
-        </w:rPr>
-        <w:t>PARS.02.05.01</w:t>
-      </w:r>
-      <w:r>
-        <w:rPr>
-          <w:sz w:val="24"/>
-          <w:szCs w:val="24"/>
-          <w:lang w:val="pt-PT"/>
-        </w:rPr>
-        <w:t xml:space="preserve"> – Recomendação: Utilizar técnicas de controlo de exceções, por exemplo, “try catch”</w:t>
-      </w:r>
-      <w:r>
-        <w:rPr>
-          <w:sz w:val="24"/>
-          <w:szCs w:val="24"/>
-          <w:lang w:val="pt-PT"/>
-        </w:rPr>
-        <w:t>;</w:t>
-      </w:r>
-    </w:p>
-    <w:p>
-      <w:pPr>
-        <w:jc w:val="both"/>
-        <w:rPr>
-          <w:sz w:val="24"/>
-          <w:szCs w:val="24"/>
-          <w:lang w:val="pt-PT"/>
-        </w:rPr>
-      </w:pPr>
-    </w:p>
-    <w:p>
-      <w:pPr>
-        <w:jc w:val="both"/>
-        <w:rPr>
-          <w:sz w:val="24"/>
-          <w:szCs w:val="24"/>
-          <w:lang w:val="pt-PT"/>
-        </w:rPr>
-      </w:pPr>
-      <w:r>
-        <w:rPr>
-          <w:b/>
-          <w:sz w:val="24"/>
-          <w:szCs w:val="24"/>
-          <w:lang w:val="pt-PT"/>
-        </w:rPr>
-        <w:t>PARS.03.01</w:t>
-      </w:r>
-      <w:r>
-        <w:rPr>
-          <w:sz w:val="24"/>
-          <w:szCs w:val="24"/>
-          <w:lang w:val="pt-PT"/>
-        </w:rPr>
-        <w:t xml:space="preserve"> – Erros de ligação: Quando uma forma do fluxograma não está ligada ou faltam ligações</w:t>
-      </w:r>
-      <w:r>
-        <w:rPr>
-          <w:sz w:val="24"/>
-          <w:szCs w:val="24"/>
-          <w:lang w:val="pt-PT"/>
-        </w:rPr>
-        <w:t>.</w:t>
-      </w:r>
-    </w:p>
-    <w:p>
-      <w:pPr>
-        <w:jc w:val="both"/>
-        <w:rPr>
-          <w:sz w:val="24"/>
-          <w:szCs w:val="24"/>
-          <w:lang w:val="pt-PT"/>
-        </w:rPr>
-      </w:pPr>
-      <w:r>
-        <w:rPr>
-          <w:sz w:val="24"/>
-          <w:szCs w:val="24"/>
-          <w:lang w:val="pt-PT"/>
-        </w:rPr>
-        <w:t xml:space="preserve">               </w:t>
-      </w:r>
-      <w:r>
-        <w:rPr>
-          <w:b/>
-          <w:sz w:val="24"/>
-          <w:szCs w:val="24"/>
-          <w:lang w:val="pt-PT"/>
-        </w:rPr>
-        <w:t>PARS.03.01.01</w:t>
-      </w:r>
-      <w:r>
-        <w:rPr>
-          <w:sz w:val="24"/>
-          <w:szCs w:val="24"/>
-          <w:lang w:val="pt-PT"/>
-        </w:rPr>
-        <w:t xml:space="preserve"> – Recomendação: Procurar formas não ligadas</w:t>
-      </w:r>
-      <w:r>
-        <w:rPr>
-          <w:sz w:val="24"/>
-          <w:szCs w:val="24"/>
-          <w:lang w:val="pt-PT"/>
-        </w:rPr>
-        <w:t>;</w:t>
-      </w:r>
-    </w:p>
-    <w:p>
-      <w:pPr>
-        <w:jc w:val="both"/>
-        <w:rPr>
-          <w:sz w:val="24"/>
-          <w:szCs w:val="24"/>
-          <w:lang w:val="pt-PT"/>
-        </w:rPr>
-      </w:pPr>
-      <w:r>
-        <w:rPr>
-          <w:b/>
-          <w:sz w:val="24"/>
-          <w:szCs w:val="24"/>
-          <w:lang w:val="pt-PT"/>
-        </w:rPr>
-        <w:t>PARS.03.02</w:t>
-      </w:r>
-      <w:r>
-        <w:rPr>
-          <w:sz w:val="24"/>
-          <w:szCs w:val="24"/>
-          <w:lang w:val="pt-PT"/>
-        </w:rPr>
-        <w:t xml:space="preserve"> – Erros de código: Quando na tradução de código para fluxograma, os erros do anterior se transferem para o diagrama.</w:t>
-      </w:r>
-    </w:p>
-    <w:p>
-      <w:pPr>
-        <w:jc w:val="both"/>
-        <w:rPr>
-          <w:sz w:val="24"/>
-          <w:szCs w:val="24"/>
-          <w:lang w:val="pt-PT"/>
-        </w:rPr>
-      </w:pPr>
-      <w:r>
-        <w:rPr>
-          <w:sz w:val="24"/>
-          <w:szCs w:val="24"/>
-          <w:lang w:val="pt-PT"/>
-        </w:rPr>
-        <w:t xml:space="preserve">               </w:t>
-      </w:r>
-      <w:r>
-        <w:rPr>
-          <w:b/>
-          <w:sz w:val="24"/>
-          <w:szCs w:val="24"/>
-          <w:lang w:val="pt-PT"/>
-        </w:rPr>
-        <w:t>PARS.03.02.01</w:t>
-      </w:r>
-      <w:r>
-        <w:rPr>
-          <w:sz w:val="24"/>
-          <w:szCs w:val="24"/>
-          <w:lang w:val="pt-PT"/>
-        </w:rPr>
-        <w:t xml:space="preserve"> – Recomendação: Corrigir erro no código através da forma que o contém</w:t>
-      </w:r>
-      <w:r>
-        <w:rPr>
-          <w:sz w:val="24"/>
-          <w:szCs w:val="24"/>
-          <w:lang w:val="pt-PT"/>
-        </w:rPr>
-        <w:t>;</w:t>
-      </w:r>
-    </w:p>
-    <w:p>
-      <w:pPr>
-        <w:jc w:val="both"/>
-        <w:rPr>
-          <w:sz w:val="24"/>
-          <w:szCs w:val="24"/>
-          <w:lang w:val="pt-PT"/>
-        </w:rPr>
-      </w:pPr>
-      <w:r>
-        <w:rPr>
-          <w:b/>
-          <w:sz w:val="24"/>
-          <w:szCs w:val="24"/>
-          <w:lang w:val="pt-PT"/>
-        </w:rPr>
-        <w:t>PARS.03.03</w:t>
-      </w:r>
-      <w:r>
-        <w:rPr>
-          <w:sz w:val="24"/>
-          <w:szCs w:val="24"/>
-          <w:lang w:val="pt-PT"/>
-        </w:rPr>
-        <w:t xml:space="preserve"> – Sem início ou fim: Quando estão em falta as formas de início e fim do programa</w:t>
-      </w:r>
-      <w:r>
-        <w:rPr>
-          <w:sz w:val="24"/>
-          <w:szCs w:val="24"/>
-          <w:lang w:val="pt-PT"/>
-        </w:rPr>
-        <w:t>.</w:t>
-      </w:r>
-    </w:p>
-    <w:p>
-      <w:pPr>
-        <w:jc w:val="both"/>
-        <w:rPr>
-          <w:sz w:val="24"/>
-          <w:szCs w:val="24"/>
-          <w:lang w:val="pt-PT"/>
-        </w:rPr>
-      </w:pPr>
-      <w:r>
-        <w:rPr>
-          <w:b/>
-          <w:sz w:val="24"/>
-          <w:szCs w:val="24"/>
-          <w:lang w:val="pt-PT"/>
-        </w:rPr>
-        <w:t xml:space="preserve">               PARS.03.03.01</w:t>
-      </w:r>
-      <w:r>
-        <w:rPr>
-          <w:sz w:val="24"/>
-          <w:szCs w:val="24"/>
-          <w:lang w:val="pt-PT"/>
-        </w:rPr>
-        <w:t xml:space="preserve"> – Recomendação: Repor a forma(s) que estiver(em) em falta.</w:t>
-      </w:r>
-    </w:p>
-    <w:p>
-      <w:pPr>
-        <w:rPr>
-          <w:lang w:val="pt-PT"/>
-        </w:rPr>
-      </w:pPr>
-    </w:p>
-    <w:p>
-      <w:pPr>
-        <w:rPr>
-          <w:lang w:val="pt-PT"/>
-        </w:rPr>
-      </w:pPr>
-    </w:p>
-    <w:p>
-      <w:pPr>
-        <w:pStyle w:val="Title"/>
-        <w:rPr>
-          <w:b/>
-          <w:sz w:val="28"/>
-          <w:szCs w:val="28"/>
-        </w:rPr>
-      </w:pPr>
-      <w:r>
-        <w:rPr>
-          <w:b/>
-          <w:sz w:val="28"/>
-          <w:szCs w:val="28"/>
-        </w:rPr>
-        <w:t xml:space="preserve">Especificação da Integração Fluxo </w:t>
-      </w:r>
-      <w:r>
-        <w:rPr>
-          <w:b/>
-          <w:sz w:val="28"/>
-          <w:szCs w:val="28"/>
-        </w:rPr>
-        <w:t>–</w:t>
-      </w:r>
-      <w:r>
-        <w:rPr>
-          <w:b/>
-          <w:sz w:val="28"/>
-          <w:szCs w:val="28"/>
-        </w:rPr>
-        <w:t>BD</w:t>
-      </w:r>
-    </w:p>
-    <w:p>
-      <w:pPr>
-        <w:rPr>
-          <w:lang w:val="pt-PT"/>
-        </w:rPr>
-      </w:pPr>
-    </w:p>
-    <w:p>
-      <w:pPr>
-        <w:jc w:val="both"/>
-        <w:rPr>
-          <w:sz w:val="24"/>
-          <w:lang w:val="pt-PT"/>
-        </w:rPr>
-      </w:pPr>
-      <w:r>
-        <w:rPr>
-          <w:sz w:val="24"/>
-          <w:lang w:val="pt-PT"/>
-        </w:rPr>
-        <w:t xml:space="preserve">Estas especificações foram planeadas com o intuito de promover um </w:t>
-      </w:r>
-      <w:r>
-        <w:rPr>
-          <w:sz w:val="24"/>
-          <w:lang w:val="pt-PT"/>
-        </w:rPr>
-        <w:t>interação</w:t>
-      </w:r>
-      <w:r>
-        <w:rPr>
-          <w:sz w:val="24"/>
-          <w:lang w:val="pt-PT"/>
-        </w:rPr>
-        <w:t xml:space="preserve"> simplista entre o utilizador e o fluxograma. </w:t>
-      </w:r>
-    </w:p>
-    <w:p>
-      <w:pPr>
-        <w:jc w:val="both"/>
-        <w:rPr>
-          <w:sz w:val="24"/>
-          <w:lang w:val="pt-PT"/>
-        </w:rPr>
-      </w:pPr>
-      <w:r>
-        <w:rPr>
-          <w:sz w:val="24"/>
-          <w:lang w:val="pt-PT"/>
-        </w:rPr>
-        <w:t>Estamos a assumir que todo o tipo de informação relevante ao fluxograma vai ser guardada na base de dados.</w:t>
-      </w:r>
-    </w:p>
-    <w:p>
-      <w:pPr>
-        <w:jc w:val="both"/>
-        <w:rPr>
-          <w:sz w:val="24"/>
-          <w:lang w:val="pt-PT"/>
-        </w:rPr>
-      </w:pPr>
-      <w:r>
-        <w:rPr>
-          <w:sz w:val="24"/>
-          <w:lang w:val="pt-PT"/>
-        </w:rPr>
-        <w:t>(temporário) Visto não haver conhecimento sobre até que ponto a cache do browser( ou a linguagem javaScript) pode ser utilizada para guardar informação (ex: coordenadas das formas), por isso assumiremos que não vai guardar Nada. (temporário)</w:t>
-      </w:r>
-    </w:p>
-    <w:p>
-      <w:pPr>
-        <w:jc w:val="both"/>
-        <w:rPr>
-          <w:b/>
-          <w:sz w:val="24"/>
-          <w:lang w:val="pt-PT"/>
-        </w:rPr>
-      </w:pPr>
-      <w:r>
-        <w:rPr>
-          <w:b/>
-          <w:sz w:val="24"/>
-          <w:lang w:val="pt-PT"/>
-        </w:rPr>
-        <w:t>INTBD.00 - Sistema</w:t>
-      </w:r>
-    </w:p>
-    <w:p>
-      <w:pPr>
-        <w:jc w:val="both"/>
-        <w:rPr>
-          <w:b/>
-          <w:sz w:val="24"/>
-          <w:lang w:val="pt-PT"/>
-        </w:rPr>
-      </w:pPr>
-    </w:p>
-    <w:p>
-      <w:pPr>
-        <w:jc w:val="both"/>
-        <w:rPr>
-          <w:sz w:val="24"/>
-          <w:lang w:val="pt-PT"/>
-        </w:rPr>
-      </w:pPr>
-      <w:r>
-        <w:rPr>
-          <w:b/>
-          <w:sz w:val="24"/>
-          <w:lang w:val="pt-PT"/>
-        </w:rPr>
-        <w:lastRenderedPageBreak/>
-        <w:t xml:space="preserve">INTBD.00.00 – </w:t>
-      </w:r>
-      <w:r>
-        <w:rPr>
-          <w:sz w:val="24"/>
-          <w:lang w:val="pt-PT"/>
-        </w:rPr>
-        <w:t xml:space="preserve">O sistema deve guardar todas as informações necessárias relativamente às posições, condições e conexões de cada forma. </w:t>
-      </w:r>
-    </w:p>
-    <w:p>
-      <w:pPr>
-        <w:jc w:val="both"/>
-        <w:rPr>
-          <w:sz w:val="24"/>
-          <w:lang w:val="pt-PT"/>
-        </w:rPr>
-      </w:pPr>
-      <w:r>
-        <w:rPr>
-          <w:sz w:val="24"/>
-          <w:lang w:val="pt-PT"/>
-        </w:rPr>
-        <w:t>Isto deve ser feito de modo a que, sempre que o utilizador reinicie a sessão, todo o ambiente gráfica permaneça inalterado relativamente à sessão anterior</w:t>
-      </w:r>
-      <w:r>
-        <w:rPr>
-          <w:sz w:val="24"/>
-          <w:lang w:val="pt-PT"/>
-        </w:rPr>
-        <w:t>.</w:t>
-      </w:r>
-    </w:p>
-    <w:p>
-      <w:pPr>
-        <w:jc w:val="both"/>
-        <w:rPr>
-          <w:sz w:val="24"/>
-          <w:lang w:val="pt-PT"/>
-        </w:rPr>
-      </w:pPr>
-      <w:r>
-        <w:rPr>
-          <w:b/>
-          <w:sz w:val="24"/>
-          <w:lang w:val="pt-PT"/>
-        </w:rPr>
-        <w:t xml:space="preserve">INTBD.00.01 – </w:t>
-      </w:r>
-      <w:r>
-        <w:rPr>
-          <w:sz w:val="24"/>
-          <w:lang w:val="pt-PT"/>
-        </w:rPr>
-        <w:t>Para cada forma devem ser guardadas todas instruções/condições inseridas nessa forma assim que o utilizador sai da sessão. Essas instruções/condições devem recarregadas numa sessão seguinte.</w:t>
-      </w:r>
-    </w:p>
-    <w:p>
-      <w:pPr>
-        <w:jc w:val="both"/>
-        <w:rPr>
-          <w:sz w:val="24"/>
-          <w:lang w:val="pt-PT"/>
-        </w:rPr>
-      </w:pPr>
-      <w:r>
-        <w:rPr>
-          <w:b/>
-          <w:sz w:val="24"/>
-          <w:lang w:val="pt-PT"/>
-        </w:rPr>
-        <w:t xml:space="preserve">INTBD.00.02 - </w:t>
-      </w:r>
-      <w:r>
-        <w:rPr>
-          <w:sz w:val="24"/>
-          <w:lang w:val="pt-PT"/>
-        </w:rPr>
-        <w:t xml:space="preserve">Mediante o fecho de sessão, todas as coordenadas das formas/conexões inseridas devem ser guardadas de modo a que, ao reiniciar a sessão, estas apareçam no mesmo local. </w:t>
-      </w:r>
-    </w:p>
-    <w:p>
-      <w:pPr>
-        <w:jc w:val="both"/>
-        <w:rPr>
-          <w:sz w:val="24"/>
-          <w:lang w:val="pt-PT"/>
-        </w:rPr>
-      </w:pPr>
-      <w:r>
-        <w:rPr>
-          <w:b/>
-          <w:sz w:val="24"/>
-          <w:lang w:val="pt-PT"/>
-        </w:rPr>
-        <w:t xml:space="preserve">INTBD.00.03 – </w:t>
-      </w:r>
-      <w:r>
-        <w:rPr>
-          <w:sz w:val="24"/>
-          <w:lang w:val="pt-PT"/>
-        </w:rPr>
-        <w:t xml:space="preserve">Para cada conexão, </w:t>
-      </w:r>
-      <w:r>
-        <w:rPr>
-          <w:sz w:val="24"/>
-          <w:lang w:val="pt-PT"/>
-        </w:rPr>
-        <w:t>deve ser guardada</w:t>
-      </w:r>
-      <w:r>
-        <w:rPr>
-          <w:sz w:val="24"/>
-          <w:lang w:val="pt-PT"/>
-        </w:rPr>
-        <w:t xml:space="preserve"> dois tipos de informações:</w:t>
-      </w:r>
-    </w:p>
-    <w:p>
-      <w:pPr>
-        <w:pStyle w:val="ListParagraph"/>
-        <w:spacing w:after="160" w:line="300" w:lineRule="auto"/>
-        <w:jc w:val="both"/>
-        <w:rPr>
-          <w:sz w:val="24"/>
-          <w:lang w:val="pt-PT"/>
-        </w:rPr>
-      </w:pPr>
-      <w:r>
-        <w:rPr>
-          <w:b/>
-          <w:sz w:val="24"/>
-          <w:lang w:val="pt-PT"/>
-        </w:rPr>
-        <w:t>INTBD.00.03</w:t>
-      </w:r>
-      <w:r>
-        <w:rPr>
-          <w:b/>
-          <w:sz w:val="24"/>
-          <w:lang w:val="pt-PT"/>
-        </w:rPr>
-        <w:t>.01</w:t>
-      </w:r>
-      <w:r>
-        <w:rPr>
-          <w:b/>
-          <w:sz w:val="24"/>
-          <w:lang w:val="pt-PT"/>
-        </w:rPr>
-        <w:t xml:space="preserve"> – </w:t>
-      </w:r>
-      <w:r>
-        <w:rPr>
-          <w:sz w:val="24"/>
-          <w:lang w:val="pt-PT"/>
-        </w:rPr>
-        <w:t>De que forma veio essa conexão</w:t>
-      </w:r>
-      <w:r>
-        <w:rPr>
-          <w:sz w:val="24"/>
-          <w:lang w:val="pt-PT"/>
-        </w:rPr>
-        <w:t>;</w:t>
-      </w:r>
-    </w:p>
-    <w:p>
-      <w:pPr>
-        <w:pStyle w:val="ListParagraph"/>
-        <w:spacing w:after="160" w:line="300" w:lineRule="auto"/>
-        <w:jc w:val="both"/>
-        <w:rPr>
-          <w:sz w:val="24"/>
-          <w:lang w:val="pt-PT"/>
-        </w:rPr>
-      </w:pPr>
-      <w:r>
-        <w:rPr>
-          <w:b/>
-          <w:sz w:val="24"/>
-          <w:lang w:val="pt-PT"/>
-        </w:rPr>
-        <w:t>INTBD.00.03</w:t>
-      </w:r>
-      <w:r>
-        <w:rPr>
-          <w:b/>
-          <w:sz w:val="24"/>
-          <w:lang w:val="pt-PT"/>
-        </w:rPr>
-        <w:t>.02</w:t>
-      </w:r>
-      <w:r>
-        <w:rPr>
-          <w:b/>
-          <w:sz w:val="24"/>
-          <w:lang w:val="pt-PT"/>
-        </w:rPr>
-        <w:t xml:space="preserve"> – </w:t>
-      </w:r>
-      <w:r>
-        <w:rPr>
-          <w:sz w:val="24"/>
-          <w:lang w:val="pt-PT"/>
-        </w:rPr>
-        <w:t>Em que forma a conexão se encontra acoplada (a parte que tem a seta!)</w:t>
-      </w:r>
-      <w:r>
-        <w:rPr>
-          <w:sz w:val="24"/>
-          <w:lang w:val="pt-PT"/>
-        </w:rPr>
-        <w:t>;</w:t>
-      </w:r>
-    </w:p>
-    <w:p>
-      <w:pPr>
-        <w:rPr>
-          <w:lang w:val="pt-PT"/>
-        </w:rPr>
-      </w:pPr>
     </w:p>
     <w:sectPr>
       <w:pgSz w:w="11906" w:h="16838"/>
@@ -16677,7 +14427,7 @@
 </file>
 
 <file path=customXml/itemProps1.xml><?xml version="1.0" encoding="utf-8"?>
-<ds:datastoreItem xmlns:ds="http://schemas.openxmlformats.org/officeDocument/2006/customXml" ds:itemID="{8EBAF5F0-A0B7-45EE-BD4D-B3935FED4616}">
+<ds:datastoreItem xmlns:ds="http://schemas.openxmlformats.org/officeDocument/2006/customXml" ds:itemID="{7C5F0465-AC70-4290-AB02-1DE7B2AFE09B}">
   <ds:schemaRefs>
     <ds:schemaRef ds:uri="http://schemas.openxmlformats.org/officeDocument/2006/bibliography"/>
   </ds:schemaRefs>

</xml_diff>

<commit_message>
ligeiras alterações na formatação. Nada demais.
</commit_message>
<xml_diff>
--- a/Fluxo/Formas/Formas-Geral.docx
+++ b/Fluxo/Formas/Formas-Geral.docx
@@ -2206,7 +2206,7 @@
             <v:imagedata r:id="rId12" o:title=""/>
             <w10:wrap type="tight"/>
           </v:shape>
-          <o:OLEObject Type="Embed" ProgID="PBrush" ShapeID="_x0000_s1046" DrawAspect="Content" ObjectID="_1430035267" r:id="rId13"/>
+          <o:OLEObject Type="Embed" ProgID="PBrush" ShapeID="_x0000_s1046" DrawAspect="Content" ObjectID="_1430038021" r:id="rId13"/>
         </w:object>
       </w:r>
       <w:r>
@@ -2516,7 +2516,7 @@
             <v:imagedata r:id="rId14" o:title=""/>
             <w10:wrap type="tight"/>
           </v:shape>
-          <o:OLEObject Type="Embed" ProgID="PBrush" ShapeID="_x0000_s1045" DrawAspect="Content" ObjectID="_1430035268" r:id="rId15"/>
+          <o:OLEObject Type="Embed" ProgID="PBrush" ShapeID="_x0000_s1045" DrawAspect="Content" ObjectID="_1430038022" r:id="rId15"/>
         </w:object>
       </w:r>
     </w:p>
@@ -2697,7 +2697,7 @@
             <v:imagedata r:id="rId16" o:title=""/>
             <w10:wrap type="tight"/>
           </v:shape>
-          <o:OLEObject Type="Embed" ProgID="PBrush" ShapeID="_x0000_s1044" DrawAspect="Content" ObjectID="_1430035269" r:id="rId17"/>
+          <o:OLEObject Type="Embed" ProgID="PBrush" ShapeID="_x0000_s1044" DrawAspect="Content" ObjectID="_1430038023" r:id="rId17"/>
         </w:object>
       </w:r>
       <w:r>
@@ -3218,7 +3218,7 @@
             <v:imagedata r:id="rId18" o:title=""/>
             <w10:wrap type="tight"/>
           </v:shape>
-          <o:OLEObject Type="Embed" ProgID="PBrush" ShapeID="_x0000_s1043" DrawAspect="Content" ObjectID="_1430035270" r:id="rId19"/>
+          <o:OLEObject Type="Embed" ProgID="PBrush" ShapeID="_x0000_s1043" DrawAspect="Content" ObjectID="_1430038024" r:id="rId19"/>
         </w:object>
       </w:r>
     </w:p>
@@ -3830,7 +3830,7 @@
           </mc:Choice>
           <mc:Fallback>
             <w:pict>
-              <v:group w14:anchorId="7786D592" id="Grupo 15" o:spid="_x0000_s1026" style="position:absolute;margin-left:162.45pt;margin-top:6.4pt;width:82.5pt;height:103.5pt;z-index:251637248;mso-width-relative:margin;mso-height-relative:margin" coordsize="11906,14573" o:gfxdata="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">
+              <v:group w14:anchorId="5547E140" id="Grupo 15" o:spid="_x0000_s1026" style="position:absolute;margin-left:162.45pt;margin-top:6.4pt;width:82.5pt;height:103.5pt;z-index:251637248;mso-width-relative:margin;mso-height-relative:margin" coordsize="11906,14573" o:gfxdata="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">
                 <v:shapetype id="_x0000_t32" coordsize="21600,21600" o:spt="32" o:oned="t" path="m,l21600,21600e" filled="f">
                   <v:path arrowok="t" fillok="f" o:connecttype="none"/>
                   <o:lock v:ext="edit" shapetype="t"/>
@@ -3868,136 +3868,6 @@
           <w:lang w:val="pt-PT"/>
         </w:rPr>
       </w:pPr>
-    </w:p>
-    <w:p>
-      <w:pPr>
-        <w:pStyle w:val="ListParagraph"/>
-        <w:rPr>
-          <w:sz w:val="24"/>
-          <w:szCs w:val="24"/>
-          <w:lang w:val="pt-PT"/>
-        </w:rPr>
-      </w:pPr>
-    </w:p>
-    <w:p>
-      <w:pPr>
-        <w:pStyle w:val="ListParagraph"/>
-        <w:rPr>
-          <w:sz w:val="24"/>
-          <w:szCs w:val="24"/>
-          <w:lang w:val="pt-PT"/>
-        </w:rPr>
-      </w:pPr>
-      <w:r>
-        <w:rPr>
-          <w:sz w:val="24"/>
-          <w:szCs w:val="24"/>
-          <w:lang w:val="pt-PT"/>
-        </w:rPr>
-        <w:tab/>
-      </w:r>
-      <w:r>
-        <w:rPr>
-          <w:sz w:val="24"/>
-          <w:szCs w:val="24"/>
-          <w:lang w:val="pt-PT"/>
-        </w:rPr>
-        <w:tab/>
-      </w:r>
-      <w:r>
-        <w:rPr>
-          <w:sz w:val="24"/>
-          <w:szCs w:val="24"/>
-          <w:lang w:val="pt-PT"/>
-        </w:rPr>
-        <w:tab/>
-      </w:r>
-      <w:r>
-        <w:rPr>
-          <w:sz w:val="24"/>
-          <w:szCs w:val="24"/>
-          <w:lang w:val="pt-PT"/>
-        </w:rPr>
-        <w:tab/>
-      </w:r>
-      <w:r>
-        <w:rPr>
-          <w:sz w:val="24"/>
-          <w:szCs w:val="24"/>
-          <w:lang w:val="pt-PT"/>
-        </w:rPr>
-        <w:tab/>
-      </w:r>
-      <w:r>
-        <w:rPr>
-          <w:sz w:val="24"/>
-          <w:szCs w:val="24"/>
-          <w:lang w:val="pt-PT"/>
-        </w:rPr>
-        <w:tab/>
-      </w:r>
-      <w:r>
-        <w:rPr>
-          <w:sz w:val="24"/>
-          <w:szCs w:val="24"/>
-          <w:lang w:val="pt-PT"/>
-        </w:rPr>
-        <w:tab/>
-      </w:r>
-      <w:r>
-        <w:rPr>
-          <w:sz w:val="24"/>
-          <w:szCs w:val="24"/>
-          <w:lang w:val="pt-PT"/>
-        </w:rPr>
-        <w:tab/>
-      </w:r>
-      <w:r>
-        <w:rPr>
-          <w:sz w:val="24"/>
-          <w:szCs w:val="24"/>
-          <w:lang w:val="pt-PT"/>
-        </w:rPr>
-        <w:tab/>
-      </w:r>
-      <w:r>
-        <w:rPr>
-          <w:sz w:val="24"/>
-          <w:szCs w:val="24"/>
-          <w:lang w:val="pt-PT"/>
-        </w:rPr>
-        <w:tab/>
-      </w:r>
-    </w:p>
-    <w:p>
-      <w:pPr>
-        <w:pStyle w:val="ListParagraph"/>
-        <w:rPr>
-          <w:sz w:val="24"/>
-          <w:szCs w:val="24"/>
-          <w:lang w:val="pt-PT"/>
-        </w:rPr>
-      </w:pPr>
-    </w:p>
-    <w:p>
-      <w:pPr>
-        <w:pStyle w:val="ListParagraph"/>
-        <w:rPr>
-          <w:sz w:val="24"/>
-          <w:szCs w:val="24"/>
-          <w:lang w:val="pt-PT"/>
-        </w:rPr>
-      </w:pPr>
-    </w:p>
-    <w:p>
-      <w:pPr>
-        <w:pStyle w:val="ListParagraph"/>
-        <w:rPr>
-          <w:sz w:val="24"/>
-          <w:szCs w:val="24"/>
-          <w:lang w:val="pt-PT"/>
-        </w:rPr>
-      </w:pPr>
       <w:r>
         <w:rPr>
           <w:noProof/>
@@ -4006,184 +3876,16 @@
         <mc:AlternateContent>
           <mc:Choice Requires="wpg">
             <w:drawing>
-              <wp:anchor distT="0" distB="0" distL="114300" distR="114300" simplePos="0" relativeHeight="251638272" behindDoc="0" locked="0" layoutInCell="1" allowOverlap="1">
+              <wp:anchor distT="0" distB="0" distL="114300" distR="114300" simplePos="0" relativeHeight="251659776" behindDoc="0" locked="0" layoutInCell="1" allowOverlap="1" wp14:anchorId="2696498B" wp14:editId="6E901330">
                 <wp:simplePos x="0" y="0"/>
                 <wp:positionH relativeFrom="column">
-                  <wp:posOffset>1510665</wp:posOffset>
+                  <wp:posOffset>3091815</wp:posOffset>
                 </wp:positionH>
                 <wp:positionV relativeFrom="paragraph">
-                  <wp:posOffset>88265</wp:posOffset>
+                  <wp:posOffset>191770</wp:posOffset>
                 </wp:positionV>
-                <wp:extent cx="734695" cy="695325"/>
-                <wp:effectExtent l="38100" t="0" r="27305" b="104775"/>
-                <wp:wrapSquare wrapText="bothSides"/>
-                <wp:docPr id="18" name="Grupo 18"/>
-                <wp:cNvGraphicFramePr/>
-                <a:graphic xmlns:a="http://schemas.openxmlformats.org/drawingml/2006/main">
-                  <a:graphicData uri="http://schemas.microsoft.com/office/word/2010/wordprocessingGroup">
-                    <wpg:wgp>
-                      <wpg:cNvGrpSpPr/>
-                      <wpg:grpSpPr>
-                        <a:xfrm>
-                          <a:off x="0" y="0"/>
-                          <a:ext cx="734695" cy="695325"/>
-                          <a:chOff x="0" y="0"/>
-                          <a:chExt cx="734695" cy="695325"/>
-                        </a:xfrm>
-                      </wpg:grpSpPr>
-                      <wps:wsp>
-                        <wps:cNvPr id="40" name="Caixa de texto 40"/>
-                        <wps:cNvSpPr txBox="1"/>
-                        <wps:spPr>
-                          <a:xfrm>
-                            <a:off x="314325" y="0"/>
-                            <a:ext cx="420370" cy="238125"/>
-                          </a:xfrm>
-                          <a:prstGeom prst="rect">
-                            <a:avLst/>
-                          </a:prstGeom>
-                          <a:solidFill>
-                            <a:schemeClr val="lt1"/>
-                          </a:solidFill>
-                          <a:ln w="6350">
-                            <a:solidFill>
-                              <a:prstClr val="black"/>
-                            </a:solidFill>
-                          </a:ln>
-                          <a:effectLst/>
-                        </wps:spPr>
-                        <wps:style>
-                          <a:lnRef idx="0">
-                            <a:schemeClr val="accent1"/>
-                          </a:lnRef>
-                          <a:fillRef idx="0">
-                            <a:schemeClr val="accent1"/>
-                          </a:fillRef>
-                          <a:effectRef idx="0">
-                            <a:schemeClr val="accent1"/>
-                          </a:effectRef>
-                          <a:fontRef idx="minor">
-                            <a:schemeClr val="dk1"/>
-                          </a:fontRef>
-                        </wps:style>
-                        <wps:txbx>
-                          <w:txbxContent>
-                            <w:p>
-                              <w:proofErr w:type="spellStart"/>
-                              <w:r>
-                                <w:t>Não</w:t>
-                              </w:r>
-                              <w:proofErr w:type="spellEnd"/>
-                            </w:p>
-                          </w:txbxContent>
-                        </wps:txbx>
-                        <wps:bodyPr rot="0" spcFirstLastPara="0" vertOverflow="overflow" horzOverflow="overflow" vert="horz" wrap="none" lIns="91440" tIns="45720" rIns="91440" bIns="45720" numCol="1" spcCol="0" rtlCol="0" fromWordArt="0" anchor="t" anchorCtr="0" forceAA="0" compatLnSpc="1">
-                          <a:prstTxWarp prst="textNoShape">
-                            <a:avLst/>
-                          </a:prstTxWarp>
-                          <a:noAutofit/>
-                        </wps:bodyPr>
-                      </wps:wsp>
-                      <wps:wsp>
-                        <wps:cNvPr id="38" name="Conexão em ângulos rectos 38"/>
-                        <wps:cNvCnPr/>
-                        <wps:spPr>
-                          <a:xfrm flipH="1">
-                            <a:off x="0" y="400050"/>
-                            <a:ext cx="733425" cy="295275"/>
-                          </a:xfrm>
-                          <a:prstGeom prst="bentConnector3">
-                            <a:avLst>
-                              <a:gd name="adj1" fmla="val 48701"/>
-                            </a:avLst>
-                          </a:prstGeom>
-                          <a:ln>
-                            <a:solidFill>
-                              <a:schemeClr val="tx1"/>
-                            </a:solidFill>
-                            <a:tailEnd type="triangle"/>
-                          </a:ln>
-                        </wps:spPr>
-                        <wps:style>
-                          <a:lnRef idx="1">
-                            <a:schemeClr val="accent1"/>
-                          </a:lnRef>
-                          <a:fillRef idx="0">
-                            <a:schemeClr val="accent1"/>
-                          </a:fillRef>
-                          <a:effectRef idx="0">
-                            <a:schemeClr val="accent1"/>
-                          </a:effectRef>
-                          <a:fontRef idx="minor">
-                            <a:schemeClr val="tx1"/>
-                          </a:fontRef>
-                        </wps:style>
-                        <wps:bodyPr/>
-                      </wps:wsp>
-                    </wpg:wgp>
-                  </a:graphicData>
-                </a:graphic>
-              </wp:anchor>
-            </w:drawing>
-          </mc:Choice>
-          <mc:Fallback>
-            <w:pict>
-              <v:group id="Grupo 18" o:spid="_x0000_s1026" style="position:absolute;left:0;text-align:left;margin-left:118.95pt;margin-top:6.95pt;width:57.85pt;height:54.75pt;z-index:251638272" coordsize="7346,6953" o:gfxdata="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">
-                <v:shapetype id="_x0000_t202" coordsize="21600,21600" o:spt="202" path="m,l,21600r21600,l21600,xe">
-                  <v:stroke joinstyle="miter"/>
-                  <v:path gradientshapeok="t" o:connecttype="rect"/>
-                </v:shapetype>
-                <v:shape id="Caixa de texto 40" o:spid="_x0000_s1027" type="#_x0000_t202" style="position:absolute;left:3143;width:4203;height:2381;visibility:visible;mso-wrap-style:none;v-text-anchor:top" o:gfxdata="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" fillcolor="white [3201]" strokeweight=".5pt">
-                  <v:textbox>
-                    <w:txbxContent>
-                      <w:p>
-                        <w:proofErr w:type="spellStart"/>
-                        <w:r>
-                          <w:t>Não</w:t>
-                        </w:r>
-                        <w:proofErr w:type="spellEnd"/>
-                      </w:p>
-                    </w:txbxContent>
-                  </v:textbox>
-                </v:shape>
-                <v:shapetype id="_x0000_t34" coordsize="21600,21600" o:spt="34" o:oned="t" adj="10800" path="m,l@0,0@0,21600,21600,21600e" filled="f">
-                  <v:stroke joinstyle="miter"/>
-                  <v:formulas>
-                    <v:f eqn="val #0"/>
-                  </v:formulas>
-                  <v:path arrowok="t" fillok="f" o:connecttype="none"/>
-                  <v:handles>
-                    <v:h position="#0,center"/>
-                  </v:handles>
-                  <o:lock v:ext="edit" shapetype="t"/>
-                </v:shapetype>
-                <v:shape id="Conexão em ângulos rectos 38" o:spid="_x0000_s1028" type="#_x0000_t34" style="position:absolute;top:4000;width:7334;height:2953;flip:x;visibility:visible;mso-wrap-style:square" o:connectortype="elbow" o:gfxdata="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" adj="10519" strokecolor="black [3213]">
-                  <v:stroke endarrow="block"/>
-                </v:shape>
-                <w10:wrap type="square"/>
-              </v:group>
-            </w:pict>
-          </mc:Fallback>
-        </mc:AlternateContent>
-      </w:r>
-      <w:r>
-        <w:rPr>
-          <w:noProof/>
-          <w:lang w:val="pt-PT" w:eastAsia="pt-PT"/>
-        </w:rPr>
-        <mc:AlternateContent>
-          <mc:Choice Requires="wpg">
-            <w:drawing>
-              <wp:anchor distT="0" distB="0" distL="114300" distR="114300" simplePos="0" relativeHeight="251639296" behindDoc="0" locked="0" layoutInCell="1" allowOverlap="1" wp14:anchorId="676E4368" wp14:editId="0C1CD409">
-                <wp:simplePos x="0" y="0"/>
-                <wp:positionH relativeFrom="column">
-                  <wp:posOffset>3053715</wp:posOffset>
-                </wp:positionH>
-                <wp:positionV relativeFrom="paragraph">
-                  <wp:posOffset>88265</wp:posOffset>
-                </wp:positionV>
-                <wp:extent cx="752475" cy="742950"/>
-                <wp:effectExtent l="0" t="0" r="47625" b="114300"/>
+                <wp:extent cx="762000" cy="647700"/>
+                <wp:effectExtent l="0" t="0" r="76200" b="95250"/>
                 <wp:wrapSquare wrapText="bothSides"/>
                 <wp:docPr id="16" name="Grupo 16"/>
                 <wp:cNvGraphicFramePr/>
@@ -4194,9 +3896,9 @@
                       <wpg:grpSpPr>
                         <a:xfrm>
                           <a:off x="0" y="0"/>
-                          <a:ext cx="752475" cy="742950"/>
-                          <a:chOff x="0" y="0"/>
-                          <a:chExt cx="752475" cy="742950"/>
+                          <a:ext cx="762000" cy="647700"/>
+                          <a:chOff x="-9525" y="95250"/>
+                          <a:chExt cx="762000" cy="647700"/>
                         </a:xfrm>
                       </wpg:grpSpPr>
                       <wps:wsp>
@@ -4204,7 +3906,7 @@
                         <wps:cNvSpPr txBox="1"/>
                         <wps:spPr>
                           <a:xfrm>
-                            <a:off x="0" y="0"/>
+                            <a:off x="-9525" y="95250"/>
                             <a:ext cx="457200" cy="238125"/>
                           </a:xfrm>
                           <a:prstGeom prst="rect">
@@ -4237,11 +3939,9 @@
                         <wps:txbx>
                           <w:txbxContent>
                             <w:p>
-                              <w:proofErr w:type="spellStart"/>
                               <w:r>
                                 <w:t>Sim</w:t>
                               </w:r>
-                              <w:proofErr w:type="spellEnd"/>
                             </w:p>
                           </w:txbxContent>
                         </wps:txbx>
@@ -4289,26 +3989,45 @@
                     </wpg:wgp>
                   </a:graphicData>
                 </a:graphic>
+                <wp14:sizeRelH relativeFrom="margin">
+                  <wp14:pctWidth>0</wp14:pctWidth>
+                </wp14:sizeRelH>
+                <wp14:sizeRelV relativeFrom="margin">
+                  <wp14:pctHeight>0</wp14:pctHeight>
+                </wp14:sizeRelV>
               </wp:anchor>
             </w:drawing>
           </mc:Choice>
           <mc:Fallback>
             <w:pict>
-              <v:group w14:anchorId="676E4368" id="Grupo 16" o:spid="_x0000_s1029" style="position:absolute;left:0;text-align:left;margin-left:240.45pt;margin-top:6.95pt;width:59.25pt;height:58.5pt;z-index:251639296" coordsize="7524,7429" o:gfxdata="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">
-                <v:shape id="Caixa de texto 39" o:spid="_x0000_s1030" type="#_x0000_t202" style="position:absolute;width:4572;height:2381;visibility:visible;mso-wrap-style:square;v-text-anchor:top" o:gfxdata="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" fillcolor="white [3201]" strokeweight=".5pt">
+              <v:group w14:anchorId="2696498B" id="Grupo 16" o:spid="_x0000_s1026" style="position:absolute;left:0;text-align:left;margin-left:243.45pt;margin-top:15.1pt;width:60pt;height:51pt;z-index:251659776;mso-width-relative:margin;mso-height-relative:margin" coordorigin="-95,952" coordsize="7620,6477" o:gfxdata="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">
+                <v:shapetype id="_x0000_t202" coordsize="21600,21600" o:spt="202" path="m,l,21600r21600,l21600,xe">
+                  <v:stroke joinstyle="miter"/>
+                  <v:path gradientshapeok="t" o:connecttype="rect"/>
+                </v:shapetype>
+                <v:shape id="Caixa de texto 39" o:spid="_x0000_s1027" type="#_x0000_t202" style="position:absolute;left:-95;top:952;width:4571;height:2381;visibility:visible;mso-wrap-style:square;v-text-anchor:top" o:gfxdata="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" fillcolor="white [3201]" strokeweight=".5pt">
                   <v:textbox>
                     <w:txbxContent>
                       <w:p>
-                        <w:proofErr w:type="spellStart"/>
                         <w:r>
                           <w:t>Sim</w:t>
                         </w:r>
-                        <w:proofErr w:type="spellEnd"/>
                       </w:p>
                     </w:txbxContent>
                   </v:textbox>
                 </v:shape>
-                <v:shape id="Conexão em ângulos rectos 37" o:spid="_x0000_s1031" type="#_x0000_t34" style="position:absolute;left:190;top:4095;width:7334;height:3334;visibility:visible;mso-wrap-style:square" o:connectortype="elbow" o:gfxdata="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" strokecolor="black [3213]">
+                <v:shapetype id="_x0000_t34" coordsize="21600,21600" o:spt="34" o:oned="t" adj="10800" path="m,l@0,0@0,21600,21600,21600e" filled="f">
+                  <v:stroke joinstyle="miter"/>
+                  <v:formulas>
+                    <v:f eqn="val #0"/>
+                  </v:formulas>
+                  <v:path arrowok="t" fillok="f" o:connecttype="none"/>
+                  <v:handles>
+                    <v:h position="#0,center"/>
+                  </v:handles>
+                  <o:lock v:ext="edit" shapetype="t"/>
+                </v:shapetype>
+                <v:shape id="Conexão em ângulos rectos 37" o:spid="_x0000_s1028" type="#_x0000_t34" style="position:absolute;left:190;top:4095;width:7334;height:3334;visibility:visible;mso-wrap-style:square" o:connectortype="elbow" o:gfxdata="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" strokecolor="black [3213]">
                   <v:stroke endarrow="block"/>
                 </v:shape>
                 <w10:wrap type="square"/>
@@ -4317,6 +4036,291 @@
           </mc:Fallback>
         </mc:AlternateContent>
       </w:r>
+      <w:r>
+        <w:rPr>
+          <w:noProof/>
+          <w:lang w:val="pt-PT" w:eastAsia="pt-PT"/>
+        </w:rPr>
+        <mc:AlternateContent>
+          <mc:Choice Requires="wpg">
+            <w:drawing>
+              <wp:anchor distT="0" distB="0" distL="114300" distR="114300" simplePos="0" relativeHeight="251657728" behindDoc="0" locked="0" layoutInCell="1" allowOverlap="1" wp14:anchorId="12A63AAE" wp14:editId="0E25EF8B">
+                <wp:simplePos x="0" y="0"/>
+                <wp:positionH relativeFrom="column">
+                  <wp:posOffset>1310640</wp:posOffset>
+                </wp:positionH>
+                <wp:positionV relativeFrom="paragraph">
+                  <wp:posOffset>210820</wp:posOffset>
+                </wp:positionV>
+                <wp:extent cx="733425" cy="581025"/>
+                <wp:effectExtent l="38100" t="0" r="9525" b="85725"/>
+                <wp:wrapSquare wrapText="bothSides"/>
+                <wp:docPr id="18" name="Grupo 18"/>
+                <wp:cNvGraphicFramePr/>
+                <a:graphic xmlns:a="http://schemas.openxmlformats.org/drawingml/2006/main">
+                  <a:graphicData uri="http://schemas.microsoft.com/office/word/2010/wordprocessingGroup">
+                    <wpg:wgp>
+                      <wpg:cNvGrpSpPr/>
+                      <wpg:grpSpPr>
+                        <a:xfrm>
+                          <a:off x="0" y="0"/>
+                          <a:ext cx="733425" cy="581025"/>
+                          <a:chOff x="-200025" y="-942975"/>
+                          <a:chExt cx="733425" cy="581025"/>
+                        </a:xfrm>
+                      </wpg:grpSpPr>
+                      <wps:wsp>
+                        <wps:cNvPr id="40" name="Caixa de texto 40"/>
+                        <wps:cNvSpPr txBox="1"/>
+                        <wps:spPr>
+                          <a:xfrm>
+                            <a:off x="76200" y="-942975"/>
+                            <a:ext cx="420370" cy="238125"/>
+                          </a:xfrm>
+                          <a:prstGeom prst="rect">
+                            <a:avLst/>
+                          </a:prstGeom>
+                          <a:solidFill>
+                            <a:schemeClr val="lt1"/>
+                          </a:solidFill>
+                          <a:ln w="6350">
+                            <a:solidFill>
+                              <a:prstClr val="black"/>
+                            </a:solidFill>
+                          </a:ln>
+                          <a:effectLst/>
+                        </wps:spPr>
+                        <wps:style>
+                          <a:lnRef idx="0">
+                            <a:schemeClr val="accent1"/>
+                          </a:lnRef>
+                          <a:fillRef idx="0">
+                            <a:schemeClr val="accent1"/>
+                          </a:fillRef>
+                          <a:effectRef idx="0">
+                            <a:schemeClr val="accent1"/>
+                          </a:effectRef>
+                          <a:fontRef idx="minor">
+                            <a:schemeClr val="dk1"/>
+                          </a:fontRef>
+                        </wps:style>
+                        <wps:txbx>
+                          <w:txbxContent>
+                            <w:p>
+                              <w:r>
+                                <w:t>Não</w:t>
+                              </w:r>
+                            </w:p>
+                          </w:txbxContent>
+                        </wps:txbx>
+                        <wps:bodyPr rot="0" spcFirstLastPara="0" vertOverflow="overflow" horzOverflow="overflow" vert="horz" wrap="none" lIns="91440" tIns="45720" rIns="91440" bIns="45720" numCol="1" spcCol="0" rtlCol="0" fromWordArt="0" anchor="t" anchorCtr="0" forceAA="0" compatLnSpc="1">
+                          <a:prstTxWarp prst="textNoShape">
+                            <a:avLst/>
+                          </a:prstTxWarp>
+                          <a:noAutofit/>
+                        </wps:bodyPr>
+                      </wps:wsp>
+                      <wps:wsp>
+                        <wps:cNvPr id="38" name="Conexão em ângulos rectos 38"/>
+                        <wps:cNvCnPr/>
+                        <wps:spPr>
+                          <a:xfrm flipH="1">
+                            <a:off x="-200025" y="-657225"/>
+                            <a:ext cx="733425" cy="295275"/>
+                          </a:xfrm>
+                          <a:prstGeom prst="bentConnector3">
+                            <a:avLst>
+                              <a:gd name="adj1" fmla="val 48701"/>
+                            </a:avLst>
+                          </a:prstGeom>
+                          <a:ln>
+                            <a:solidFill>
+                              <a:schemeClr val="tx1"/>
+                            </a:solidFill>
+                            <a:tailEnd type="triangle"/>
+                          </a:ln>
+                        </wps:spPr>
+                        <wps:style>
+                          <a:lnRef idx="1">
+                            <a:schemeClr val="accent1"/>
+                          </a:lnRef>
+                          <a:fillRef idx="0">
+                            <a:schemeClr val="accent1"/>
+                          </a:fillRef>
+                          <a:effectRef idx="0">
+                            <a:schemeClr val="accent1"/>
+                          </a:effectRef>
+                          <a:fontRef idx="minor">
+                            <a:schemeClr val="tx1"/>
+                          </a:fontRef>
+                        </wps:style>
+                        <wps:bodyPr/>
+                      </wps:wsp>
+                    </wpg:wgp>
+                  </a:graphicData>
+                </a:graphic>
+                <wp14:sizeRelH relativeFrom="margin">
+                  <wp14:pctWidth>0</wp14:pctWidth>
+                </wp14:sizeRelH>
+                <wp14:sizeRelV relativeFrom="margin">
+                  <wp14:pctHeight>0</wp14:pctHeight>
+                </wp14:sizeRelV>
+              </wp:anchor>
+            </w:drawing>
+          </mc:Choice>
+          <mc:Fallback>
+            <w:pict>
+              <v:group w14:anchorId="12A63AAE" id="Grupo 18" o:spid="_x0000_s1029" style="position:absolute;left:0;text-align:left;margin-left:103.2pt;margin-top:16.6pt;width:57.75pt;height:45.75pt;z-index:251657728;mso-width-relative:margin;mso-height-relative:margin" coordorigin="-2000,-9429" coordsize="7334,5810" o:gfxdata="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">
+                <v:shape id="Caixa de texto 40" o:spid="_x0000_s1030" type="#_x0000_t202" style="position:absolute;left:762;top:-9429;width:4203;height:2381;visibility:visible;mso-wrap-style:none;v-text-anchor:top" o:gfxdata="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" fillcolor="white [3201]" strokeweight=".5pt">
+                  <v:textbox>
+                    <w:txbxContent>
+                      <w:p>
+                        <w:r>
+                          <w:t>Não</w:t>
+                        </w:r>
+                      </w:p>
+                    </w:txbxContent>
+                  </v:textbox>
+                </v:shape>
+                <v:shape id="Conexão em ângulos rectos 38" o:spid="_x0000_s1031" type="#_x0000_t34" style="position:absolute;left:-2000;top:-6572;width:7334;height:2953;flip:x;visibility:visible;mso-wrap-style:square" o:connectortype="elbow" o:gfxdata="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" adj="10519" strokecolor="black [3213]">
+                  <v:stroke endarrow="block"/>
+                </v:shape>
+                <w10:wrap type="square"/>
+              </v:group>
+            </w:pict>
+          </mc:Fallback>
+        </mc:AlternateContent>
+      </w:r>
+    </w:p>
+    <w:p>
+      <w:pPr>
+        <w:pStyle w:val="ListParagraph"/>
+        <w:rPr>
+          <w:sz w:val="24"/>
+          <w:szCs w:val="24"/>
+          <w:lang w:val="pt-PT"/>
+        </w:rPr>
+      </w:pPr>
+    </w:p>
+    <w:p>
+      <w:pPr>
+        <w:pStyle w:val="ListParagraph"/>
+        <w:rPr>
+          <w:sz w:val="24"/>
+          <w:szCs w:val="24"/>
+          <w:lang w:val="pt-PT"/>
+        </w:rPr>
+      </w:pPr>
+      <w:r>
+        <w:rPr>
+          <w:sz w:val="24"/>
+          <w:szCs w:val="24"/>
+          <w:lang w:val="pt-PT"/>
+        </w:rPr>
+        <w:tab/>
+      </w:r>
+      <w:r>
+        <w:rPr>
+          <w:sz w:val="24"/>
+          <w:szCs w:val="24"/>
+          <w:lang w:val="pt-PT"/>
+        </w:rPr>
+        <w:tab/>
+      </w:r>
+      <w:r>
+        <w:rPr>
+          <w:sz w:val="24"/>
+          <w:szCs w:val="24"/>
+          <w:lang w:val="pt-PT"/>
+        </w:rPr>
+        <w:tab/>
+      </w:r>
+      <w:r>
+        <w:rPr>
+          <w:sz w:val="24"/>
+          <w:szCs w:val="24"/>
+          <w:lang w:val="pt-PT"/>
+        </w:rPr>
+        <w:tab/>
+      </w:r>
+      <w:r>
+        <w:rPr>
+          <w:sz w:val="24"/>
+          <w:szCs w:val="24"/>
+          <w:lang w:val="pt-PT"/>
+        </w:rPr>
+        <w:tab/>
+      </w:r>
+      <w:r>
+        <w:rPr>
+          <w:sz w:val="24"/>
+          <w:szCs w:val="24"/>
+          <w:lang w:val="pt-PT"/>
+        </w:rPr>
+        <w:tab/>
+      </w:r>
+      <w:r>
+        <w:rPr>
+          <w:sz w:val="24"/>
+          <w:szCs w:val="24"/>
+          <w:lang w:val="pt-PT"/>
+        </w:rPr>
+        <w:tab/>
+      </w:r>
+      <w:r>
+        <w:rPr>
+          <w:sz w:val="24"/>
+          <w:szCs w:val="24"/>
+          <w:lang w:val="pt-PT"/>
+        </w:rPr>
+        <w:tab/>
+      </w:r>
+      <w:r>
+        <w:rPr>
+          <w:sz w:val="24"/>
+          <w:szCs w:val="24"/>
+          <w:lang w:val="pt-PT"/>
+        </w:rPr>
+        <w:tab/>
+      </w:r>
+      <w:r>
+        <w:rPr>
+          <w:sz w:val="24"/>
+          <w:szCs w:val="24"/>
+          <w:lang w:val="pt-PT"/>
+        </w:rPr>
+        <w:tab/>
+      </w:r>
+    </w:p>
+    <w:p>
+      <w:pPr>
+        <w:pStyle w:val="ListParagraph"/>
+        <w:rPr>
+          <w:sz w:val="24"/>
+          <w:szCs w:val="24"/>
+          <w:lang w:val="pt-PT"/>
+        </w:rPr>
+      </w:pPr>
+    </w:p>
+    <w:p>
+      <w:pPr>
+        <w:pStyle w:val="ListParagraph"/>
+        <w:rPr>
+          <w:sz w:val="24"/>
+          <w:szCs w:val="24"/>
+          <w:lang w:val="pt-PT"/>
+        </w:rPr>
+      </w:pPr>
+    </w:p>
+    <w:p>
+      <w:pPr>
+        <w:pStyle w:val="ListParagraph"/>
+        <w:rPr>
+          <w:sz w:val="24"/>
+          <w:szCs w:val="24"/>
+          <w:lang w:val="pt-PT"/>
+        </w:rPr>
+      </w:pPr>
     </w:p>
     <w:p>
       <w:pPr>
@@ -5170,7 +5174,7 @@
           </mc:Choice>
           <mc:Fallback>
             <w:pict>
-              <v:group w14:anchorId="2F2131FB" id="Grupo 14" o:spid="_x0000_s1026" style="position:absolute;margin-left:147.45pt;margin-top:5.15pt;width:117pt;height:79.5pt;z-index:251640320" coordsize="14859,10096" o:gfxdata="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">
+              <v:group w14:anchorId="63E83D30" id="Grupo 14" o:spid="_x0000_s1026" style="position:absolute;margin-left:147.45pt;margin-top:5.15pt;width:117pt;height:79.5pt;z-index:251640320" coordsize="14859,10096" o:gfxdata="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">
                 <v:shape id="Losango 36" o:spid="_x0000_s1027" type="#_x0000_t4" style="position:absolute;width:6858;height:6762;visibility:visible;mso-wrap-style:square;v-text-anchor:middle" o:gfxdata="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" fillcolor="white [3201]" strokecolor="black [3200]" strokeweight="2pt"/>
                 <v:line id="Conexão recta 35" o:spid="_x0000_s1028" style="position:absolute;visibility:visible;mso-wrap-style:square" from="6858,3238" to="14859,3238" o:connectortype="straight" o:gfxdata="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" strokecolor="black [3040]"/>
                 <v:line id="Conexão recta 34" o:spid="_x0000_s1029" style="position:absolute;visibility:visible;mso-wrap-style:square" from="14859,3238" to="14859,10001" o:connectortype="straight" o:gfxdata="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" strokecolor="black [3040]"/>
@@ -5969,6 +5973,7 @@
           <w:szCs w:val="24"/>
           <w:lang w:val="pt-PT"/>
         </w:rPr>
+        <w:lastRenderedPageBreak/>
         <w:t>FLUX.07.02</w:t>
       </w:r>
       <w:r>
@@ -6000,7 +6005,6 @@
           <w:szCs w:val="24"/>
           <w:lang w:val="pt-PT"/>
         </w:rPr>
-        <w:lastRenderedPageBreak/>
         <w:t>Vários tipos normais de variáveis</w:t>
       </w:r>
       <w:r>
@@ -6382,7 +6386,7 @@
           </mc:Choice>
           <mc:Fallback>
             <w:pict>
-              <v:rect w14:anchorId="2D5ADDC3" id="Rectângulo 61" o:spid="_x0000_s1026" style="position:absolute;margin-left:144.45pt;margin-top:3.4pt;width:168pt;height:57pt;z-index:-251674112;visibility:visible;mso-wrap-style:square;mso-width-percent:0;mso-height-percent:0;mso-wrap-distance-left:9pt;mso-wrap-distance-top:0;mso-wrap-distance-right:9pt;mso-wrap-distance-bottom:0;mso-position-horizontal:absolute;mso-position-horizontal-relative:text;mso-position-vertical:absolute;mso-position-vertical-relative:text;mso-width-percent:0;mso-height-percent:0;mso-width-relative:page;mso-height-relative:margin;v-text-anchor:middle" o:gfxdata="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" fillcolor="white [3201]" strokecolor="black [3213]" strokeweight="2pt"/>
+              <v:rect w14:anchorId="6AB181EB" id="Rectângulo 61" o:spid="_x0000_s1026" style="position:absolute;margin-left:144.45pt;margin-top:3.4pt;width:168pt;height:57pt;z-index:-251674112;visibility:visible;mso-wrap-style:square;mso-width-percent:0;mso-height-percent:0;mso-wrap-distance-left:9pt;mso-wrap-distance-top:0;mso-wrap-distance-right:9pt;mso-wrap-distance-bottom:0;mso-position-horizontal:absolute;mso-position-horizontal-relative:text;mso-position-vertical:absolute;mso-position-vertical-relative:text;mso-width-percent:0;mso-height-percent:0;mso-width-relative:page;mso-height-relative:margin;v-text-anchor:middle" o:gfxdata="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" fillcolor="white [3201]" strokecolor="black [3213]" strokeweight="2pt"/>
             </w:pict>
           </mc:Fallback>
         </mc:AlternateContent>
@@ -6475,7 +6479,7 @@
           </mc:Choice>
           <mc:Fallback>
             <w:pict>
-              <v:shape w14:anchorId="5CA3A66E" id="Conexão recta unidireccional 52" o:spid="_x0000_s1026" type="#_x0000_t32" style="position:absolute;margin-left:227.55pt;margin-top:5.95pt;width:0;height:63pt;z-index:251643392;visibility:visible;mso-wrap-style:square;mso-width-percent:0;mso-height-percent:0;mso-wrap-distance-left:9pt;mso-wrap-distance-top:0;mso-wrap-distance-right:9pt;mso-wrap-distance-bottom:0;mso-position-horizontal:absolute;mso-position-horizontal-relative:text;mso-position-vertical:absolute;mso-position-vertical-relative:text;mso-width-percent:0;mso-height-percent:0;mso-width-relative:margin;mso-height-relative:margin" o:gfxdata="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" strokecolor="black [3040]">
+              <v:shape w14:anchorId="7952B2FC" id="Conexão recta unidireccional 52" o:spid="_x0000_s1026" type="#_x0000_t32" style="position:absolute;margin-left:227.55pt;margin-top:5.95pt;width:0;height:63pt;z-index:251643392;visibility:visible;mso-wrap-style:square;mso-width-percent:0;mso-height-percent:0;mso-wrap-distance-left:9pt;mso-wrap-distance-top:0;mso-wrap-distance-right:9pt;mso-wrap-distance-bottom:0;mso-position-horizontal:absolute;mso-position-horizontal-relative:text;mso-position-vertical:absolute;mso-position-vertical-relative:text;mso-width-percent:0;mso-height-percent:0;mso-width-relative:margin;mso-height-relative:margin" o:gfxdata="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" strokecolor="black [3040]">
                 <v:stroke endarrow="block"/>
                 <o:lock v:ext="edit" shapetype="f"/>
               </v:shape>
@@ -6842,7 +6846,7 @@
           </mc:Choice>
           <mc:Fallback>
             <w:pict>
-              <v:shape w14:anchorId="5817C051" id="Conexão recta unidireccional 67" o:spid="_x0000_s1026" type="#_x0000_t32" style="position:absolute;margin-left:177.75pt;margin-top:12.35pt;width:78.75pt;height:0;flip:x;z-index:251646464;visibility:visible;mso-wrap-style:square;mso-width-percent:0;mso-height-percent:0;mso-wrap-distance-left:9pt;mso-wrap-distance-top:0;mso-wrap-distance-right:9pt;mso-wrap-distance-bottom:0;mso-position-horizontal:absolute;mso-position-horizontal-relative:text;mso-position-vertical:absolute;mso-position-vertical-relative:text;mso-width-percent:0;mso-height-percent:0;mso-width-relative:page;mso-height-relative:page" o:gfxdata="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" strokecolor="black [3040]">
+              <v:shape w14:anchorId="693DF30B" id="Conexão recta unidireccional 67" o:spid="_x0000_s1026" type="#_x0000_t32" style="position:absolute;margin-left:177.75pt;margin-top:12.35pt;width:78.75pt;height:0;flip:x;z-index:251646464;visibility:visible;mso-wrap-style:square;mso-width-percent:0;mso-height-percent:0;mso-wrap-distance-left:9pt;mso-wrap-distance-top:0;mso-wrap-distance-right:9pt;mso-wrap-distance-bottom:0;mso-position-horizontal:absolute;mso-position-horizontal-relative:text;mso-position-vertical:absolute;mso-position-vertical-relative:text;mso-width-percent:0;mso-height-percent:0;mso-width-relative:page;mso-height-relative:page" o:gfxdata="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" strokecolor="black [3040]">
                 <v:stroke endarrow="block"/>
               </v:shape>
             </w:pict>
@@ -6983,7 +6987,7 @@
           </mc:Choice>
           <mc:Fallback>
             <w:pict>
-              <v:shape w14:anchorId="2E028288" id="Heptagon 1" o:spid="_x0000_s1026" style="position:absolute;margin-left:152.7pt;margin-top:22.75pt;width:115.5pt;height:105.75pt;z-index:251665920;visibility:visible;mso-wrap-style:square;mso-wrap-distance-left:9pt;mso-wrap-distance-top:0;mso-wrap-distance-right:9pt;mso-wrap-distance-bottom:0;mso-position-horizontal:absolute;mso-position-horizontal-relative:text;mso-position-vertical:absolute;mso-position-vertical-relative:text;v-text-anchor:middle" coordsize="1466850,1343025" o:gfxdata="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" path="m-4,863708l145263,266004,733425,r588162,266004l1466854,863708r-407026,479324l407022,1343032,-4,863708xe" fillcolor="white [3201]" strokecolor="black [3200]" strokeweight="2pt">
+              <v:shape w14:anchorId="19833E0D" id="Heptagon 1" o:spid="_x0000_s1026" style="position:absolute;margin-left:152.7pt;margin-top:22.75pt;width:115.5pt;height:105.75pt;z-index:251665920;visibility:visible;mso-wrap-style:square;mso-wrap-distance-left:9pt;mso-wrap-distance-top:0;mso-wrap-distance-right:9pt;mso-wrap-distance-bottom:0;mso-position-horizontal:absolute;mso-position-horizontal-relative:text;mso-position-vertical:absolute;mso-position-vertical-relative:text;v-text-anchor:middle" coordsize="1466850,1343025" o:gfxdata="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" path="m-4,863708l145263,266004,733425,r588162,266004l1466854,863708r-407026,479324l407022,1343032,-4,863708xe" fillcolor="white [3201]" strokecolor="black [3200]" strokeweight="2pt">
                 <v:path arrowok="t" o:connecttype="custom" o:connectlocs="-4,863708;145263,266004;733425,0;1321587,266004;1466854,863708;1059828,1343032;407022,1343032;-4,863708" o:connectangles="0,0,0,0,0,0,0,0"/>
                 <w10:wrap type="topAndBottom"/>
               </v:shape>
@@ -7101,7 +7105,17 @@
           <w:szCs w:val="24"/>
           <w:lang w:val="pt-PT"/>
         </w:rPr>
-        <w:t>– Tem somente uma conexão de entrada.</w:t>
+        <w:t>– Tem</w:t>
+      </w:r>
+      <w:bookmarkStart w:id="0" w:name="_GoBack"/>
+      <w:bookmarkEnd w:id="0"/>
+      <w:r>
+        <w:rPr>
+          <w:sz w:val="24"/>
+          <w:szCs w:val="24"/>
+          <w:lang w:val="pt-PT"/>
+        </w:rPr>
+        <w:t xml:space="preserve"> somente uma conexão de entrada.</w:t>
       </w:r>
     </w:p>
     <w:p>
@@ -13181,8 +13195,6 @@
           <w:lang w:val="pt-PT"/>
         </w:rPr>
       </w:pPr>
-      <w:bookmarkStart w:id="0" w:name="_GoBack"/>
-      <w:bookmarkEnd w:id="0"/>
     </w:p>
     <w:sectPr>
       <w:pgSz w:w="11906" w:h="16838"/>
@@ -14427,7 +14439,7 @@
 </file>
 
 <file path=customXml/itemProps1.xml><?xml version="1.0" encoding="utf-8"?>
-<ds:datastoreItem xmlns:ds="http://schemas.openxmlformats.org/officeDocument/2006/customXml" ds:itemID="{7C5F0465-AC70-4290-AB02-1DE7B2AFE09B}">
+<ds:datastoreItem xmlns:ds="http://schemas.openxmlformats.org/officeDocument/2006/customXml" ds:itemID="{904C4D0D-9301-4CF9-8CDA-1BEBF75B8F51}">
   <ds:schemaRefs>
     <ds:schemaRef ds:uri="http://schemas.openxmlformats.org/officeDocument/2006/bibliography"/>
   </ds:schemaRefs>

</xml_diff>